<commit_message>
Alterações modelo logico e relatorio
</commit_message>
<xml_diff>
--- a/Relatorio.docx
+++ b/Relatorio.docx
@@ -1,6 +1,6 @@
 
 <file path=word/document.xml><?xml version="1.0" encoding="utf-8"?>
-<w:document xmlns:wpc="http://schemas.microsoft.com/office/word/2010/wordprocessingCanvas" xmlns:cx="http://schemas.microsoft.com/office/drawing/2014/chartex" xmlns:cx1="http://schemas.microsoft.com/office/drawing/2015/9/8/chartex" xmlns:cx2="http://schemas.microsoft.com/office/drawing/2015/10/21/chartex" xmlns:mc="http://schemas.openxmlformats.org/markup-compatibility/2006" xmlns:o="urn:schemas-microsoft-com:office:office" xmlns:r="http://schemas.openxmlformats.org/officeDocument/2006/relationships" xmlns:m="http://schemas.openxmlformats.org/officeDocument/2006/math" xmlns:v="urn:schemas-microsoft-com:vml" xmlns:wp14="http://schemas.microsoft.com/office/word/2010/wordprocessingDrawing" xmlns:wp="http://schemas.openxmlformats.org/drawingml/2006/wordprocessingDrawing" xmlns:w10="urn:schemas-microsoft-com:office:word" xmlns:w="http://schemas.openxmlformats.org/wordprocessingml/2006/main" xmlns:w14="http://schemas.microsoft.com/office/word/2010/wordml" xmlns:w15="http://schemas.microsoft.com/office/word/2012/wordml" xmlns:w16se="http://schemas.microsoft.com/office/word/2015/wordml/symex" xmlns:wpg="http://schemas.microsoft.com/office/word/2010/wordprocessingGroup" xmlns:wpi="http://schemas.microsoft.com/office/word/2010/wordprocessingInk" xmlns:wne="http://schemas.microsoft.com/office/word/2006/wordml" xmlns:wps="http://schemas.microsoft.com/office/word/2010/wordprocessingShape" mc:Ignorable="w14 w15 w16se wp14">
+<w:document xmlns:wpc="http://schemas.microsoft.com/office/word/2010/wordprocessingCanvas" xmlns:cx="http://schemas.microsoft.com/office/drawing/2014/chartex" xmlns:cx1="http://schemas.microsoft.com/office/drawing/2015/9/8/chartex" xmlns:cx2="http://schemas.microsoft.com/office/drawing/2015/10/21/chartex" xmlns:cx3="http://schemas.microsoft.com/office/drawing/2016/5/9/chartex" xmlns:cx4="http://schemas.microsoft.com/office/drawing/2016/5/10/chartex" xmlns:cx5="http://schemas.microsoft.com/office/drawing/2016/5/11/chartex" xmlns:mc="http://schemas.openxmlformats.org/markup-compatibility/2006" xmlns:o="urn:schemas-microsoft-com:office:office" xmlns:r="http://schemas.openxmlformats.org/officeDocument/2006/relationships" xmlns:m="http://schemas.openxmlformats.org/officeDocument/2006/math" xmlns:v="urn:schemas-microsoft-com:vml" xmlns:wp14="http://schemas.microsoft.com/office/word/2010/wordprocessingDrawing" xmlns:wp="http://schemas.openxmlformats.org/drawingml/2006/wordprocessingDrawing" xmlns:w10="urn:schemas-microsoft-com:office:word" xmlns:w="http://schemas.openxmlformats.org/wordprocessingml/2006/main" xmlns:w14="http://schemas.microsoft.com/office/word/2010/wordml" xmlns:w15="http://schemas.microsoft.com/office/word/2012/wordml" xmlns:w16se="http://schemas.microsoft.com/office/word/2015/wordml/symex" xmlns:wpg="http://schemas.microsoft.com/office/word/2010/wordprocessingGroup" xmlns:wpi="http://schemas.microsoft.com/office/word/2010/wordprocessingInk" xmlns:wne="http://schemas.microsoft.com/office/word/2006/wordml" xmlns:wps="http://schemas.microsoft.com/office/word/2010/wordprocessingShape" mc:Ignorable="w14 w15 w16se wp14">
   <w:body>
     <w:p>
       <w:pPr>
@@ -238,7 +238,23 @@
                       <w:rFonts w:ascii="Calibri" w:hAnsi="Calibri" w:cs="Arial"/>
                       <w:lang w:val="pt-PT"/>
                     </w:rPr>
-                    <w:t>Ano Lectivo de 2016/2017</w:t>
+                    <w:t xml:space="preserve">Ano </w:t>
+                  </w:r>
+                  <w:proofErr w:type="spellStart"/>
+                  <w:r>
+                    <w:rPr>
+                      <w:rFonts w:ascii="Calibri" w:hAnsi="Calibri" w:cs="Arial"/>
+                      <w:lang w:val="pt-PT"/>
+                    </w:rPr>
+                    <w:t>Lectivo</w:t>
+                  </w:r>
+                  <w:proofErr w:type="spellEnd"/>
+                  <w:r>
+                    <w:rPr>
+                      <w:rFonts w:ascii="Calibri" w:hAnsi="Calibri" w:cs="Arial"/>
+                      <w:lang w:val="pt-PT"/>
+                    </w:rPr>
+                    <w:t xml:space="preserve"> de 2016/2017</w:t>
                   </w:r>
                 </w:p>
               </w:txbxContent>
@@ -427,6 +443,7 @@
                       <w:lang w:val="pt-PT"/>
                     </w:rPr>
                   </w:pPr>
+                  <w:proofErr w:type="spellStart"/>
                   <w:r>
                     <w:rPr>
                       <w:rFonts w:cs="Arial"/>
@@ -436,7 +453,19 @@
                       <w:szCs w:val="40"/>
                       <w:lang w:val="pt-PT"/>
                     </w:rPr>
-                    <w:t>IberoTrem – reserva de viagens online</w:t>
+                    <w:t>IberoTrem</w:t>
+                  </w:r>
+                  <w:proofErr w:type="spellEnd"/>
+                  <w:r>
+                    <w:rPr>
+                      <w:rFonts w:cs="Arial"/>
+                      <w:b/>
+                      <w:bCs/>
+                      <w:sz w:val="40"/>
+                      <w:szCs w:val="40"/>
+                      <w:lang w:val="pt-PT"/>
+                    </w:rPr>
+                    <w:t xml:space="preserve"> – reserva de viagens online</w:t>
                   </w:r>
                 </w:p>
               </w:txbxContent>
@@ -756,8 +785,17 @@
                             <w:rFonts w:ascii="Calibri" w:hAnsi="Calibri" w:cs="Arial"/>
                             <w:lang w:val="pt-PT"/>
                           </w:rPr>
-                          <w:t>Data de Recepção</w:t>
+                          <w:t xml:space="preserve">Data de </w:t>
                         </w:r>
+                        <w:proofErr w:type="spellStart"/>
+                        <w:r>
+                          <w:rPr>
+                            <w:rFonts w:ascii="Calibri" w:hAnsi="Calibri" w:cs="Arial"/>
+                            <w:lang w:val="pt-PT"/>
+                          </w:rPr>
+                          <w:t>Recepção</w:t>
+                        </w:r>
+                        <w:proofErr w:type="spellEnd"/>
                       </w:p>
                     </w:tc>
                     <w:tc>
@@ -978,6 +1016,7 @@
                       <w:lang w:val="pt-PT"/>
                     </w:rPr>
                   </w:pPr>
+                  <w:proofErr w:type="spellStart"/>
                   <w:r>
                     <w:rPr>
                       <w:rFonts w:cs="Arial"/>
@@ -986,7 +1025,18 @@
                       <w:sz w:val="36"/>
                       <w:lang w:val="pt-PT"/>
                     </w:rPr>
-                    <w:t>IberoTrem – reserva de viagens online</w:t>
+                    <w:t>IberoTrem</w:t>
+                  </w:r>
+                  <w:proofErr w:type="spellEnd"/>
+                  <w:r>
+                    <w:rPr>
+                      <w:rFonts w:cs="Arial"/>
+                      <w:b/>
+                      <w:bCs/>
+                      <w:sz w:val="36"/>
+                      <w:lang w:val="pt-PT"/>
+                    </w:rPr>
+                    <w:t xml:space="preserve"> – reserva de viagens online</w:t>
                   </w:r>
                 </w:p>
               </w:txbxContent>
@@ -1356,7 +1406,23 @@
           <w:rFonts w:ascii="Calibri" w:hAnsi="Calibri"/>
           <w:lang w:val="pt-PT"/>
         </w:rPr>
-        <w:t xml:space="preserve">&lt;&lt;O resumo tem como objectivo descrever de forma sucinta o trabalho realizado. Deverá conter uma pequena introdução, seguida por uma breve descrição do trabalho realizado e terminando com uma indicação sumária do seu estado final. Não deverá exceder as 400 palavras.&gt;&gt;   </w:t>
+        <w:t xml:space="preserve">&lt;&lt;O resumo tem como </w:t>
+      </w:r>
+      <w:proofErr w:type="spellStart"/>
+      <w:r>
+        <w:rPr>
+          <w:rFonts w:ascii="Calibri" w:hAnsi="Calibri"/>
+          <w:lang w:val="pt-PT"/>
+        </w:rPr>
+        <w:t>objectivo</w:t>
+      </w:r>
+      <w:proofErr w:type="spellEnd"/>
+      <w:r>
+        <w:rPr>
+          <w:rFonts w:ascii="Calibri" w:hAnsi="Calibri"/>
+          <w:lang w:val="pt-PT"/>
+        </w:rPr>
+        <w:t xml:space="preserve"> descrever de forma sucinta o trabalho realizado. Deverá conter uma pequena introdução, seguida por uma breve descrição do trabalho realizado e terminando com uma indicação sumária do seu estado final. Não deverá exceder as 400 palavras.&gt;&gt;   </w:t>
       </w:r>
     </w:p>
     <w:p>
@@ -1396,7 +1462,23 @@
           <w:rFonts w:ascii="Calibri" w:hAnsi="Calibri"/>
           <w:lang w:val="pt-PT"/>
         </w:rPr>
-        <w:t>&lt;&lt;Identificação da Área de trabalho. Por exemplo: Desenho e arquitectura de Sistemas de Bases de Dados.&gt;&gt;</w:t>
+        <w:t xml:space="preserve">&lt;&lt;Identificação da Área de trabalho. Por exemplo: Desenho e </w:t>
+      </w:r>
+      <w:proofErr w:type="spellStart"/>
+      <w:r>
+        <w:rPr>
+          <w:rFonts w:ascii="Calibri" w:hAnsi="Calibri"/>
+          <w:lang w:val="pt-PT"/>
+        </w:rPr>
+        <w:t>arquitectura</w:t>
+      </w:r>
+      <w:proofErr w:type="spellEnd"/>
+      <w:r>
+        <w:rPr>
+          <w:rFonts w:ascii="Calibri" w:hAnsi="Calibri"/>
+          <w:lang w:val="pt-PT"/>
+        </w:rPr>
+        <w:t xml:space="preserve"> de Sistemas de Bases de Dados.&gt;&gt;</w:t>
       </w:r>
     </w:p>
     <w:p>
@@ -1420,7 +1502,39 @@
           <w:rFonts w:ascii="Calibri" w:hAnsi="Calibri"/>
           <w:lang w:val="pt-PT"/>
         </w:rPr>
-        <w:t>&lt;&lt;Conjunto de palavras-chave que permitirão referenciar domínios de conhecimento, tecnologias, estratégias, etc., directa ou indirectamente referidos no relatório. Por exemplo: Bases de Dados Relacionais, Gestão de Índices, JAVA, Protocolos de Comunicação.&gt;&gt;</w:t>
+        <w:t xml:space="preserve">&lt;&lt;Conjunto de palavras-chave que permitirão referenciar domínios de conhecimento, tecnologias, estratégias, etc., </w:t>
+      </w:r>
+      <w:proofErr w:type="spellStart"/>
+      <w:r>
+        <w:rPr>
+          <w:rFonts w:ascii="Calibri" w:hAnsi="Calibri"/>
+          <w:lang w:val="pt-PT"/>
+        </w:rPr>
+        <w:t>directa</w:t>
+      </w:r>
+      <w:proofErr w:type="spellEnd"/>
+      <w:r>
+        <w:rPr>
+          <w:rFonts w:ascii="Calibri" w:hAnsi="Calibri"/>
+          <w:lang w:val="pt-PT"/>
+        </w:rPr>
+        <w:t xml:space="preserve"> ou </w:t>
+      </w:r>
+      <w:proofErr w:type="spellStart"/>
+      <w:r>
+        <w:rPr>
+          <w:rFonts w:ascii="Calibri" w:hAnsi="Calibri"/>
+          <w:lang w:val="pt-PT"/>
+        </w:rPr>
+        <w:t>indirectamente</w:t>
+      </w:r>
+      <w:proofErr w:type="spellEnd"/>
+      <w:r>
+        <w:rPr>
+          <w:rFonts w:ascii="Calibri" w:hAnsi="Calibri"/>
+          <w:lang w:val="pt-PT"/>
+        </w:rPr>
+        <w:t xml:space="preserve"> referidos no relatório. Por exemplo: Bases de Dados Relacionais, Gestão de Índices, JAVA, Protocolos de Comunicação.&gt;&gt;</w:t>
       </w:r>
     </w:p>
     <w:p>
@@ -2875,14 +2989,7 @@
           <w:rFonts w:ascii="Calibri" w:hAnsi="Calibri"/>
           <w:lang w:val="pt-PT"/>
         </w:rPr>
-        <w:t xml:space="preserve">Tabela 3 – Identificação </w:t>
-      </w:r>
-      <w:r>
-        <w:rPr>
-          <w:rFonts w:ascii="Calibri" w:hAnsi="Calibri"/>
-          <w:lang w:val="pt-PT"/>
-        </w:rPr>
-        <w:t>e associação dos atributos com as entidades</w:t>
+        <w:t>Tabela 3 – Identificação e associação dos atributos com as entidades</w:t>
       </w:r>
     </w:p>
     <w:p>
@@ -2971,7 +3078,23 @@
           <w:sz w:val="24"/>
           <w:lang w:val="pt-PT"/>
         </w:rPr>
-        <w:t>A IberoTrem é uma empresa de transporte ferroviário sediada em Portugal, que estabelece a ligação por linhas férreas entre várias cidades do Norte de Portugal e de Espanha (Galiza).</w:t>
+        <w:t xml:space="preserve">A </w:t>
+      </w:r>
+      <w:proofErr w:type="spellStart"/>
+      <w:r>
+        <w:rPr>
+          <w:sz w:val="24"/>
+          <w:lang w:val="pt-PT"/>
+        </w:rPr>
+        <w:t>IberoTrem</w:t>
+      </w:r>
+      <w:proofErr w:type="spellEnd"/>
+      <w:r>
+        <w:rPr>
+          <w:sz w:val="24"/>
+          <w:lang w:val="pt-PT"/>
+        </w:rPr>
+        <w:t xml:space="preserve"> é uma empresa de transporte ferroviário sediada em Portugal, que estabelece a ligação por linhas férreas entre várias cidades do Norte de Portugal e de Espanha (Galiza).</w:t>
       </w:r>
       <w:r>
         <w:rPr>
@@ -2980,22 +3103,34 @@
         </w:rPr>
         <w:t xml:space="preserve"> Foi criada em 2001 com o intuito de se tornar a primeira companhia </w:t>
       </w:r>
+      <w:proofErr w:type="spellStart"/>
       <w:r>
         <w:rPr>
           <w:i/>
           <w:sz w:val="24"/>
           <w:lang w:val="pt-PT"/>
         </w:rPr>
-        <w:t xml:space="preserve">low </w:t>
-      </w:r>
+        <w:t>low</w:t>
+      </w:r>
+      <w:proofErr w:type="spellEnd"/>
       <w:r>
         <w:rPr>
           <w:i/>
           <w:sz w:val="24"/>
           <w:lang w:val="pt-PT"/>
         </w:rPr>
+        <w:t xml:space="preserve"> </w:t>
+      </w:r>
+      <w:proofErr w:type="spellStart"/>
+      <w:r>
+        <w:rPr>
+          <w:i/>
+          <w:sz w:val="24"/>
+          <w:lang w:val="pt-PT"/>
+        </w:rPr>
         <w:t>cost</w:t>
       </w:r>
+      <w:proofErr w:type="spellEnd"/>
       <w:r>
         <w:rPr>
           <w:i/>
@@ -3086,7 +3221,23 @@
           <w:sz w:val="24"/>
           <w:lang w:val="pt-PT"/>
         </w:rPr>
-        <w:t xml:space="preserve">data, algo lhe altere os planos. Porém, pode acontecer que, quando confirme a intenção de viajar, já seja tarde para usufruir dos descontos de compra antecipada. A IberoTrem oferece assim uma alternativa em conta a quem esteja em situações semelhantes (e não só). </w:t>
+        <w:t xml:space="preserve">data, algo lhe altere os planos. Porém, pode acontecer que, quando confirme a intenção de viajar, já seja tarde para usufruir dos descontos de compra antecipada. A </w:t>
+      </w:r>
+      <w:proofErr w:type="spellStart"/>
+      <w:r>
+        <w:rPr>
+          <w:sz w:val="24"/>
+          <w:lang w:val="pt-PT"/>
+        </w:rPr>
+        <w:t>IberoTrem</w:t>
+      </w:r>
+      <w:proofErr w:type="spellEnd"/>
+      <w:r>
+        <w:rPr>
+          <w:sz w:val="24"/>
+          <w:lang w:val="pt-PT"/>
+        </w:rPr>
+        <w:t xml:space="preserve"> oferece assim uma alternativa em conta a quem esteja em situações semelhantes (e não só). </w:t>
       </w:r>
     </w:p>
     <w:p>
@@ -3408,9 +3559,17 @@
         <w:rPr>
           <w:rFonts w:ascii="Calibri" w:hAnsi="Calibri"/>
         </w:rPr>
-        <w:t>Motivação e Objectivos</w:t>
+        <w:t xml:space="preserve">Motivação e </w:t>
+      </w:r>
+      <w:proofErr w:type="spellStart"/>
+      <w:r>
+        <w:rPr>
+          <w:rFonts w:ascii="Calibri" w:hAnsi="Calibri"/>
+        </w:rPr>
+        <w:t>Objectivos</w:t>
       </w:r>
       <w:bookmarkEnd w:id="3"/>
+      <w:proofErr w:type="spellEnd"/>
     </w:p>
     <w:p>
       <w:pPr>
@@ -3488,8 +3647,10 @@
           <w:sz w:val="24"/>
           <w:lang w:val="pt-PT"/>
         </w:rPr>
-        <w:t>Definir os utilizadores que vão operar sobre a base de dados em causa, nomeadamente o Administrador e o Utilizador/Cliente.</w:t>
-      </w:r>
+        <w:t>“A preencher”</w:t>
+      </w:r>
+      <w:bookmarkStart w:id="4" w:name="_GoBack"/>
+      <w:bookmarkEnd w:id="4"/>
     </w:p>
     <w:p>
       <w:pPr>
@@ -3543,14 +3704,14 @@
           <w:rFonts w:ascii="Calibri" w:hAnsi="Calibri"/>
         </w:rPr>
       </w:pPr>
-      <w:bookmarkStart w:id="4" w:name="_Toc467333440"/>
+      <w:bookmarkStart w:id="5" w:name="_Toc467333440"/>
       <w:r>
         <w:rPr>
           <w:rFonts w:ascii="Calibri" w:hAnsi="Calibri"/>
         </w:rPr>
         <w:t>Estrutura do Relatório</w:t>
       </w:r>
-      <w:bookmarkEnd w:id="4"/>
+      <w:bookmarkEnd w:id="5"/>
     </w:p>
     <w:p>
       <w:pPr>
@@ -3568,6 +3729,7 @@
         </w:rPr>
         <w:t xml:space="preserve">Após a apresentação do caso de estudo e da análise dos respetivos requisitos, segue-se a construção do modelo conceptual. Estando este devidamente validado e adaptado ao problema que se coloca, passar-se-á ao modelo lógico, construído com base no anterior. Por fim, a </w:t>
       </w:r>
+      <w:proofErr w:type="spellStart"/>
       <w:r>
         <w:rPr>
           <w:rFonts w:cs="Arial"/>
@@ -3575,8 +3737,9 @@
           <w:sz w:val="24"/>
           <w:lang w:val="pt-PT"/>
         </w:rPr>
-        <w:t>forward engineering</w:t>
-      </w:r>
+        <w:t>forward</w:t>
+      </w:r>
+      <w:proofErr w:type="spellEnd"/>
       <w:r>
         <w:rPr>
           <w:rFonts w:cs="Arial"/>
@@ -3586,6 +3749,26 @@
         </w:rPr>
         <w:t xml:space="preserve"> </w:t>
       </w:r>
+      <w:proofErr w:type="spellStart"/>
+      <w:r>
+        <w:rPr>
+          <w:rFonts w:cs="Arial"/>
+          <w:i/>
+          <w:sz w:val="24"/>
+          <w:lang w:val="pt-PT"/>
+        </w:rPr>
+        <w:t>engineering</w:t>
+      </w:r>
+      <w:proofErr w:type="spellEnd"/>
+      <w:r>
+        <w:rPr>
+          <w:rFonts w:cs="Arial"/>
+          <w:i/>
+          <w:sz w:val="24"/>
+          <w:lang w:val="pt-PT"/>
+        </w:rPr>
+        <w:t xml:space="preserve"> </w:t>
+      </w:r>
       <w:r>
         <w:rPr>
           <w:rFonts w:cs="Arial"/>
@@ -3602,6 +3785,7 @@
         </w:rPr>
         <w:t xml:space="preserve">, pelo que passaremos a ter uma base de dados capaz de responder a </w:t>
       </w:r>
+      <w:proofErr w:type="spellStart"/>
       <w:r>
         <w:rPr>
           <w:rFonts w:cs="Arial"/>
@@ -3611,6 +3795,7 @@
         </w:rPr>
         <w:t>queries</w:t>
       </w:r>
+      <w:proofErr w:type="spellEnd"/>
       <w:r>
         <w:rPr>
           <w:rFonts w:cs="Arial"/>
@@ -3627,7 +3812,7 @@
           <w:rFonts w:ascii="Calibri" w:hAnsi="Calibri"/>
         </w:rPr>
       </w:pPr>
-      <w:bookmarkStart w:id="5" w:name="_Toc467333441"/>
+      <w:bookmarkStart w:id="6" w:name="_Toc467333441"/>
       <w:r>
         <w:rPr>
           <w:rFonts w:ascii="Calibri" w:hAnsi="Calibri"/>
@@ -3635,7 +3820,7 @@
         <w:lastRenderedPageBreak/>
         <w:t>Sugestões para Escrita do Relatório</w:t>
       </w:r>
-      <w:bookmarkEnd w:id="5"/>
+      <w:bookmarkEnd w:id="6"/>
     </w:p>
     <w:p>
       <w:pPr>
@@ -3644,14 +3829,14 @@
           <w:rFonts w:ascii="Calibri" w:hAnsi="Calibri"/>
         </w:rPr>
       </w:pPr>
-      <w:bookmarkStart w:id="6" w:name="_Toc467333442"/>
+      <w:bookmarkStart w:id="7" w:name="_Toc467333442"/>
       <w:r>
         <w:rPr>
           <w:rFonts w:ascii="Calibri" w:hAnsi="Calibri"/>
         </w:rPr>
         <w:t>Sugestões Gerais</w:t>
       </w:r>
-      <w:bookmarkEnd w:id="6"/>
+      <w:bookmarkEnd w:id="7"/>
     </w:p>
     <w:p>
       <w:pPr>
@@ -3688,14 +3873,39 @@
           <w:rFonts w:ascii="Calibri" w:hAnsi="Calibri"/>
           <w:lang w:val="pt-PT"/>
         </w:rPr>
-        <w:t xml:space="preserve">&lt;&lt;O tipo de letra a utilizar deverá ser Arial.. Porém recomenda-se em situações de escrita de excertos de programas a utilização do tipo de letra </w:t>
-      </w:r>
+        <w:t xml:space="preserve">&lt;&lt;O tipo de letra a utilizar deverá ser </w:t>
+      </w:r>
+      <w:proofErr w:type="spellStart"/>
+      <w:r>
+        <w:rPr>
+          <w:rFonts w:ascii="Calibri" w:hAnsi="Calibri"/>
+          <w:lang w:val="pt-PT"/>
+        </w:rPr>
+        <w:t>Arial</w:t>
+      </w:r>
+      <w:proofErr w:type="spellEnd"/>
+      <w:r>
+        <w:rPr>
+          <w:rFonts w:ascii="Calibri" w:hAnsi="Calibri"/>
+          <w:lang w:val="pt-PT"/>
+        </w:rPr>
+        <w:t xml:space="preserve">.. Porém recomenda-se em situações de escrita de excertos de programas a utilização do tipo de letra </w:t>
+      </w:r>
+      <w:proofErr w:type="spellStart"/>
       <w:r>
         <w:rPr>
           <w:rFonts w:ascii="Calibri" w:hAnsi="Calibri" w:cs="Courier New"/>
           <w:lang w:val="pt-PT"/>
         </w:rPr>
-        <w:t>Courier New</w:t>
+        <w:t>Courier</w:t>
+      </w:r>
+      <w:proofErr w:type="spellEnd"/>
+      <w:r>
+        <w:rPr>
+          <w:rFonts w:ascii="Calibri" w:hAnsi="Calibri" w:cs="Courier New"/>
+          <w:lang w:val="pt-PT"/>
+        </w:rPr>
+        <w:t xml:space="preserve"> New</w:t>
       </w:r>
       <w:r>
         <w:rPr>
@@ -3725,30 +3935,78 @@
           <w:rFonts w:ascii="Calibri" w:hAnsi="Calibri"/>
           <w:lang w:val="pt-PT"/>
         </w:rPr>
-        <w:t>&lt;&lt; Alguns estilos documento: Heading1, Heading2, Heading3, Normal e Footnote Text; foram especialmente modificados para os relatórios da presente disciplina.&gt;&gt;</w:t>
-      </w:r>
-    </w:p>
-    <w:p>
-      <w:pPr>
-        <w:rPr>
-          <w:rFonts w:ascii="Calibri" w:hAnsi="Calibri"/>
-          <w:lang w:val="pt-PT"/>
-        </w:rPr>
-      </w:pPr>
-    </w:p>
-    <w:p>
-      <w:pPr>
-        <w:rPr>
-          <w:rFonts w:ascii="Calibri" w:hAnsi="Calibri"/>
-          <w:lang w:val="pt-PT"/>
-        </w:rPr>
-      </w:pPr>
-      <w:r>
-        <w:rPr>
-          <w:rFonts w:ascii="Calibri" w:hAnsi="Calibri"/>
-          <w:lang w:val="pt-PT"/>
-        </w:rPr>
-        <w:t>&lt;&lt;Os formatos e estilos de letra não devem estar constantemente a ser modificados ao longo do relatório. Tal situação dará origem a um relatório com um formato e apresentação muito heterogénea e com um aspecto pouco consistente.&gt;&gt;</w:t>
+        <w:t xml:space="preserve">&lt;&lt; Alguns estilos documento: Heading1, Heading2, Heading3, Normal e </w:t>
+      </w:r>
+      <w:proofErr w:type="spellStart"/>
+      <w:r>
+        <w:rPr>
+          <w:rFonts w:ascii="Calibri" w:hAnsi="Calibri"/>
+          <w:lang w:val="pt-PT"/>
+        </w:rPr>
+        <w:t>Footnote</w:t>
+      </w:r>
+      <w:proofErr w:type="spellEnd"/>
+      <w:r>
+        <w:rPr>
+          <w:rFonts w:ascii="Calibri" w:hAnsi="Calibri"/>
+          <w:lang w:val="pt-PT"/>
+        </w:rPr>
+        <w:t xml:space="preserve"> </w:t>
+      </w:r>
+      <w:proofErr w:type="spellStart"/>
+      <w:r>
+        <w:rPr>
+          <w:rFonts w:ascii="Calibri" w:hAnsi="Calibri"/>
+          <w:lang w:val="pt-PT"/>
+        </w:rPr>
+        <w:t>Text</w:t>
+      </w:r>
+      <w:proofErr w:type="spellEnd"/>
+      <w:r>
+        <w:rPr>
+          <w:rFonts w:ascii="Calibri" w:hAnsi="Calibri"/>
+          <w:lang w:val="pt-PT"/>
+        </w:rPr>
+        <w:t>; foram especialmente modificados para os relatórios da presente disciplina.&gt;&gt;</w:t>
+      </w:r>
+    </w:p>
+    <w:p>
+      <w:pPr>
+        <w:rPr>
+          <w:rFonts w:ascii="Calibri" w:hAnsi="Calibri"/>
+          <w:lang w:val="pt-PT"/>
+        </w:rPr>
+      </w:pPr>
+    </w:p>
+    <w:p>
+      <w:pPr>
+        <w:rPr>
+          <w:rFonts w:ascii="Calibri" w:hAnsi="Calibri"/>
+          <w:lang w:val="pt-PT"/>
+        </w:rPr>
+      </w:pPr>
+      <w:r>
+        <w:rPr>
+          <w:rFonts w:ascii="Calibri" w:hAnsi="Calibri"/>
+          <w:lang w:val="pt-PT"/>
+        </w:rPr>
+        <w:t xml:space="preserve">&lt;&lt;Os formatos e estilos de letra não devem estar constantemente a ser modificados ao longo do relatório. Tal situação dará origem a um relatório com um formato e apresentação muito heterogénea e com um </w:t>
+      </w:r>
+      <w:proofErr w:type="spellStart"/>
+      <w:r>
+        <w:rPr>
+          <w:rFonts w:ascii="Calibri" w:hAnsi="Calibri"/>
+          <w:lang w:val="pt-PT"/>
+        </w:rPr>
+        <w:t>aspecto</w:t>
+      </w:r>
+      <w:proofErr w:type="spellEnd"/>
+      <w:r>
+        <w:rPr>
+          <w:rFonts w:ascii="Calibri" w:hAnsi="Calibri"/>
+          <w:lang w:val="pt-PT"/>
+        </w:rPr>
+        <w:t xml:space="preserve"> pouco consistente.&gt;&gt;</w:t>
       </w:r>
     </w:p>
     <w:p>
@@ -3758,14 +4016,14 @@
           <w:rFonts w:ascii="Calibri" w:hAnsi="Calibri"/>
         </w:rPr>
       </w:pPr>
-      <w:bookmarkStart w:id="7" w:name="_Toc467333443"/>
+      <w:bookmarkStart w:id="8" w:name="_Toc467333443"/>
       <w:r>
         <w:rPr>
           <w:rFonts w:ascii="Calibri" w:hAnsi="Calibri"/>
         </w:rPr>
         <w:t>Termos Estrangeiros</w:t>
       </w:r>
-      <w:bookmarkEnd w:id="7"/>
+      <w:bookmarkEnd w:id="8"/>
     </w:p>
     <w:p>
       <w:pPr>
@@ -3788,14 +4046,57 @@
           <w:iCs/>
           <w:lang w:val="pt-PT"/>
         </w:rPr>
-        <w:t>Data Warehouse</w:t>
-      </w:r>
-      <w:r>
-        <w:rPr>
-          <w:rFonts w:ascii="Calibri" w:hAnsi="Calibri"/>
-          <w:lang w:val="pt-PT"/>
-        </w:rPr>
-        <w:t xml:space="preserve"> (em itálico) ou "Data Warehouses" (entre aspas), devendo ser evitados sempre que se conheça uma tradução correcta para português. Para validação desses termos existem vários dicionários no mercado que poderão ser úteis.&gt;&gt;</w:t>
+        <w:t xml:space="preserve">Data </w:t>
+      </w:r>
+      <w:proofErr w:type="spellStart"/>
+      <w:r>
+        <w:rPr>
+          <w:rFonts w:ascii="Calibri" w:hAnsi="Calibri"/>
+          <w:i/>
+          <w:iCs/>
+          <w:lang w:val="pt-PT"/>
+        </w:rPr>
+        <w:t>Warehouse</w:t>
+      </w:r>
+      <w:proofErr w:type="spellEnd"/>
+      <w:r>
+        <w:rPr>
+          <w:rFonts w:ascii="Calibri" w:hAnsi="Calibri"/>
+          <w:lang w:val="pt-PT"/>
+        </w:rPr>
+        <w:t xml:space="preserve"> (em itálico) ou "Data </w:t>
+      </w:r>
+      <w:proofErr w:type="spellStart"/>
+      <w:r>
+        <w:rPr>
+          <w:rFonts w:ascii="Calibri" w:hAnsi="Calibri"/>
+          <w:lang w:val="pt-PT"/>
+        </w:rPr>
+        <w:t>Warehouses</w:t>
+      </w:r>
+      <w:proofErr w:type="spellEnd"/>
+      <w:r>
+        <w:rPr>
+          <w:rFonts w:ascii="Calibri" w:hAnsi="Calibri"/>
+          <w:lang w:val="pt-PT"/>
+        </w:rPr>
+        <w:t xml:space="preserve">" (entre aspas), devendo ser evitados sempre que se conheça uma tradução </w:t>
+      </w:r>
+      <w:proofErr w:type="spellStart"/>
+      <w:r>
+        <w:rPr>
+          <w:rFonts w:ascii="Calibri" w:hAnsi="Calibri"/>
+          <w:lang w:val="pt-PT"/>
+        </w:rPr>
+        <w:t>correcta</w:t>
+      </w:r>
+      <w:proofErr w:type="spellEnd"/>
+      <w:r>
+        <w:rPr>
+          <w:rFonts w:ascii="Calibri" w:hAnsi="Calibri"/>
+          <w:lang w:val="pt-PT"/>
+        </w:rPr>
+        <w:t xml:space="preserve"> para português. Para validação desses termos existem vários dicionários no mercado que poderão ser úteis.&gt;&gt;</w:t>
       </w:r>
     </w:p>
     <w:p>
@@ -3805,28 +4106,60 @@
           <w:rFonts w:ascii="Calibri" w:hAnsi="Calibri"/>
         </w:rPr>
       </w:pPr>
-      <w:bookmarkStart w:id="8" w:name="_Toc467333444"/>
+      <w:bookmarkStart w:id="9" w:name="_Toc467333444"/>
       <w:r>
         <w:rPr>
           <w:rFonts w:ascii="Calibri" w:hAnsi="Calibri"/>
         </w:rPr>
         <w:t>Tabelas e Figuras</w:t>
       </w:r>
-      <w:bookmarkEnd w:id="8"/>
-    </w:p>
-    <w:p>
-      <w:pPr>
-        <w:rPr>
-          <w:rFonts w:ascii="Calibri" w:hAnsi="Calibri"/>
-          <w:lang w:val="pt-PT"/>
-        </w:rPr>
-      </w:pPr>
-      <w:r>
-        <w:rPr>
-          <w:rFonts w:ascii="Calibri" w:hAnsi="Calibri"/>
-          <w:lang w:val="pt-PT"/>
-        </w:rPr>
-        <w:t>&lt;&lt;Caso seja necessário introduzir figuras ou tabelas no corpo do documento, estas devem seguir os formatos que se apresentam de seguida. Qualquer figura ou tabela deverá ter uma legenda associada, devendo esta estar correctamente apresentada no índice respectivo no início do relatório.&gt;&gt;</w:t>
+      <w:bookmarkEnd w:id="9"/>
+    </w:p>
+    <w:p>
+      <w:pPr>
+        <w:rPr>
+          <w:rFonts w:ascii="Calibri" w:hAnsi="Calibri"/>
+          <w:lang w:val="pt-PT"/>
+        </w:rPr>
+      </w:pPr>
+      <w:r>
+        <w:rPr>
+          <w:rFonts w:ascii="Calibri" w:hAnsi="Calibri"/>
+          <w:lang w:val="pt-PT"/>
+        </w:rPr>
+        <w:t xml:space="preserve">&lt;&lt;Caso seja necessário introduzir figuras ou tabelas no corpo do documento, estas devem seguir os formatos que se apresentam de seguida. Qualquer figura ou tabela deverá ter uma legenda associada, devendo esta estar </w:t>
+      </w:r>
+      <w:proofErr w:type="spellStart"/>
+      <w:r>
+        <w:rPr>
+          <w:rFonts w:ascii="Calibri" w:hAnsi="Calibri"/>
+          <w:lang w:val="pt-PT"/>
+        </w:rPr>
+        <w:t>correctamente</w:t>
+      </w:r>
+      <w:proofErr w:type="spellEnd"/>
+      <w:r>
+        <w:rPr>
+          <w:rFonts w:ascii="Calibri" w:hAnsi="Calibri"/>
+          <w:lang w:val="pt-PT"/>
+        </w:rPr>
+        <w:t xml:space="preserve"> apresentada no índice </w:t>
+      </w:r>
+      <w:proofErr w:type="spellStart"/>
+      <w:r>
+        <w:rPr>
+          <w:rFonts w:ascii="Calibri" w:hAnsi="Calibri"/>
+          <w:lang w:val="pt-PT"/>
+        </w:rPr>
+        <w:t>respectivo</w:t>
+      </w:r>
+      <w:proofErr w:type="spellEnd"/>
+      <w:r>
+        <w:rPr>
+          <w:rFonts w:ascii="Calibri" w:hAnsi="Calibri"/>
+          <w:lang w:val="pt-PT"/>
+        </w:rPr>
+        <w:t xml:space="preserve"> no início do relatório.&gt;&gt;</w:t>
       </w:r>
     </w:p>
     <w:p>
@@ -3859,7 +4192,7 @@
           <w:rFonts w:ascii="Calibri" w:hAnsi="Calibri"/>
         </w:rPr>
       </w:pPr>
-      <w:bookmarkStart w:id="9" w:name="_Toc467333445"/>
+      <w:bookmarkStart w:id="10" w:name="_Toc467333445"/>
       <w:r>
         <w:rPr>
           <w:rFonts w:ascii="Calibri" w:hAnsi="Calibri"/>
@@ -3867,7 +4200,7 @@
         <w:lastRenderedPageBreak/>
         <w:t>Siglas e Acrónimos</w:t>
       </w:r>
-      <w:bookmarkEnd w:id="9"/>
+      <w:bookmarkEnd w:id="10"/>
     </w:p>
     <w:p>
       <w:pPr>
@@ -3907,14 +4240,14 @@
           <w:rFonts w:ascii="Calibri" w:hAnsi="Calibri"/>
         </w:rPr>
       </w:pPr>
-      <w:bookmarkStart w:id="10" w:name="_Toc467333446"/>
+      <w:bookmarkStart w:id="11" w:name="_Toc467333446"/>
       <w:r>
         <w:rPr>
           <w:rFonts w:ascii="Calibri" w:hAnsi="Calibri"/>
         </w:rPr>
         <w:t>Referências Bibliográficas</w:t>
       </w:r>
-      <w:bookmarkEnd w:id="10"/>
+      <w:bookmarkEnd w:id="11"/>
     </w:p>
     <w:p>
       <w:pPr>
@@ -3938,28 +4271,92 @@
           <w:rFonts w:ascii="Calibri" w:hAnsi="Calibri"/>
         </w:rPr>
       </w:pPr>
-      <w:bookmarkStart w:id="11" w:name="_Toc467333447"/>
+      <w:bookmarkStart w:id="12" w:name="_Toc467333447"/>
       <w:r>
         <w:rPr>
           <w:rFonts w:ascii="Calibri" w:hAnsi="Calibri"/>
         </w:rPr>
         <w:t>Tipo de Ficheiro</w:t>
       </w:r>
-      <w:bookmarkEnd w:id="11"/>
-    </w:p>
-    <w:p>
-      <w:pPr>
-        <w:rPr>
-          <w:rFonts w:ascii="Calibri" w:hAnsi="Calibri"/>
-          <w:lang w:val="pt-PT"/>
-        </w:rPr>
-      </w:pPr>
-      <w:r>
-        <w:rPr>
-          <w:rFonts w:ascii="Calibri" w:hAnsi="Calibri"/>
-          <w:lang w:val="pt-PT"/>
-        </w:rPr>
-        <w:t>&lt;&lt;O relatório poderá ser enviado para o regente da disciplina por correio electrónico num dos seguintes formatos: html, word ou pdf&gt;&gt;</w:t>
+      <w:bookmarkEnd w:id="12"/>
+    </w:p>
+    <w:p>
+      <w:pPr>
+        <w:rPr>
+          <w:rFonts w:ascii="Calibri" w:hAnsi="Calibri"/>
+          <w:lang w:val="pt-PT"/>
+        </w:rPr>
+      </w:pPr>
+      <w:r>
+        <w:rPr>
+          <w:rFonts w:ascii="Calibri" w:hAnsi="Calibri"/>
+          <w:lang w:val="pt-PT"/>
+        </w:rPr>
+        <w:t xml:space="preserve">&lt;&lt;O relatório poderá ser enviado para o regente da disciplina por correio </w:t>
+      </w:r>
+      <w:proofErr w:type="spellStart"/>
+      <w:r>
+        <w:rPr>
+          <w:rFonts w:ascii="Calibri" w:hAnsi="Calibri"/>
+          <w:lang w:val="pt-PT"/>
+        </w:rPr>
+        <w:t>electrónico</w:t>
+      </w:r>
+      <w:proofErr w:type="spellEnd"/>
+      <w:r>
+        <w:rPr>
+          <w:rFonts w:ascii="Calibri" w:hAnsi="Calibri"/>
+          <w:lang w:val="pt-PT"/>
+        </w:rPr>
+        <w:t xml:space="preserve"> num dos seguintes formatos: </w:t>
+      </w:r>
+      <w:proofErr w:type="spellStart"/>
+      <w:r>
+        <w:rPr>
+          <w:rFonts w:ascii="Calibri" w:hAnsi="Calibri"/>
+          <w:lang w:val="pt-PT"/>
+        </w:rPr>
+        <w:t>html</w:t>
+      </w:r>
+      <w:proofErr w:type="spellEnd"/>
+      <w:r>
+        <w:rPr>
+          <w:rFonts w:ascii="Calibri" w:hAnsi="Calibri"/>
+          <w:lang w:val="pt-PT"/>
+        </w:rPr>
+        <w:t xml:space="preserve">, </w:t>
+      </w:r>
+      <w:proofErr w:type="spellStart"/>
+      <w:r>
+        <w:rPr>
+          <w:rFonts w:ascii="Calibri" w:hAnsi="Calibri"/>
+          <w:lang w:val="pt-PT"/>
+        </w:rPr>
+        <w:t>word</w:t>
+      </w:r>
+      <w:proofErr w:type="spellEnd"/>
+      <w:r>
+        <w:rPr>
+          <w:rFonts w:ascii="Calibri" w:hAnsi="Calibri"/>
+          <w:lang w:val="pt-PT"/>
+        </w:rPr>
+        <w:t xml:space="preserve"> ou </w:t>
+      </w:r>
+      <w:proofErr w:type="spellStart"/>
+      <w:r>
+        <w:rPr>
+          <w:rFonts w:ascii="Calibri" w:hAnsi="Calibri"/>
+          <w:lang w:val="pt-PT"/>
+        </w:rPr>
+        <w:t>pdf</w:t>
+      </w:r>
+      <w:proofErr w:type="spellEnd"/>
+      <w:r>
+        <w:rPr>
+          <w:rFonts w:ascii="Calibri" w:hAnsi="Calibri"/>
+          <w:lang w:val="pt-PT"/>
+        </w:rPr>
+        <w:t>&gt;&gt;</w:t>
       </w:r>
     </w:p>
     <w:p>
@@ -4093,8 +4490,19 @@
                 <w:sz w:val="24"/>
               </w:rPr>
               <w:lastRenderedPageBreak/>
-              <w:t>Nome da Entidade</w:t>
-            </w:r>
+              <w:t xml:space="preserve">Nome da </w:t>
+            </w:r>
+            <w:proofErr w:type="spellStart"/>
+            <w:r>
+              <w:rPr>
+                <w:rFonts w:ascii="Times New Roman" w:eastAsia="Calibri" w:hAnsi="Times New Roman"/>
+                <w:b/>
+                <w:bCs/>
+                <w:sz w:val="24"/>
+              </w:rPr>
+              <w:t>Entidade</w:t>
+            </w:r>
+            <w:proofErr w:type="spellEnd"/>
           </w:p>
         </w:tc>
         <w:tc>
@@ -4119,6 +4527,7 @@
                 <w:sz w:val="24"/>
               </w:rPr>
             </w:pPr>
+            <w:proofErr w:type="spellStart"/>
             <w:r>
               <w:rPr>
                 <w:rFonts w:ascii="Times New Roman" w:eastAsia="Calibri" w:hAnsi="Times New Roman"/>
@@ -4128,6 +4537,7 @@
               </w:rPr>
               <w:t>Descrição</w:t>
             </w:r>
+            <w:proofErr w:type="spellEnd"/>
           </w:p>
         </w:tc>
         <w:tc>
@@ -4152,6 +4562,7 @@
                 <w:sz w:val="24"/>
               </w:rPr>
             </w:pPr>
+            <w:proofErr w:type="spellStart"/>
             <w:r>
               <w:rPr>
                 <w:rFonts w:ascii="Times New Roman" w:eastAsia="Calibri" w:hAnsi="Times New Roman"/>
@@ -4161,6 +4572,7 @@
               </w:rPr>
               <w:t>Sinónimo</w:t>
             </w:r>
+            <w:proofErr w:type="spellEnd"/>
           </w:p>
         </w:tc>
         <w:tc>
@@ -4184,6 +4596,7 @@
                 <w:sz w:val="24"/>
               </w:rPr>
             </w:pPr>
+            <w:proofErr w:type="spellStart"/>
             <w:r>
               <w:rPr>
                 <w:rFonts w:ascii="Times New Roman" w:eastAsia="Calibri" w:hAnsi="Times New Roman"/>
@@ -4191,8 +4604,29 @@
                 <w:bCs/>
                 <w:sz w:val="24"/>
               </w:rPr>
-              <w:t>Ação/Ocorrência</w:t>
-            </w:r>
+              <w:t>Ação</w:t>
+            </w:r>
+            <w:proofErr w:type="spellEnd"/>
+            <w:r>
+              <w:rPr>
+                <w:rFonts w:ascii="Times New Roman" w:eastAsia="Calibri" w:hAnsi="Times New Roman"/>
+                <w:b/>
+                <w:bCs/>
+                <w:sz w:val="24"/>
+              </w:rPr>
+              <w:t>/</w:t>
+            </w:r>
+            <w:proofErr w:type="spellStart"/>
+            <w:r>
+              <w:rPr>
+                <w:rFonts w:ascii="Times New Roman" w:eastAsia="Calibri" w:hAnsi="Times New Roman"/>
+                <w:b/>
+                <w:bCs/>
+                <w:sz w:val="24"/>
+              </w:rPr>
+              <w:t>Ocorrência</w:t>
+            </w:r>
+            <w:proofErr w:type="spellEnd"/>
           </w:p>
         </w:tc>
       </w:tr>
@@ -4255,8 +4689,17 @@
                 <w:sz w:val="24"/>
               </w:rPr>
               <w:tab/>
+            </w:r>
+            <w:proofErr w:type="spellStart"/>
+            <w:r>
+              <w:rPr>
+                <w:rFonts w:ascii="Times New Roman" w:eastAsia="Calibri" w:hAnsi="Times New Roman"/>
+                <w:bCs/>
+                <w:sz w:val="24"/>
+              </w:rPr>
               <w:t>Cliente</w:t>
             </w:r>
+            <w:proofErr w:type="spellEnd"/>
           </w:p>
           <w:p>
             <w:pPr>
@@ -4291,23 +4734,25 @@
                 <w:sz w:val="24"/>
                 <w:lang w:val="pt-PT"/>
               </w:rPr>
-              <w:t xml:space="preserve">Termo geral que descreve todas as pessoas que utilizam os serviços </w:t>
-            </w:r>
+              <w:t xml:space="preserve">Termo geral que descreve todas as pessoas que utilizam os serviços de viagens prestados pela companhia </w:t>
+            </w:r>
+            <w:proofErr w:type="spellStart"/>
             <w:r>
               <w:rPr>
                 <w:rFonts w:ascii="Times New Roman" w:eastAsia="Calibri" w:hAnsi="Times New Roman"/>
                 <w:sz w:val="24"/>
                 <w:lang w:val="pt-PT"/>
               </w:rPr>
-              <w:t xml:space="preserve">de viagens </w:t>
-            </w:r>
+              <w:t>IberoTrem</w:t>
+            </w:r>
+            <w:proofErr w:type="spellEnd"/>
             <w:r>
               <w:rPr>
                 <w:rFonts w:ascii="Times New Roman" w:eastAsia="Calibri" w:hAnsi="Times New Roman"/>
                 <w:sz w:val="24"/>
                 <w:lang w:val="pt-PT"/>
               </w:rPr>
-              <w:t>prestados pela companhia IberoTrem.</w:t>
+              <w:t>.</w:t>
             </w:r>
           </w:p>
         </w:tc>
@@ -4342,6 +4787,7 @@
                 <w:sz w:val="24"/>
               </w:rPr>
             </w:pPr>
+            <w:proofErr w:type="spellStart"/>
             <w:r>
               <w:rPr>
                 <w:rFonts w:ascii="Times New Roman" w:eastAsia="Calibri" w:hAnsi="Times New Roman"/>
@@ -4349,6 +4795,7 @@
               </w:rPr>
               <w:t>Utilizador</w:t>
             </w:r>
+            <w:proofErr w:type="spellEnd"/>
           </w:p>
         </w:tc>
         <w:tc>
@@ -4418,6 +4865,7 @@
                 <w:sz w:val="24"/>
               </w:rPr>
             </w:pPr>
+            <w:proofErr w:type="spellStart"/>
             <w:r>
               <w:rPr>
                 <w:rFonts w:ascii="Times New Roman" w:eastAsia="Calibri" w:hAnsi="Times New Roman"/>
@@ -4426,6 +4874,7 @@
               </w:rPr>
               <w:t>Reserva</w:t>
             </w:r>
+            <w:proofErr w:type="spellEnd"/>
           </w:p>
           <w:p>
             <w:pPr>
@@ -4469,7 +4918,25 @@
                 <w:sz w:val="24"/>
                 <w:lang w:val="pt-PT"/>
               </w:rPr>
-              <w:t>Termo geral que descreve o serviço de marcação de um lugar numa viagem prestada pela companhia IberoTrem.</w:t>
+              <w:t xml:space="preserve">Termo geral que descreve o serviço de marcação de um lugar numa viagem prestada pela companhia </w:t>
+            </w:r>
+            <w:proofErr w:type="spellStart"/>
+            <w:r>
+              <w:rPr>
+                <w:rFonts w:ascii="Times New Roman" w:eastAsia="Calibri" w:hAnsi="Times New Roman"/>
+                <w:sz w:val="24"/>
+                <w:lang w:val="pt-PT"/>
+              </w:rPr>
+              <w:t>IberoTrem</w:t>
+            </w:r>
+            <w:proofErr w:type="spellEnd"/>
+            <w:r>
+              <w:rPr>
+                <w:rFonts w:ascii="Times New Roman" w:eastAsia="Calibri" w:hAnsi="Times New Roman"/>
+                <w:sz w:val="24"/>
+                <w:lang w:val="pt-PT"/>
+              </w:rPr>
+              <w:t>.</w:t>
             </w:r>
           </w:p>
         </w:tc>
@@ -4487,6 +4954,7 @@
                 <w:sz w:val="24"/>
               </w:rPr>
             </w:pPr>
+            <w:proofErr w:type="spellStart"/>
             <w:r>
               <w:rPr>
                 <w:rFonts w:ascii="Times New Roman" w:eastAsia="Calibri" w:hAnsi="Times New Roman"/>
@@ -4494,6 +4962,7 @@
               </w:rPr>
               <w:t>Marcação</w:t>
             </w:r>
+            <w:proofErr w:type="spellEnd"/>
           </w:p>
         </w:tc>
         <w:tc>
@@ -4517,39 +4986,7 @@
                 <w:sz w:val="24"/>
                 <w:lang w:val="pt-PT"/>
               </w:rPr>
-              <w:t xml:space="preserve">Cada reserva está associada a apenas uma </w:t>
-            </w:r>
-            <w:r>
-              <w:rPr>
-                <w:rFonts w:ascii="Times New Roman" w:eastAsia="Calibri" w:hAnsi="Times New Roman"/>
-                <w:sz w:val="24"/>
-                <w:lang w:val="pt-PT"/>
-              </w:rPr>
-              <w:t>viagem, podendo</w:t>
-            </w:r>
-            <w:r>
-              <w:rPr>
-                <w:rFonts w:ascii="Times New Roman" w:eastAsia="Calibri" w:hAnsi="Times New Roman"/>
-                <w:sz w:val="24"/>
-                <w:lang w:val="pt-PT"/>
-              </w:rPr>
-              <w:t xml:space="preserve"> vários utilizadores</w:t>
-            </w:r>
-            <w:r>
-              <w:rPr>
-                <w:rFonts w:ascii="Times New Roman" w:eastAsia="Calibri" w:hAnsi="Times New Roman"/>
-                <w:sz w:val="24"/>
-                <w:lang w:val="pt-PT"/>
-              </w:rPr>
-              <w:t xml:space="preserve"> fazer reservas para a mesma viagem</w:t>
-            </w:r>
-            <w:r>
-              <w:rPr>
-                <w:rFonts w:ascii="Times New Roman" w:eastAsia="Calibri" w:hAnsi="Times New Roman"/>
-                <w:sz w:val="24"/>
-                <w:lang w:val="pt-PT"/>
-              </w:rPr>
-              <w:t>.</w:t>
+              <w:t>Cada reserva está associada a apenas uma viagem, podendo vários utilizadores fazer reservas para a mesma viagem.</w:t>
             </w:r>
           </w:p>
         </w:tc>
@@ -4597,6 +5034,7 @@
                 <w:sz w:val="24"/>
               </w:rPr>
             </w:pPr>
+            <w:proofErr w:type="spellStart"/>
             <w:r>
               <w:rPr>
                 <w:rFonts w:ascii="Times New Roman" w:eastAsia="Calibri" w:hAnsi="Times New Roman"/>
@@ -4605,6 +5043,7 @@
               </w:rPr>
               <w:t>Viagem</w:t>
             </w:r>
+            <w:proofErr w:type="spellEnd"/>
           </w:p>
           <w:p>
             <w:pPr>
@@ -4667,20 +5106,47 @@
                 <w:sz w:val="24"/>
               </w:rPr>
             </w:pPr>
+            <w:proofErr w:type="spellStart"/>
             <w:r>
               <w:rPr>
                 <w:rFonts w:ascii="Times New Roman" w:eastAsia="Calibri" w:hAnsi="Times New Roman"/>
                 <w:sz w:val="24"/>
               </w:rPr>
-              <w:t>Trajeto, Percurso</w:t>
-            </w:r>
+              <w:t>Trajeto</w:t>
+            </w:r>
+            <w:proofErr w:type="spellEnd"/>
             <w:r>
               <w:rPr>
                 <w:rFonts w:ascii="Times New Roman" w:eastAsia="Calibri" w:hAnsi="Times New Roman"/>
                 <w:sz w:val="24"/>
               </w:rPr>
-              <w:t>, Deslocação</w:t>
-            </w:r>
+              <w:t xml:space="preserve">, </w:t>
+            </w:r>
+            <w:proofErr w:type="spellStart"/>
+            <w:r>
+              <w:rPr>
+                <w:rFonts w:ascii="Times New Roman" w:eastAsia="Calibri" w:hAnsi="Times New Roman"/>
+                <w:sz w:val="24"/>
+              </w:rPr>
+              <w:t>Percurso</w:t>
+            </w:r>
+            <w:proofErr w:type="spellEnd"/>
+            <w:r>
+              <w:rPr>
+                <w:rFonts w:ascii="Times New Roman" w:eastAsia="Calibri" w:hAnsi="Times New Roman"/>
+                <w:sz w:val="24"/>
+              </w:rPr>
+              <w:t xml:space="preserve">, </w:t>
+            </w:r>
+            <w:proofErr w:type="spellStart"/>
+            <w:r>
+              <w:rPr>
+                <w:rFonts w:ascii="Times New Roman" w:eastAsia="Calibri" w:hAnsi="Times New Roman"/>
+                <w:sz w:val="24"/>
+              </w:rPr>
+              <w:t>Deslocação</w:t>
+            </w:r>
+            <w:proofErr w:type="spellEnd"/>
           </w:p>
         </w:tc>
         <w:tc>
@@ -4729,6 +5195,7 @@
                 <w:sz w:val="24"/>
               </w:rPr>
             </w:pPr>
+            <w:proofErr w:type="spellStart"/>
             <w:r>
               <w:rPr>
                 <w:rFonts w:ascii="Times New Roman" w:eastAsia="Calibri" w:hAnsi="Times New Roman"/>
@@ -4737,6 +5204,7 @@
               </w:rPr>
               <w:t>Comboio</w:t>
             </w:r>
+            <w:proofErr w:type="spellEnd"/>
           </w:p>
         </w:tc>
         <w:tc>
@@ -4760,7 +5228,25 @@
                 <w:sz w:val="24"/>
                 <w:lang w:val="pt-PT"/>
               </w:rPr>
-              <w:t>Termo geral que descreve o meio de transporte utilizado pela companhia IberoTrem para prestar os seus serviços.</w:t>
+              <w:t xml:space="preserve">Termo geral que descreve o meio de transporte utilizado pela companhia </w:t>
+            </w:r>
+            <w:proofErr w:type="spellStart"/>
+            <w:r>
+              <w:rPr>
+                <w:rFonts w:ascii="Times New Roman" w:eastAsia="Calibri" w:hAnsi="Times New Roman"/>
+                <w:sz w:val="24"/>
+                <w:lang w:val="pt-PT"/>
+              </w:rPr>
+              <w:t>IberoTrem</w:t>
+            </w:r>
+            <w:proofErr w:type="spellEnd"/>
+            <w:r>
+              <w:rPr>
+                <w:rFonts w:ascii="Times New Roman" w:eastAsia="Calibri" w:hAnsi="Times New Roman"/>
+                <w:sz w:val="24"/>
+                <w:lang w:val="pt-PT"/>
+              </w:rPr>
+              <w:t xml:space="preserve"> para prestar os seus serviços.</w:t>
             </w:r>
           </w:p>
         </w:tc>
@@ -4833,6 +5319,7 @@
                 <w:sz w:val="24"/>
               </w:rPr>
             </w:pPr>
+            <w:proofErr w:type="spellStart"/>
             <w:r>
               <w:rPr>
                 <w:rFonts w:ascii="Times New Roman" w:eastAsia="Calibri" w:hAnsi="Times New Roman"/>
@@ -4841,6 +5328,7 @@
               </w:rPr>
               <w:t>Estação</w:t>
             </w:r>
+            <w:proofErr w:type="spellEnd"/>
           </w:p>
         </w:tc>
         <w:tc>
@@ -4864,7 +5352,25 @@
                 <w:sz w:val="24"/>
                 <w:lang w:val="pt-PT"/>
               </w:rPr>
-              <w:t>Termo geral que descreve o lugar de embarque e desembarque dos clientes da companhia IberoTrem.</w:t>
+              <w:t xml:space="preserve">Termo geral que descreve o lugar de embarque e desembarque dos clientes da companhia </w:t>
+            </w:r>
+            <w:proofErr w:type="spellStart"/>
+            <w:r>
+              <w:rPr>
+                <w:rFonts w:ascii="Times New Roman" w:eastAsia="Calibri" w:hAnsi="Times New Roman"/>
+                <w:sz w:val="24"/>
+                <w:lang w:val="pt-PT"/>
+              </w:rPr>
+              <w:t>IberoTrem</w:t>
+            </w:r>
+            <w:proofErr w:type="spellEnd"/>
+            <w:r>
+              <w:rPr>
+                <w:rFonts w:ascii="Times New Roman" w:eastAsia="Calibri" w:hAnsi="Times New Roman"/>
+                <w:sz w:val="24"/>
+                <w:lang w:val="pt-PT"/>
+              </w:rPr>
+              <w:t>.</w:t>
             </w:r>
           </w:p>
         </w:tc>
@@ -4882,6 +5388,7 @@
                 <w:sz w:val="24"/>
               </w:rPr>
             </w:pPr>
+            <w:proofErr w:type="spellStart"/>
             <w:r>
               <w:rPr>
                 <w:rFonts w:ascii="Times New Roman" w:eastAsia="Calibri" w:hAnsi="Times New Roman"/>
@@ -4889,6 +5396,7 @@
               </w:rPr>
               <w:t>Paragem</w:t>
             </w:r>
+            <w:proofErr w:type="spellEnd"/>
           </w:p>
         </w:tc>
         <w:tc>
@@ -5097,6 +5605,7 @@
                 <w:sz w:val="24"/>
               </w:rPr>
             </w:pPr>
+            <w:proofErr w:type="spellStart"/>
             <w:r>
               <w:rPr>
                 <w:rFonts w:ascii="Times New Roman" w:eastAsia="Calibri" w:hAnsi="Times New Roman"/>
@@ -5106,6 +5615,7 @@
               </w:rPr>
               <w:t>Entidade</w:t>
             </w:r>
+            <w:proofErr w:type="spellEnd"/>
           </w:p>
         </w:tc>
         <w:tc>
@@ -5130,6 +5640,7 @@
                 <w:sz w:val="24"/>
               </w:rPr>
             </w:pPr>
+            <w:proofErr w:type="spellStart"/>
             <w:r>
               <w:rPr>
                 <w:rFonts w:ascii="Times New Roman" w:eastAsia="Calibri" w:hAnsi="Times New Roman"/>
@@ -5139,6 +5650,7 @@
               </w:rPr>
               <w:t>Multiplicidade</w:t>
             </w:r>
+            <w:proofErr w:type="spellEnd"/>
           </w:p>
         </w:tc>
         <w:tc>
@@ -5163,6 +5675,7 @@
                 <w:sz w:val="24"/>
               </w:rPr>
             </w:pPr>
+            <w:proofErr w:type="spellStart"/>
             <w:r>
               <w:rPr>
                 <w:rFonts w:ascii="Times New Roman" w:eastAsia="Calibri" w:hAnsi="Times New Roman"/>
@@ -5172,6 +5685,7 @@
               </w:rPr>
               <w:t>Relação</w:t>
             </w:r>
+            <w:proofErr w:type="spellEnd"/>
           </w:p>
         </w:tc>
         <w:tc>
@@ -5196,6 +5710,7 @@
                 <w:sz w:val="24"/>
               </w:rPr>
             </w:pPr>
+            <w:proofErr w:type="spellStart"/>
             <w:r>
               <w:rPr>
                 <w:rFonts w:ascii="Times New Roman" w:eastAsia="Calibri" w:hAnsi="Times New Roman"/>
@@ -5205,6 +5720,7 @@
               </w:rPr>
               <w:t>Multiplicidade</w:t>
             </w:r>
+            <w:proofErr w:type="spellEnd"/>
           </w:p>
         </w:tc>
         <w:tc>
@@ -5228,6 +5744,7 @@
                 <w:sz w:val="24"/>
               </w:rPr>
             </w:pPr>
+            <w:proofErr w:type="spellStart"/>
             <w:r>
               <w:rPr>
                 <w:rFonts w:ascii="Times New Roman" w:eastAsia="Calibri" w:hAnsi="Times New Roman"/>
@@ -5237,6 +5754,7 @@
               </w:rPr>
               <w:t>Entidade</w:t>
             </w:r>
+            <w:proofErr w:type="spellEnd"/>
           </w:p>
         </w:tc>
       </w:tr>
@@ -5274,6 +5792,7 @@
                 <w:sz w:val="24"/>
               </w:rPr>
             </w:pPr>
+            <w:proofErr w:type="spellStart"/>
             <w:r>
               <w:rPr>
                 <w:rFonts w:ascii="Times New Roman" w:eastAsia="Calibri" w:hAnsi="Times New Roman"/>
@@ -5282,6 +5801,7 @@
               </w:rPr>
               <w:t>Cliente</w:t>
             </w:r>
+            <w:proofErr w:type="spellEnd"/>
           </w:p>
           <w:p>
             <w:pPr>
@@ -5330,7 +5850,23 @@
                 <w:rFonts w:ascii="Times New Roman" w:eastAsia="Calibri" w:hAnsi="Times New Roman"/>
                 <w:sz w:val="24"/>
               </w:rPr>
-              <w:t>(Dúvida)</w:t>
+              <w:t>(</w:t>
+            </w:r>
+            <w:proofErr w:type="spellStart"/>
+            <w:r>
+              <w:rPr>
+                <w:rFonts w:ascii="Times New Roman" w:eastAsia="Calibri" w:hAnsi="Times New Roman"/>
+                <w:sz w:val="24"/>
+              </w:rPr>
+              <w:t>Dúvida</w:t>
+            </w:r>
+            <w:proofErr w:type="spellEnd"/>
+            <w:r>
+              <w:rPr>
+                <w:rFonts w:ascii="Times New Roman" w:eastAsia="Calibri" w:hAnsi="Times New Roman"/>
+                <w:sz w:val="24"/>
+              </w:rPr>
+              <w:t>)</w:t>
             </w:r>
           </w:p>
         </w:tc>
@@ -5356,6 +5892,7 @@
                 <w:sz w:val="24"/>
               </w:rPr>
             </w:pPr>
+            <w:proofErr w:type="spellStart"/>
             <w:r>
               <w:rPr>
                 <w:rFonts w:ascii="Times New Roman" w:eastAsia="Calibri" w:hAnsi="Times New Roman"/>
@@ -5363,6 +5900,7 @@
               </w:rPr>
               <w:t>Efetua</w:t>
             </w:r>
+            <w:proofErr w:type="spellEnd"/>
           </w:p>
         </w:tc>
         <w:tc>
@@ -5402,6 +5940,7 @@
                 <w:sz w:val="24"/>
               </w:rPr>
             </w:pPr>
+            <w:proofErr w:type="spellStart"/>
             <w:r>
               <w:rPr>
                 <w:rFonts w:ascii="Times New Roman" w:eastAsia="Calibri" w:hAnsi="Times New Roman"/>
@@ -5409,6 +5948,7 @@
               </w:rPr>
               <w:t>Reserva</w:t>
             </w:r>
+            <w:proofErr w:type="spellEnd"/>
           </w:p>
         </w:tc>
       </w:tr>
@@ -5454,6 +5994,7 @@
                 <w:sz w:val="24"/>
               </w:rPr>
             </w:pPr>
+            <w:proofErr w:type="spellStart"/>
             <w:r>
               <w:rPr>
                 <w:rFonts w:ascii="Times New Roman" w:eastAsia="Calibri" w:hAnsi="Times New Roman"/>
@@ -5462,6 +6003,7 @@
               </w:rPr>
               <w:t>Reserva</w:t>
             </w:r>
+            <w:proofErr w:type="spellEnd"/>
           </w:p>
           <w:p>
             <w:pPr>
@@ -5523,12 +6065,21 @@
                 <w:sz w:val="24"/>
               </w:rPr>
             </w:pPr>
+            <w:proofErr w:type="spellStart"/>
             <w:r>
               <w:rPr>
                 <w:rFonts w:ascii="Times New Roman" w:eastAsia="Calibri" w:hAnsi="Times New Roman"/>
                 <w:sz w:val="24"/>
               </w:rPr>
-              <w:t>Relativa a</w:t>
+              <w:t>Relativa</w:t>
+            </w:r>
+            <w:proofErr w:type="spellEnd"/>
+            <w:r>
+              <w:rPr>
+                <w:rFonts w:ascii="Times New Roman" w:eastAsia="Calibri" w:hAnsi="Times New Roman"/>
+                <w:sz w:val="24"/>
+              </w:rPr>
+              <w:t xml:space="preserve"> a</w:t>
             </w:r>
           </w:p>
         </w:tc>
@@ -5569,6 +6120,7 @@
                 <w:sz w:val="24"/>
               </w:rPr>
             </w:pPr>
+            <w:proofErr w:type="spellStart"/>
             <w:r>
               <w:rPr>
                 <w:rFonts w:ascii="Times New Roman" w:eastAsia="Calibri" w:hAnsi="Times New Roman"/>
@@ -5576,6 +6128,7 @@
               </w:rPr>
               <w:t>Viagem</w:t>
             </w:r>
+            <w:proofErr w:type="spellEnd"/>
           </w:p>
         </w:tc>
       </w:tr>
@@ -5621,6 +6174,7 @@
                 <w:sz w:val="24"/>
               </w:rPr>
             </w:pPr>
+            <w:proofErr w:type="spellStart"/>
             <w:r>
               <w:rPr>
                 <w:rFonts w:ascii="Times New Roman" w:eastAsia="Calibri" w:hAnsi="Times New Roman"/>
@@ -5629,6 +6183,7 @@
               </w:rPr>
               <w:t>Viagem</w:t>
             </w:r>
+            <w:proofErr w:type="spellEnd"/>
           </w:p>
           <w:p>
             <w:pPr>
@@ -5690,13 +6245,31 @@
                 <w:sz w:val="24"/>
               </w:rPr>
             </w:pPr>
+            <w:proofErr w:type="spellStart"/>
             <w:r>
               <w:rPr>
                 <w:rFonts w:ascii="Times New Roman" w:eastAsia="Calibri" w:hAnsi="Times New Roman"/>
                 <w:sz w:val="24"/>
               </w:rPr>
-              <w:t>Efetuada por</w:t>
-            </w:r>
+              <w:t>Efetuada</w:t>
+            </w:r>
+            <w:proofErr w:type="spellEnd"/>
+            <w:r>
+              <w:rPr>
+                <w:rFonts w:ascii="Times New Roman" w:eastAsia="Calibri" w:hAnsi="Times New Roman"/>
+                <w:sz w:val="24"/>
+              </w:rPr>
+              <w:t xml:space="preserve"> </w:t>
+            </w:r>
+            <w:proofErr w:type="spellStart"/>
+            <w:r>
+              <w:rPr>
+                <w:rFonts w:ascii="Times New Roman" w:eastAsia="Calibri" w:hAnsi="Times New Roman"/>
+                <w:sz w:val="24"/>
+              </w:rPr>
+              <w:t>por</w:t>
+            </w:r>
+            <w:proofErr w:type="spellEnd"/>
           </w:p>
         </w:tc>
         <w:tc>
@@ -5736,6 +6309,7 @@
                 <w:sz w:val="24"/>
               </w:rPr>
             </w:pPr>
+            <w:proofErr w:type="spellStart"/>
             <w:r>
               <w:rPr>
                 <w:rFonts w:ascii="Times New Roman" w:eastAsia="Calibri" w:hAnsi="Times New Roman"/>
@@ -5743,6 +6317,7 @@
               </w:rPr>
               <w:t>Comboio</w:t>
             </w:r>
+            <w:proofErr w:type="spellEnd"/>
           </w:p>
         </w:tc>
       </w:tr>
@@ -5766,6 +6341,7 @@
                 <w:sz w:val="24"/>
               </w:rPr>
             </w:pPr>
+            <w:proofErr w:type="spellStart"/>
             <w:r>
               <w:rPr>
                 <w:rFonts w:ascii="Times New Roman" w:eastAsia="Calibri" w:hAnsi="Times New Roman"/>
@@ -5774,6 +6350,7 @@
               </w:rPr>
               <w:t>Viagem</w:t>
             </w:r>
+            <w:proofErr w:type="spellEnd"/>
           </w:p>
         </w:tc>
         <w:tc>
@@ -5813,13 +6390,47 @@
                 <w:sz w:val="24"/>
               </w:rPr>
             </w:pPr>
+            <w:proofErr w:type="spellStart"/>
             <w:r>
               <w:rPr>
                 <w:rFonts w:ascii="Times New Roman" w:eastAsia="Calibri" w:hAnsi="Times New Roman"/>
                 <w:sz w:val="24"/>
               </w:rPr>
-              <w:t>Tem origem na</w:t>
-            </w:r>
+              <w:t>Tem</w:t>
+            </w:r>
+            <w:proofErr w:type="spellEnd"/>
+            <w:r>
+              <w:rPr>
+                <w:rFonts w:ascii="Times New Roman" w:eastAsia="Calibri" w:hAnsi="Times New Roman"/>
+                <w:sz w:val="24"/>
+              </w:rPr>
+              <w:t xml:space="preserve"> </w:t>
+            </w:r>
+            <w:proofErr w:type="spellStart"/>
+            <w:r>
+              <w:rPr>
+                <w:rFonts w:ascii="Times New Roman" w:eastAsia="Calibri" w:hAnsi="Times New Roman"/>
+                <w:sz w:val="24"/>
+              </w:rPr>
+              <w:t>origem</w:t>
+            </w:r>
+            <w:proofErr w:type="spellEnd"/>
+            <w:r>
+              <w:rPr>
+                <w:rFonts w:ascii="Times New Roman" w:eastAsia="Calibri" w:hAnsi="Times New Roman"/>
+                <w:sz w:val="24"/>
+              </w:rPr>
+              <w:t xml:space="preserve"> </w:t>
+            </w:r>
+            <w:proofErr w:type="spellStart"/>
+            <w:r>
+              <w:rPr>
+                <w:rFonts w:ascii="Times New Roman" w:eastAsia="Calibri" w:hAnsi="Times New Roman"/>
+                <w:sz w:val="24"/>
+              </w:rPr>
+              <w:t>na</w:t>
+            </w:r>
+            <w:proofErr w:type="spellEnd"/>
           </w:p>
         </w:tc>
         <w:tc>
@@ -5859,6 +6470,7 @@
                 <w:sz w:val="24"/>
               </w:rPr>
             </w:pPr>
+            <w:proofErr w:type="spellStart"/>
             <w:r>
               <w:rPr>
                 <w:rFonts w:ascii="Times New Roman" w:eastAsia="Calibri" w:hAnsi="Times New Roman"/>
@@ -5866,6 +6478,7 @@
               </w:rPr>
               <w:t>Estação</w:t>
             </w:r>
+            <w:proofErr w:type="spellEnd"/>
           </w:p>
         </w:tc>
       </w:tr>
@@ -5889,6 +6502,7 @@
                 <w:sz w:val="24"/>
               </w:rPr>
             </w:pPr>
+            <w:proofErr w:type="spellStart"/>
             <w:r>
               <w:rPr>
                 <w:rFonts w:ascii="Times New Roman" w:eastAsia="Calibri" w:hAnsi="Times New Roman"/>
@@ -5897,6 +6511,7 @@
               </w:rPr>
               <w:t>Viagem</w:t>
             </w:r>
+            <w:proofErr w:type="spellEnd"/>
           </w:p>
         </w:tc>
         <w:tc>
@@ -5936,13 +6551,47 @@
                 <w:sz w:val="24"/>
               </w:rPr>
             </w:pPr>
+            <w:proofErr w:type="spellStart"/>
             <w:r>
               <w:rPr>
                 <w:rFonts w:ascii="Times New Roman" w:eastAsia="Calibri" w:hAnsi="Times New Roman"/>
                 <w:sz w:val="24"/>
               </w:rPr>
-              <w:t>Tem destino na</w:t>
-            </w:r>
+              <w:t>Tem</w:t>
+            </w:r>
+            <w:proofErr w:type="spellEnd"/>
+            <w:r>
+              <w:rPr>
+                <w:rFonts w:ascii="Times New Roman" w:eastAsia="Calibri" w:hAnsi="Times New Roman"/>
+                <w:sz w:val="24"/>
+              </w:rPr>
+              <w:t xml:space="preserve"> </w:t>
+            </w:r>
+            <w:proofErr w:type="spellStart"/>
+            <w:r>
+              <w:rPr>
+                <w:rFonts w:ascii="Times New Roman" w:eastAsia="Calibri" w:hAnsi="Times New Roman"/>
+                <w:sz w:val="24"/>
+              </w:rPr>
+              <w:t>destino</w:t>
+            </w:r>
+            <w:proofErr w:type="spellEnd"/>
+            <w:r>
+              <w:rPr>
+                <w:rFonts w:ascii="Times New Roman" w:eastAsia="Calibri" w:hAnsi="Times New Roman"/>
+                <w:sz w:val="24"/>
+              </w:rPr>
+              <w:t xml:space="preserve"> </w:t>
+            </w:r>
+            <w:proofErr w:type="spellStart"/>
+            <w:r>
+              <w:rPr>
+                <w:rFonts w:ascii="Times New Roman" w:eastAsia="Calibri" w:hAnsi="Times New Roman"/>
+                <w:sz w:val="24"/>
+              </w:rPr>
+              <w:t>na</w:t>
+            </w:r>
+            <w:proofErr w:type="spellEnd"/>
           </w:p>
         </w:tc>
         <w:tc>
@@ -5982,6 +6631,7 @@
                 <w:sz w:val="24"/>
               </w:rPr>
             </w:pPr>
+            <w:proofErr w:type="spellStart"/>
             <w:r>
               <w:rPr>
                 <w:rFonts w:ascii="Times New Roman" w:eastAsia="Calibri" w:hAnsi="Times New Roman"/>
@@ -5989,6 +6639,7 @@
               </w:rPr>
               <w:t>Estação</w:t>
             </w:r>
+            <w:proofErr w:type="spellEnd"/>
           </w:p>
         </w:tc>
       </w:tr>
@@ -6354,7 +7005,29 @@
           <w:sz w:val="24"/>
           <w:lang w:val="pt-PT"/>
         </w:rPr>
-        <w:t>os atributos escolhidos foram o lugar reservado no comboio da viagem, que é o elemento essencial na reserva de qualquer viagem e como tal não poderia deixar de fazer parte, a data da viagem reservada, importante para complementar a especificação da viagem e para controlar o período até ao qual é possível cancelar a reserva, o preço, derivado do preço da viagem dado que pode estar sujeito a desconto, e o id_reserva, que torna cada reserva única.</w:t>
+        <w:t xml:space="preserve">os atributos escolhidos foram o lugar reservado no comboio da viagem, que é o elemento essencial na reserva de qualquer viagem e como tal não poderia deixar de fazer parte, a data da viagem reservada, importante para complementar a especificação da viagem e para controlar o período até ao qual é possível cancelar a reserva, o preço, derivado do preço da viagem dado que pode estar sujeito a desconto, e o </w:t>
+      </w:r>
+      <w:proofErr w:type="spellStart"/>
+      <w:r>
+        <w:rPr>
+          <w:rFonts w:cs="Arial"/>
+          <w:bCs/>
+          <w:iCs/>
+          <w:sz w:val="24"/>
+          <w:lang w:val="pt-PT"/>
+        </w:rPr>
+        <w:t>id_reserva</w:t>
+      </w:r>
+      <w:proofErr w:type="spellEnd"/>
+      <w:r>
+        <w:rPr>
+          <w:rFonts w:cs="Arial"/>
+          <w:bCs/>
+          <w:iCs/>
+          <w:sz w:val="24"/>
+          <w:lang w:val="pt-PT"/>
+        </w:rPr>
+        <w:t>, que torna cada reserva única.</w:t>
       </w:r>
     </w:p>
     <w:p>
@@ -6407,7 +7080,29 @@
           <w:sz w:val="24"/>
           <w:lang w:val="pt-PT"/>
         </w:rPr>
-        <w:t>, são quatro os atributos considerados importantes: o id_viagem, que atribui um valor único a uma viagem, o preço, em função do itinerário da viagem, a hora de partida e a hora de chegada, que juntas especificam, dentro do trajeto previsto, qual é a viagem referida.</w:t>
+        <w:t xml:space="preserve">, são quatro os atributos considerados importantes: o </w:t>
+      </w:r>
+      <w:proofErr w:type="spellStart"/>
+      <w:r>
+        <w:rPr>
+          <w:rFonts w:cs="Arial"/>
+          <w:bCs/>
+          <w:iCs/>
+          <w:sz w:val="24"/>
+          <w:lang w:val="pt-PT"/>
+        </w:rPr>
+        <w:t>id_viagem</w:t>
+      </w:r>
+      <w:proofErr w:type="spellEnd"/>
+      <w:r>
+        <w:rPr>
+          <w:rFonts w:cs="Arial"/>
+          <w:bCs/>
+          <w:iCs/>
+          <w:sz w:val="24"/>
+          <w:lang w:val="pt-PT"/>
+        </w:rPr>
+        <w:t>, que atribui um valor único a uma viagem, o preço, em função do itinerário da viagem, a hora de partida e a hora de chegada, que juntas especificam, dentro do trajeto previsto, qual é a viagem referida.</w:t>
       </w:r>
     </w:p>
     <w:p>
@@ -6449,7 +7144,29 @@
           <w:sz w:val="24"/>
           <w:lang w:val="pt-PT"/>
         </w:rPr>
-        <w:t>foi caracterizada com recurso ao id_estação, para garantir a unicidade de cada estação, à cidade onde se localiza e ao nome da estação, que varia dada a possibilidade de existirem várias estações por cidade.</w:t>
+        <w:t xml:space="preserve">foi caracterizada com recurso ao </w:t>
+      </w:r>
+      <w:proofErr w:type="spellStart"/>
+      <w:r>
+        <w:rPr>
+          <w:rFonts w:cs="Arial"/>
+          <w:bCs/>
+          <w:iCs/>
+          <w:sz w:val="24"/>
+          <w:lang w:val="pt-PT"/>
+        </w:rPr>
+        <w:t>id_estação</w:t>
+      </w:r>
+      <w:proofErr w:type="spellEnd"/>
+      <w:r>
+        <w:rPr>
+          <w:rFonts w:cs="Arial"/>
+          <w:bCs/>
+          <w:iCs/>
+          <w:sz w:val="24"/>
+          <w:lang w:val="pt-PT"/>
+        </w:rPr>
+        <w:t>, para garantir a unicidade de cada estação, à cidade onde se localiza e ao nome da estação, que varia dada a possibilidade de existirem várias estações por cidade.</w:t>
       </w:r>
     </w:p>
     <w:p>
@@ -6502,8 +7219,9 @@
           <w:sz w:val="24"/>
           <w:lang w:val="pt-PT"/>
         </w:rPr>
-        <w:t xml:space="preserve">caracterizou-se com recurso a uma identidade (id_comboio), que garante que um comboio é único, e aos números dos </w:t>
-      </w:r>
+        <w:t>caracterizou-se com recurso a uma identidade (</w:t>
+      </w:r>
+      <w:proofErr w:type="spellStart"/>
       <w:r>
         <w:rPr>
           <w:rFonts w:cs="Arial"/>
@@ -6512,12 +7230,34 @@
           <w:sz w:val="24"/>
           <w:lang w:val="pt-PT"/>
         </w:rPr>
+        <w:t>id_comboio</w:t>
+      </w:r>
+      <w:proofErr w:type="spellEnd"/>
+      <w:r>
+        <w:rPr>
+          <w:rFonts w:cs="Arial"/>
+          <w:bCs/>
+          <w:iCs/>
+          <w:sz w:val="24"/>
+          <w:lang w:val="pt-PT"/>
+        </w:rPr>
+        <w:t xml:space="preserve">), que garante que um comboio é único, e aos números dos </w:t>
+      </w:r>
+      <w:r>
+        <w:rPr>
+          <w:rFonts w:cs="Arial"/>
+          <w:bCs/>
+          <w:iCs/>
+          <w:sz w:val="24"/>
+          <w:lang w:val="pt-PT"/>
+        </w:rPr>
         <w:lastRenderedPageBreak/>
         <w:t>lugares do comboio especificado para a viagem, que é importante para saber quais os lugares que ainda podem ser reservados.</w:t>
       </w:r>
     </w:p>
     <w:p>
       <w:pPr>
+        <w:ind w:left="720" w:hanging="720"/>
         <w:rPr>
           <w:rFonts w:cs="Arial"/>
           <w:bCs/>
@@ -6555,7 +7295,69 @@
           <w:sz w:val="24"/>
           <w:lang w:val="pt-PT"/>
         </w:rPr>
-        <w:t xml:space="preserve">, o CC assume o valor de uma string de 9 caracteres predominantemente numéricos – os 8 primeiros – com o último caracter alfabético, dado que os documentos de identificação espanhóis são constituídos por 8 números e uma letra final, contrastando com os 8 números do CC português; a data de nascimento é do tipo </w:t>
+        <w:t>, o CC ass</w:t>
+      </w:r>
+      <w:r>
+        <w:rPr>
+          <w:rFonts w:cs="Arial"/>
+          <w:bCs/>
+          <w:iCs/>
+          <w:sz w:val="24"/>
+          <w:lang w:val="pt-PT"/>
+        </w:rPr>
+        <w:t xml:space="preserve">ume o valor de uma </w:t>
+      </w:r>
+      <w:proofErr w:type="spellStart"/>
+      <w:r>
+        <w:rPr>
+          <w:rFonts w:cs="Arial"/>
+          <w:bCs/>
+          <w:iCs/>
+          <w:sz w:val="24"/>
+          <w:lang w:val="pt-PT"/>
+        </w:rPr>
+        <w:t>string</w:t>
+      </w:r>
+      <w:proofErr w:type="spellEnd"/>
+      <w:r>
+        <w:rPr>
+          <w:rFonts w:cs="Arial"/>
+          <w:bCs/>
+          <w:iCs/>
+          <w:sz w:val="24"/>
+          <w:lang w:val="pt-PT"/>
+        </w:rPr>
+        <w:t xml:space="preserve"> de 9</w:t>
+      </w:r>
+      <w:r>
+        <w:rPr>
+          <w:rFonts w:cs="Arial"/>
+          <w:bCs/>
+          <w:iCs/>
+          <w:sz w:val="24"/>
+          <w:lang w:val="pt-PT"/>
+        </w:rPr>
+        <w:t xml:space="preserve"> caracteres predominantemente numéricos – os 8 primeiros – com o último caracter alfabético, dado que os documentos de identificação espanhóis são constituídos por 8 números e uma letra final, contrastando com os 8 números do </w:t>
+      </w:r>
+      <w:r>
+        <w:rPr>
+          <w:rFonts w:cs="Arial"/>
+          <w:bCs/>
+          <w:iCs/>
+          <w:sz w:val="24"/>
+          <w:lang w:val="pt-PT"/>
+        </w:rPr>
+        <w:t>CC p</w:t>
+      </w:r>
+      <w:r>
+        <w:rPr>
+          <w:rFonts w:cs="Arial"/>
+          <w:bCs/>
+          <w:iCs/>
+          <w:sz w:val="24"/>
+          <w:lang w:val="pt-PT"/>
+        </w:rPr>
+        <w:t xml:space="preserve">ortuguês; a data de nascimento é do tipo </w:t>
       </w:r>
       <w:r>
         <w:rPr>
@@ -6587,7 +7389,73 @@
           <w:sz w:val="24"/>
           <w:lang w:val="pt-PT"/>
         </w:rPr>
-        <w:t>e pode variar entre 01/01/1900 e o dia atual, seguindo sempre o formato dd/mm/aa; o nome será uma string com no máximo 64 caracteres; o telefone será representado por um inteiro com 9 dígitos, uma vez que quer em Portugal quer em Espanha os contactos telefónicos seguem esta regra; o endereço de email será uma string com no máximo 64 caracteres (</w:t>
+        <w:t xml:space="preserve">e pode variar entre 01/01/1900 e o dia atual, seguindo sempre o formato </w:t>
+      </w:r>
+      <w:proofErr w:type="spellStart"/>
+      <w:r>
+        <w:rPr>
+          <w:rFonts w:cs="Arial"/>
+          <w:bCs/>
+          <w:iCs/>
+          <w:sz w:val="24"/>
+          <w:lang w:val="pt-PT"/>
+        </w:rPr>
+        <w:t>dd</w:t>
+      </w:r>
+      <w:proofErr w:type="spellEnd"/>
+      <w:r>
+        <w:rPr>
+          <w:rFonts w:cs="Arial"/>
+          <w:bCs/>
+          <w:iCs/>
+          <w:sz w:val="24"/>
+          <w:lang w:val="pt-PT"/>
+        </w:rPr>
+        <w:t xml:space="preserve">/mm/aa; o nome será uma </w:t>
+      </w:r>
+      <w:proofErr w:type="spellStart"/>
+      <w:r>
+        <w:rPr>
+          <w:rFonts w:cs="Arial"/>
+          <w:bCs/>
+          <w:iCs/>
+          <w:sz w:val="24"/>
+          <w:lang w:val="pt-PT"/>
+        </w:rPr>
+        <w:t>string</w:t>
+      </w:r>
+      <w:proofErr w:type="spellEnd"/>
+      <w:r>
+        <w:rPr>
+          <w:rFonts w:cs="Arial"/>
+          <w:bCs/>
+          <w:iCs/>
+          <w:sz w:val="24"/>
+          <w:lang w:val="pt-PT"/>
+        </w:rPr>
+        <w:t xml:space="preserve"> com no máximo 64 caracteres; o telefone será representado por um inteiro com 9 dígitos, uma vez que quer em Portugal quer em Espanha os contactos telefónicos seguem esta regra; o endereço de email será uma </w:t>
+      </w:r>
+      <w:proofErr w:type="spellStart"/>
+      <w:r>
+        <w:rPr>
+          <w:rFonts w:cs="Arial"/>
+          <w:bCs/>
+          <w:iCs/>
+          <w:sz w:val="24"/>
+          <w:lang w:val="pt-PT"/>
+        </w:rPr>
+        <w:t>string</w:t>
+      </w:r>
+      <w:proofErr w:type="spellEnd"/>
+      <w:r>
+        <w:rPr>
+          <w:rFonts w:cs="Arial"/>
+          <w:bCs/>
+          <w:iCs/>
+          <w:sz w:val="24"/>
+          <w:lang w:val="pt-PT"/>
+        </w:rPr>
+        <w:t xml:space="preserve"> com no máximo 64 caracteres (</w:t>
       </w:r>
       <w:r>
         <w:rPr>
@@ -6660,7 +7528,51 @@
           <w:sz w:val="24"/>
           <w:lang w:val="pt-PT"/>
         </w:rPr>
-        <w:t>usamos um inteiro com valor máximo de 99 (2 dígitos), considerando-o suficiente para suportar o número de reservas da empresa, para o id_empresa. O preço será um float de valor positivo, o lugar um inteiro até 99 (2 dígitos) e a data será do tipo</w:t>
+        <w:t xml:space="preserve">usamos um inteiro com valor máximo de 99 (2 dígitos), considerando-o suficiente para suportar o número de reservas da empresa, para o </w:t>
+      </w:r>
+      <w:proofErr w:type="spellStart"/>
+      <w:r>
+        <w:rPr>
+          <w:rFonts w:cs="Arial"/>
+          <w:bCs/>
+          <w:iCs/>
+          <w:sz w:val="24"/>
+          <w:lang w:val="pt-PT"/>
+        </w:rPr>
+        <w:t>id_empresa</w:t>
+      </w:r>
+      <w:proofErr w:type="spellEnd"/>
+      <w:r>
+        <w:rPr>
+          <w:rFonts w:cs="Arial"/>
+          <w:bCs/>
+          <w:iCs/>
+          <w:sz w:val="24"/>
+          <w:lang w:val="pt-PT"/>
+        </w:rPr>
+        <w:t xml:space="preserve">. O preço será um </w:t>
+      </w:r>
+      <w:proofErr w:type="spellStart"/>
+      <w:r>
+        <w:rPr>
+          <w:rFonts w:cs="Arial"/>
+          <w:bCs/>
+          <w:iCs/>
+          <w:sz w:val="24"/>
+          <w:lang w:val="pt-PT"/>
+        </w:rPr>
+        <w:t>float</w:t>
+      </w:r>
+      <w:proofErr w:type="spellEnd"/>
+      <w:r>
+        <w:rPr>
+          <w:rFonts w:cs="Arial"/>
+          <w:bCs/>
+          <w:iCs/>
+          <w:sz w:val="24"/>
+          <w:lang w:val="pt-PT"/>
+        </w:rPr>
+        <w:t xml:space="preserve"> de valor positivo, o lugar um inteiro até 99 (2 dígitos) e a data será do tipo</w:t>
       </w:r>
       <w:r>
         <w:rPr>
@@ -6702,7 +7614,29 @@
           <w:sz w:val="24"/>
           <w:lang w:val="pt-PT"/>
         </w:rPr>
-        <w:t>com o limite inferior sendo o próprio dia e assumindo o formato dd/mm/aa.</w:t>
+        <w:t xml:space="preserve">com o limite inferior sendo o próprio dia e assumindo o formato </w:t>
+      </w:r>
+      <w:proofErr w:type="spellStart"/>
+      <w:r>
+        <w:rPr>
+          <w:rFonts w:cs="Arial"/>
+          <w:bCs/>
+          <w:iCs/>
+          <w:sz w:val="24"/>
+          <w:lang w:val="pt-PT"/>
+        </w:rPr>
+        <w:t>dd</w:t>
+      </w:r>
+      <w:proofErr w:type="spellEnd"/>
+      <w:r>
+        <w:rPr>
+          <w:rFonts w:cs="Arial"/>
+          <w:bCs/>
+          <w:iCs/>
+          <w:sz w:val="24"/>
+          <w:lang w:val="pt-PT"/>
+        </w:rPr>
+        <w:t>/mm/aa.</w:t>
       </w:r>
     </w:p>
     <w:p>
@@ -6755,7 +7689,95 @@
           <w:sz w:val="24"/>
           <w:lang w:val="pt-PT"/>
         </w:rPr>
-        <w:t>, o atributo id_viagem será um inteiro até 99 (2 dígitos), o preço um float positivo e as horas de chegada e partida uma string com formato hh:mm.</w:t>
+        <w:t xml:space="preserve">, o atributo </w:t>
+      </w:r>
+      <w:proofErr w:type="spellStart"/>
+      <w:r>
+        <w:rPr>
+          <w:rFonts w:cs="Arial"/>
+          <w:bCs/>
+          <w:iCs/>
+          <w:sz w:val="24"/>
+          <w:lang w:val="pt-PT"/>
+        </w:rPr>
+        <w:t>id_viagem</w:t>
+      </w:r>
+      <w:proofErr w:type="spellEnd"/>
+      <w:r>
+        <w:rPr>
+          <w:rFonts w:cs="Arial"/>
+          <w:bCs/>
+          <w:iCs/>
+          <w:sz w:val="24"/>
+          <w:lang w:val="pt-PT"/>
+        </w:rPr>
+        <w:t xml:space="preserve"> será um inteiro até 99 (2 dígitos), o preço um </w:t>
+      </w:r>
+      <w:proofErr w:type="spellStart"/>
+      <w:r>
+        <w:rPr>
+          <w:rFonts w:cs="Arial"/>
+          <w:bCs/>
+          <w:iCs/>
+          <w:sz w:val="24"/>
+          <w:lang w:val="pt-PT"/>
+        </w:rPr>
+        <w:t>float</w:t>
+      </w:r>
+      <w:proofErr w:type="spellEnd"/>
+      <w:r>
+        <w:rPr>
+          <w:rFonts w:cs="Arial"/>
+          <w:bCs/>
+          <w:iCs/>
+          <w:sz w:val="24"/>
+          <w:lang w:val="pt-PT"/>
+        </w:rPr>
+        <w:t xml:space="preserve"> positivo e as horas de chegada e partida uma </w:t>
+      </w:r>
+      <w:proofErr w:type="spellStart"/>
+      <w:r>
+        <w:rPr>
+          <w:rFonts w:cs="Arial"/>
+          <w:bCs/>
+          <w:iCs/>
+          <w:sz w:val="24"/>
+          <w:lang w:val="pt-PT"/>
+        </w:rPr>
+        <w:t>string</w:t>
+      </w:r>
+      <w:proofErr w:type="spellEnd"/>
+      <w:r>
+        <w:rPr>
+          <w:rFonts w:cs="Arial"/>
+          <w:bCs/>
+          <w:iCs/>
+          <w:sz w:val="24"/>
+          <w:lang w:val="pt-PT"/>
+        </w:rPr>
+        <w:t xml:space="preserve"> com formato </w:t>
+      </w:r>
+      <w:proofErr w:type="spellStart"/>
+      <w:r>
+        <w:rPr>
+          <w:rFonts w:cs="Arial"/>
+          <w:bCs/>
+          <w:iCs/>
+          <w:sz w:val="24"/>
+          <w:lang w:val="pt-PT"/>
+        </w:rPr>
+        <w:t>hh:mm</w:t>
+      </w:r>
+      <w:proofErr w:type="spellEnd"/>
+      <w:r>
+        <w:rPr>
+          <w:rFonts w:cs="Arial"/>
+          <w:bCs/>
+          <w:iCs/>
+          <w:sz w:val="24"/>
+          <w:lang w:val="pt-PT"/>
+        </w:rPr>
+        <w:t>.</w:t>
       </w:r>
     </w:p>
     <w:p>
@@ -6797,11 +7819,10 @@
           <w:sz w:val="24"/>
           <w:lang w:val="pt-PT"/>
         </w:rPr>
-        <w:t>, teremos um id_estação inteiro, até 99 (2 dígitos), uma string a representar o nome da cidade onde se localiza e outra string representando o nome da estação.</w:t>
-      </w:r>
-    </w:p>
-    <w:p>
-      <w:pPr>
+        <w:t xml:space="preserve">, teremos um </w:t>
+      </w:r>
+      <w:proofErr w:type="spellStart"/>
+      <w:r>
         <w:rPr>
           <w:rFonts w:cs="Arial"/>
           <w:bCs/>
@@ -6809,7 +7830,9 @@
           <w:sz w:val="24"/>
           <w:lang w:val="pt-PT"/>
         </w:rPr>
-      </w:pPr>
+        <w:t>id_estação</w:t>
+      </w:r>
+      <w:proofErr w:type="spellEnd"/>
       <w:r>
         <w:rPr>
           <w:rFonts w:cs="Arial"/>
@@ -6818,7 +7841,136 @@
           <w:sz w:val="24"/>
           <w:lang w:val="pt-PT"/>
         </w:rPr>
-        <w:t>Por fim, o id_comboio é representado por um inteiro até 9 (1 dígito) e os lugares, atributo multi-valor, são representados por inteiros até 99 (2 dígitos), dada a reduzida capacidade dos comboios da empresa.</w:t>
+        <w:t xml:space="preserve"> inteiro, até 99 (2 dígitos), uma </w:t>
+      </w:r>
+      <w:proofErr w:type="spellStart"/>
+      <w:r>
+        <w:rPr>
+          <w:rFonts w:cs="Arial"/>
+          <w:bCs/>
+          <w:iCs/>
+          <w:sz w:val="24"/>
+          <w:lang w:val="pt-PT"/>
+        </w:rPr>
+        <w:t>string</w:t>
+      </w:r>
+      <w:proofErr w:type="spellEnd"/>
+      <w:r>
+        <w:rPr>
+          <w:rFonts w:cs="Arial"/>
+          <w:bCs/>
+          <w:iCs/>
+          <w:sz w:val="24"/>
+          <w:lang w:val="pt-PT"/>
+        </w:rPr>
+        <w:t xml:space="preserve"> a representar o nome da cidade onde se localiza e outra </w:t>
+      </w:r>
+      <w:proofErr w:type="spellStart"/>
+      <w:r>
+        <w:rPr>
+          <w:rFonts w:cs="Arial"/>
+          <w:bCs/>
+          <w:iCs/>
+          <w:sz w:val="24"/>
+          <w:lang w:val="pt-PT"/>
+        </w:rPr>
+        <w:t>string</w:t>
+      </w:r>
+      <w:proofErr w:type="spellEnd"/>
+      <w:r>
+        <w:rPr>
+          <w:rFonts w:cs="Arial"/>
+          <w:bCs/>
+          <w:iCs/>
+          <w:sz w:val="24"/>
+          <w:lang w:val="pt-PT"/>
+        </w:rPr>
+        <w:t xml:space="preserve"> representando o nome da estação</w:t>
+      </w:r>
+      <w:r>
+        <w:rPr>
+          <w:rFonts w:cs="Arial"/>
+          <w:bCs/>
+          <w:iCs/>
+          <w:sz w:val="24"/>
+          <w:lang w:val="pt-PT"/>
+        </w:rPr>
+        <w:t>, ambas com tamanho máximo de 32 carateres</w:t>
+      </w:r>
+      <w:r>
+        <w:rPr>
+          <w:rFonts w:cs="Arial"/>
+          <w:bCs/>
+          <w:iCs/>
+          <w:sz w:val="24"/>
+          <w:lang w:val="pt-PT"/>
+        </w:rPr>
+        <w:t>.</w:t>
+      </w:r>
+    </w:p>
+    <w:p>
+      <w:pPr>
+        <w:rPr>
+          <w:rFonts w:cs="Arial"/>
+          <w:bCs/>
+          <w:iCs/>
+          <w:sz w:val="24"/>
+          <w:lang w:val="pt-PT"/>
+        </w:rPr>
+      </w:pPr>
+      <w:r>
+        <w:rPr>
+          <w:rFonts w:cs="Arial"/>
+          <w:bCs/>
+          <w:iCs/>
+          <w:sz w:val="24"/>
+          <w:lang w:val="pt-PT"/>
+        </w:rPr>
+        <w:t xml:space="preserve">Por fim, o </w:t>
+      </w:r>
+      <w:proofErr w:type="spellStart"/>
+      <w:r>
+        <w:rPr>
+          <w:rFonts w:cs="Arial"/>
+          <w:bCs/>
+          <w:iCs/>
+          <w:sz w:val="24"/>
+          <w:lang w:val="pt-PT"/>
+        </w:rPr>
+        <w:t>id_comboio</w:t>
+      </w:r>
+      <w:proofErr w:type="spellEnd"/>
+      <w:r>
+        <w:rPr>
+          <w:rFonts w:cs="Arial"/>
+          <w:bCs/>
+          <w:iCs/>
+          <w:sz w:val="24"/>
+          <w:lang w:val="pt-PT"/>
+        </w:rPr>
+        <w:t xml:space="preserve"> é representado por um inteiro até 9 (1 dígito) e os lugares, atributo </w:t>
+      </w:r>
+      <w:proofErr w:type="spellStart"/>
+      <w:r>
+        <w:rPr>
+          <w:rFonts w:cs="Arial"/>
+          <w:bCs/>
+          <w:iCs/>
+          <w:sz w:val="24"/>
+          <w:lang w:val="pt-PT"/>
+        </w:rPr>
+        <w:t>multi-valor</w:t>
+      </w:r>
+      <w:proofErr w:type="spellEnd"/>
+      <w:r>
+        <w:rPr>
+          <w:rFonts w:cs="Arial"/>
+          <w:bCs/>
+          <w:iCs/>
+          <w:sz w:val="24"/>
+          <w:lang w:val="pt-PT"/>
+        </w:rPr>
+        <w:t>, são representados por inteiros até 99 (2 dígitos), dada a reduzida capacidade dos comboios da empresa.</w:t>
       </w:r>
     </w:p>
     <w:p>
@@ -7050,6 +8202,7 @@
                 <w:lang w:val="pt-PT"/>
               </w:rPr>
             </w:pPr>
+            <w:proofErr w:type="spellStart"/>
             <w:r>
               <w:rPr>
                 <w:b/>
@@ -7058,6 +8211,7 @@
               </w:rPr>
               <w:t>Nulls</w:t>
             </w:r>
+            <w:proofErr w:type="spellEnd"/>
           </w:p>
         </w:tc>
         <w:tc>
@@ -7073,6 +8227,7 @@
                 <w:lang w:val="pt-PT"/>
               </w:rPr>
             </w:pPr>
+            <w:proofErr w:type="spellStart"/>
             <w:r>
               <w:rPr>
                 <w:b/>
@@ -7081,6 +8236,7 @@
               </w:rPr>
               <w:t>Multi-valorado</w:t>
             </w:r>
+            <w:proofErr w:type="spellEnd"/>
           </w:p>
         </w:tc>
         <w:tc>
@@ -7126,8 +8282,18 @@
                 <w:sz w:val="18"/>
                 <w:lang w:val="pt-PT"/>
               </w:rPr>
-              <w:t>Valor default</w:t>
-            </w:r>
+              <w:t xml:space="preserve">Valor </w:t>
+            </w:r>
+            <w:proofErr w:type="spellStart"/>
+            <w:r>
+              <w:rPr>
+                <w:b/>
+                <w:sz w:val="18"/>
+                <w:lang w:val="pt-PT"/>
+              </w:rPr>
+              <w:t>default</w:t>
+            </w:r>
+            <w:proofErr w:type="spellEnd"/>
           </w:p>
         </w:tc>
       </w:tr>
@@ -7201,7 +8367,25 @@
                 <w:szCs w:val="18"/>
                 <w:lang w:val="pt-PT"/>
               </w:rPr>
-              <w:t>Data de Nasc.</w:t>
+              <w:t xml:space="preserve">Data de </w:t>
+            </w:r>
+            <w:proofErr w:type="spellStart"/>
+            <w:r>
+              <w:rPr>
+                <w:sz w:val="18"/>
+                <w:szCs w:val="18"/>
+                <w:lang w:val="pt-PT"/>
+              </w:rPr>
+              <w:t>Nasc</w:t>
+            </w:r>
+            <w:proofErr w:type="spellEnd"/>
+            <w:r>
+              <w:rPr>
+                <w:sz w:val="18"/>
+                <w:szCs w:val="18"/>
+                <w:lang w:val="pt-PT"/>
+              </w:rPr>
+              <w:t>.</w:t>
             </w:r>
           </w:p>
           <w:p>
@@ -7500,12 +8684,21 @@
                 <w:lang w:val="pt-PT"/>
               </w:rPr>
             </w:pPr>
-            <w:r>
-              <w:rPr>
-                <w:sz w:val="18"/>
-                <w:lang w:val="pt-PT"/>
-              </w:rPr>
-              <w:t>String até 9 caracteres</w:t>
+            <w:proofErr w:type="spellStart"/>
+            <w:r>
+              <w:rPr>
+                <w:sz w:val="18"/>
+                <w:lang w:val="pt-PT"/>
+              </w:rPr>
+              <w:t>String</w:t>
+            </w:r>
+            <w:proofErr w:type="spellEnd"/>
+            <w:r>
+              <w:rPr>
+                <w:sz w:val="18"/>
+                <w:lang w:val="pt-PT"/>
+              </w:rPr>
+              <w:t xml:space="preserve"> até 9 caracteres</w:t>
             </w:r>
             <w:r>
               <w:rPr>
@@ -7542,7 +8735,23 @@
                 <w:sz w:val="18"/>
                 <w:lang w:val="pt-PT"/>
               </w:rPr>
-              <w:t xml:space="preserve"> com formato dd/mm/aa</w:t>
+              <w:t xml:space="preserve"> com formato </w:t>
+            </w:r>
+            <w:proofErr w:type="spellStart"/>
+            <w:r>
+              <w:rPr>
+                <w:sz w:val="18"/>
+                <w:lang w:val="pt-PT"/>
+              </w:rPr>
+              <w:t>dd</w:t>
+            </w:r>
+            <w:proofErr w:type="spellEnd"/>
+            <w:r>
+              <w:rPr>
+                <w:sz w:val="18"/>
+                <w:lang w:val="pt-PT"/>
+              </w:rPr>
+              <w:t>/mm/aa</w:t>
             </w:r>
             <w:r>
               <w:rPr>
@@ -7567,12 +8776,21 @@
                 <w:lang w:val="pt-PT"/>
               </w:rPr>
             </w:pPr>
-            <w:r>
-              <w:rPr>
-                <w:sz w:val="18"/>
-                <w:lang w:val="pt-PT"/>
-              </w:rPr>
-              <w:t xml:space="preserve">String até </w:t>
+            <w:proofErr w:type="spellStart"/>
+            <w:r>
+              <w:rPr>
+                <w:sz w:val="18"/>
+                <w:lang w:val="pt-PT"/>
+              </w:rPr>
+              <w:t>String</w:t>
+            </w:r>
+            <w:proofErr w:type="spellEnd"/>
+            <w:r>
+              <w:rPr>
+                <w:sz w:val="18"/>
+                <w:lang w:val="pt-PT"/>
+              </w:rPr>
+              <w:t xml:space="preserve"> até </w:t>
             </w:r>
             <w:r>
               <w:rPr>
@@ -7627,12 +8845,21 @@
                 <w:lang w:val="pt-PT"/>
               </w:rPr>
             </w:pPr>
-            <w:r>
-              <w:rPr>
-                <w:sz w:val="18"/>
-                <w:lang w:val="pt-PT"/>
-              </w:rPr>
-              <w:t>String até 64</w:t>
+            <w:proofErr w:type="spellStart"/>
+            <w:r>
+              <w:rPr>
+                <w:sz w:val="18"/>
+                <w:lang w:val="pt-PT"/>
+              </w:rPr>
+              <w:t>String</w:t>
+            </w:r>
+            <w:proofErr w:type="spellEnd"/>
+            <w:r>
+              <w:rPr>
+                <w:sz w:val="18"/>
+                <w:lang w:val="pt-PT"/>
+              </w:rPr>
+              <w:t xml:space="preserve"> até 64</w:t>
             </w:r>
             <w:r>
               <w:rPr>
@@ -8276,12 +9503,14 @@
                 <w:lang w:val="pt-PT"/>
               </w:rPr>
             </w:pPr>
+            <w:proofErr w:type="spellStart"/>
             <w:r>
               <w:rPr>
                 <w:lang w:val="pt-PT"/>
               </w:rPr>
               <w:t>Id_reserva</w:t>
             </w:r>
+            <w:proofErr w:type="spellEnd"/>
           </w:p>
           <w:p>
             <w:pPr>
@@ -8506,12 +9735,21 @@
                 <w:lang w:val="pt-PT"/>
               </w:rPr>
             </w:pPr>
-            <w:r>
-              <w:rPr>
-                <w:sz w:val="18"/>
-                <w:lang w:val="pt-PT"/>
-              </w:rPr>
-              <w:t>Float (positivo);</w:t>
+            <w:proofErr w:type="spellStart"/>
+            <w:r>
+              <w:rPr>
+                <w:sz w:val="18"/>
+                <w:lang w:val="pt-PT"/>
+              </w:rPr>
+              <w:t>Float</w:t>
+            </w:r>
+            <w:proofErr w:type="spellEnd"/>
+            <w:r>
+              <w:rPr>
+                <w:sz w:val="18"/>
+                <w:lang w:val="pt-PT"/>
+              </w:rPr>
+              <w:t xml:space="preserve"> (positivo);</w:t>
             </w:r>
           </w:p>
           <w:p>
@@ -8557,7 +9795,23 @@
                 <w:sz w:val="18"/>
                 <w:lang w:val="pt-PT"/>
               </w:rPr>
-              <w:t>Data (atualidade-) com formato dd/mm/aa</w:t>
+              <w:t xml:space="preserve">Data (atualidade-) com formato </w:t>
+            </w:r>
+            <w:proofErr w:type="spellStart"/>
+            <w:r>
+              <w:rPr>
+                <w:sz w:val="18"/>
+                <w:lang w:val="pt-PT"/>
+              </w:rPr>
+              <w:t>dd</w:t>
+            </w:r>
+            <w:proofErr w:type="spellEnd"/>
+            <w:r>
+              <w:rPr>
+                <w:sz w:val="18"/>
+                <w:lang w:val="pt-PT"/>
+              </w:rPr>
+              <w:t>/mm/aa</w:t>
             </w:r>
           </w:p>
         </w:tc>
@@ -8970,6 +10224,7 @@
                 <w:lang w:val="pt-PT"/>
               </w:rPr>
             </w:pPr>
+            <w:proofErr w:type="spellStart"/>
             <w:r>
               <w:rPr>
                 <w:sz w:val="18"/>
@@ -8977,6 +10232,7 @@
               </w:rPr>
               <w:t>Id_viagem</w:t>
             </w:r>
+            <w:proofErr w:type="spellEnd"/>
           </w:p>
           <w:p>
             <w:pPr>
@@ -9201,37 +10457,41 @@
                 <w:lang w:val="pt-PT"/>
               </w:rPr>
             </w:pPr>
+            <w:proofErr w:type="spellStart"/>
             <w:r>
               <w:rPr>
                 <w:sz w:val="18"/>
                 <w:szCs w:val="18"/>
                 <w:lang w:val="pt-PT"/>
               </w:rPr>
-              <w:t>String (hh:mm)</w:t>
-            </w:r>
-          </w:p>
-          <w:p>
-            <w:pPr>
+              <w:t>String</w:t>
+            </w:r>
+            <w:proofErr w:type="spellEnd"/>
+            <w:r>
               <w:rPr>
                 <w:sz w:val="18"/>
                 <w:szCs w:val="18"/>
                 <w:lang w:val="pt-PT"/>
               </w:rPr>
-            </w:pPr>
-          </w:p>
-          <w:p>
-            <w:pPr>
+              <w:t xml:space="preserve"> (</w:t>
+            </w:r>
+            <w:proofErr w:type="spellStart"/>
+            <w:r>
               <w:rPr>
                 <w:sz w:val="18"/>
                 <w:szCs w:val="18"/>
-              </w:rPr>
-            </w:pPr>
+                <w:lang w:val="pt-PT"/>
+              </w:rPr>
+              <w:t>hh:mm</w:t>
+            </w:r>
+            <w:proofErr w:type="spellEnd"/>
             <w:r>
               <w:rPr>
                 <w:sz w:val="18"/>
                 <w:szCs w:val="18"/>
-              </w:rPr>
-              <w:t>String (hh:mm)</w:t>
+                <w:lang w:val="pt-PT"/>
+              </w:rPr>
+              <w:t>)</w:t>
             </w:r>
           </w:p>
           <w:p>
@@ -9239,6 +10499,7 @@
               <w:rPr>
                 <w:sz w:val="18"/>
                 <w:szCs w:val="18"/>
+                <w:lang w:val="pt-PT"/>
               </w:rPr>
             </w:pPr>
           </w:p>
@@ -9254,7 +10515,62 @@
                 <w:sz w:val="18"/>
                 <w:szCs w:val="18"/>
               </w:rPr>
-              <w:t>Float (positivo);</w:t>
+              <w:t>String (</w:t>
+            </w:r>
+            <w:proofErr w:type="spellStart"/>
+            <w:r>
+              <w:rPr>
+                <w:sz w:val="18"/>
+                <w:szCs w:val="18"/>
+              </w:rPr>
+              <w:t>hh:mm</w:t>
+            </w:r>
+            <w:proofErr w:type="spellEnd"/>
+            <w:r>
+              <w:rPr>
+                <w:sz w:val="18"/>
+                <w:szCs w:val="18"/>
+              </w:rPr>
+              <w:t>)</w:t>
+            </w:r>
+          </w:p>
+          <w:p>
+            <w:pPr>
+              <w:rPr>
+                <w:sz w:val="18"/>
+                <w:szCs w:val="18"/>
+              </w:rPr>
+            </w:pPr>
+          </w:p>
+          <w:p>
+            <w:pPr>
+              <w:rPr>
+                <w:sz w:val="18"/>
+                <w:szCs w:val="18"/>
+              </w:rPr>
+            </w:pPr>
+            <w:r>
+              <w:rPr>
+                <w:sz w:val="18"/>
+                <w:szCs w:val="18"/>
+              </w:rPr>
+              <w:t>Float (</w:t>
+            </w:r>
+            <w:proofErr w:type="spellStart"/>
+            <w:r>
+              <w:rPr>
+                <w:sz w:val="18"/>
+                <w:szCs w:val="18"/>
+              </w:rPr>
+              <w:t>positivo</w:t>
+            </w:r>
+            <w:proofErr w:type="spellEnd"/>
+            <w:r>
+              <w:rPr>
+                <w:sz w:val="18"/>
+                <w:szCs w:val="18"/>
+              </w:rPr>
+              <w:t>);</w:t>
             </w:r>
           </w:p>
         </w:tc>
@@ -9743,6 +11059,7 @@
                 <w:lang w:val="pt-PT"/>
               </w:rPr>
             </w:pPr>
+            <w:proofErr w:type="spellStart"/>
             <w:r>
               <w:rPr>
                 <w:sz w:val="18"/>
@@ -9750,6 +11067,7 @@
               </w:rPr>
               <w:t>Id_estação</w:t>
             </w:r>
+            <w:proofErr w:type="spellEnd"/>
           </w:p>
         </w:tc>
         <w:tc>
@@ -9824,35 +11142,60 @@
                 <w:lang w:val="pt-PT"/>
               </w:rPr>
             </w:pPr>
-            <w:r>
-              <w:rPr>
-                <w:sz w:val="18"/>
-                <w:lang w:val="pt-PT"/>
-              </w:rPr>
-              <w:t>String até 32 caracteres;</w:t>
-            </w:r>
-          </w:p>
-          <w:p>
-            <w:pPr>
-              <w:rPr>
-                <w:sz w:val="18"/>
-                <w:lang w:val="pt-PT"/>
-              </w:rPr>
-            </w:pPr>
-          </w:p>
-          <w:p>
-            <w:pPr>
-              <w:rPr>
-                <w:sz w:val="18"/>
-                <w:lang w:val="pt-PT"/>
-              </w:rPr>
-            </w:pPr>
-            <w:r>
-              <w:rPr>
-                <w:sz w:val="18"/>
-                <w:lang w:val="pt-PT"/>
-              </w:rPr>
-              <w:t>String até 15 caracteres;</w:t>
+            <w:proofErr w:type="spellStart"/>
+            <w:r>
+              <w:rPr>
+                <w:sz w:val="18"/>
+                <w:lang w:val="pt-PT"/>
+              </w:rPr>
+              <w:t>String</w:t>
+            </w:r>
+            <w:proofErr w:type="spellEnd"/>
+            <w:r>
+              <w:rPr>
+                <w:sz w:val="18"/>
+                <w:lang w:val="pt-PT"/>
+              </w:rPr>
+              <w:t xml:space="preserve"> até 32 caracteres;</w:t>
+            </w:r>
+          </w:p>
+          <w:p>
+            <w:pPr>
+              <w:rPr>
+                <w:sz w:val="18"/>
+                <w:lang w:val="pt-PT"/>
+              </w:rPr>
+            </w:pPr>
+          </w:p>
+          <w:p>
+            <w:pPr>
+              <w:rPr>
+                <w:sz w:val="18"/>
+                <w:lang w:val="pt-PT"/>
+              </w:rPr>
+            </w:pPr>
+            <w:proofErr w:type="spellStart"/>
+            <w:r>
+              <w:rPr>
+                <w:sz w:val="18"/>
+                <w:lang w:val="pt-PT"/>
+              </w:rPr>
+              <w:t>String</w:t>
+            </w:r>
+            <w:proofErr w:type="spellEnd"/>
+            <w:r>
+              <w:rPr>
+                <w:sz w:val="18"/>
+                <w:lang w:val="pt-PT"/>
+              </w:rPr>
+              <w:t xml:space="preserve"> até 32</w:t>
+            </w:r>
+            <w:r>
+              <w:rPr>
+                <w:sz w:val="18"/>
+                <w:lang w:val="pt-PT"/>
+              </w:rPr>
+              <w:t xml:space="preserve"> caracteres;</w:t>
             </w:r>
           </w:p>
           <w:p>
@@ -10206,6 +11549,7 @@
                 <w:lang w:val="pt-PT"/>
               </w:rPr>
             </w:pPr>
+            <w:proofErr w:type="spellStart"/>
             <w:r>
               <w:rPr>
                 <w:sz w:val="18"/>
@@ -10213,6 +11557,7 @@
               </w:rPr>
               <w:t>Id_comboio</w:t>
             </w:r>
+            <w:proofErr w:type="spellEnd"/>
           </w:p>
         </w:tc>
         <w:tc>
@@ -10491,8 +11836,8 @@
           <w:lang w:val="pt-PT"/>
         </w:rPr>
       </w:pPr>
-      <w:bookmarkStart w:id="12" w:name="_Toc535433268"/>
-      <w:bookmarkStart w:id="13" w:name="_Toc535433491"/>
+      <w:bookmarkStart w:id="13" w:name="_Toc535433268"/>
+      <w:bookmarkStart w:id="14" w:name="_Toc535433491"/>
       <w:r>
         <w:rPr>
           <w:rFonts w:ascii="Calibri" w:hAnsi="Calibri"/>
@@ -10530,8 +11875,8 @@
         </w:rPr>
         <w:t>.</w:t>
       </w:r>
-      <w:bookmarkEnd w:id="12"/>
       <w:bookmarkEnd w:id="13"/>
+      <w:bookmarkEnd w:id="14"/>
     </w:p>
     <w:p>
       <w:pPr>
@@ -10852,7 +12197,23 @@
           <w:sz w:val="24"/>
           <w:lang w:val="pt-PT"/>
         </w:rPr>
-        <w:t>de um atributo Id_reserva, que</w:t>
+        <w:t xml:space="preserve">de um atributo </w:t>
+      </w:r>
+      <w:proofErr w:type="spellStart"/>
+      <w:r>
+        <w:rPr>
+          <w:sz w:val="24"/>
+          <w:lang w:val="pt-PT"/>
+        </w:rPr>
+        <w:t>Id_reserva</w:t>
+      </w:r>
+      <w:proofErr w:type="spellEnd"/>
+      <w:r>
+        <w:rPr>
+          <w:sz w:val="24"/>
+          <w:lang w:val="pt-PT"/>
+        </w:rPr>
+        <w:t>, que</w:t>
       </w:r>
       <w:r>
         <w:rPr>
@@ -10959,7 +12320,15 @@
           <w:sz w:val="24"/>
           <w:lang w:val="pt-PT"/>
         </w:rPr>
-        <w:t xml:space="preserve"> por bem a criação de um atributo Id</w:t>
+        <w:t xml:space="preserve"> por bem a criação de um atributo </w:t>
+      </w:r>
+      <w:proofErr w:type="spellStart"/>
+      <w:r>
+        <w:rPr>
+          <w:sz w:val="24"/>
+          <w:lang w:val="pt-PT"/>
+        </w:rPr>
+        <w:t>Id</w:t>
       </w:r>
       <w:r>
         <w:rPr>
@@ -10975,6 +12344,7 @@
         </w:rPr>
         <w:t>viagem</w:t>
       </w:r>
+      <w:proofErr w:type="spellEnd"/>
       <w:r>
         <w:rPr>
           <w:sz w:val="24"/>
@@ -10982,13 +12352,22 @@
         </w:rPr>
         <w:t xml:space="preserve"> que, tal como </w:t>
       </w:r>
+      <w:proofErr w:type="spellStart"/>
       <w:r>
         <w:rPr>
           <w:sz w:val="24"/>
           <w:lang w:val="pt-PT"/>
         </w:rPr>
         <w:lastRenderedPageBreak/>
-        <w:t>Id_reserva, será um inteiro que tomará sempre o menor valor possível de</w:t>
+        <w:t>Id_reserva</w:t>
+      </w:r>
+      <w:proofErr w:type="spellEnd"/>
+      <w:r>
+        <w:rPr>
+          <w:sz w:val="24"/>
+          <w:lang w:val="pt-PT"/>
+        </w:rPr>
+        <w:t>, será um inteiro que tomará sempre o menor valor possível de</w:t>
       </w:r>
       <w:r>
         <w:rPr>
@@ -11102,7 +12481,23 @@
           <w:sz w:val="24"/>
           <w:lang w:val="pt-PT"/>
         </w:rPr>
-        <w:t xml:space="preserve"> para isso um atributo Id_estação, que, novamente, será um inteiro</w:t>
+        <w:t xml:space="preserve"> para isso um atributo </w:t>
+      </w:r>
+      <w:proofErr w:type="spellStart"/>
+      <w:r>
+        <w:rPr>
+          <w:sz w:val="24"/>
+          <w:lang w:val="pt-PT"/>
+        </w:rPr>
+        <w:t>Id_estação</w:t>
+      </w:r>
+      <w:proofErr w:type="spellEnd"/>
+      <w:r>
+        <w:rPr>
+          <w:sz w:val="24"/>
+          <w:lang w:val="pt-PT"/>
+        </w:rPr>
+        <w:t>, que, novamente, será um inteiro</w:t>
       </w:r>
       <w:r>
         <w:rPr>
@@ -11251,7 +12646,23 @@
           <w:sz w:val="24"/>
           <w:lang w:val="pt-PT"/>
         </w:rPr>
-        <w:t>um atributo Id_comboio que, mais uma vez, será um inteiro que irá tomar sempre o menor valor</w:t>
+        <w:t xml:space="preserve">um atributo </w:t>
+      </w:r>
+      <w:proofErr w:type="spellStart"/>
+      <w:r>
+        <w:rPr>
+          <w:sz w:val="24"/>
+          <w:lang w:val="pt-PT"/>
+        </w:rPr>
+        <w:t>Id_comboio</w:t>
+      </w:r>
+      <w:proofErr w:type="spellEnd"/>
+      <w:r>
+        <w:rPr>
+          <w:sz w:val="24"/>
+          <w:lang w:val="pt-PT"/>
+        </w:rPr>
+        <w:t xml:space="preserve"> que, mais uma vez, será um inteiro que irá tomar sempre o menor valor</w:t>
       </w:r>
       <w:r>
         <w:rPr>
@@ -11575,8 +12986,6 @@
         </w:rPr>
         <w:t xml:space="preserve"> possui dois caminhos alternativos, porém estes representam relações diferentes tal como referimos anteriormente.</w:t>
       </w:r>
-      <w:bookmarkStart w:id="14" w:name="_GoBack"/>
-      <w:bookmarkEnd w:id="14"/>
     </w:p>
     <w:p>
       <w:pPr>
@@ -11645,7 +13054,25 @@
           <w:sz w:val="24"/>
           <w:lang w:val="pt-PT"/>
         </w:rPr>
-        <w:t>e o modelo conceptual suporta os possíveis requerimentos dos utilizadores da companhia IberoTrem. De seg</w:t>
+        <w:t xml:space="preserve">e o modelo conceptual suporta os possíveis requerimentos dos utilizadores da companhia </w:t>
+      </w:r>
+      <w:proofErr w:type="spellStart"/>
+      <w:r>
+        <w:rPr>
+          <w:rFonts w:cs="Arial"/>
+          <w:sz w:val="24"/>
+          <w:lang w:val="pt-PT"/>
+        </w:rPr>
+        <w:t>IberoTrem</w:t>
+      </w:r>
+      <w:proofErr w:type="spellEnd"/>
+      <w:r>
+        <w:rPr>
+          <w:rFonts w:cs="Arial"/>
+          <w:sz w:val="24"/>
+          <w:lang w:val="pt-PT"/>
+        </w:rPr>
+        <w:t>. De seg</w:t>
       </w:r>
       <w:r>
         <w:rPr>
@@ -11655,6 +13082,7 @@
         </w:rPr>
         <w:t xml:space="preserve">uida enumeraremos algumas das </w:t>
       </w:r>
+      <w:proofErr w:type="spellStart"/>
       <w:r>
         <w:rPr>
           <w:rFonts w:cs="Arial"/>
@@ -11662,17 +13090,9 @@
           <w:sz w:val="24"/>
           <w:lang w:val="pt-PT"/>
         </w:rPr>
-        <w:t>querie</w:t>
-      </w:r>
-      <w:r>
-        <w:rPr>
-          <w:rFonts w:cs="Arial"/>
-          <w:i/>
-          <w:sz w:val="24"/>
-          <w:lang w:val="pt-PT"/>
-        </w:rPr>
-        <w:t>s</w:t>
-      </w:r>
+        <w:t>queries</w:t>
+      </w:r>
+      <w:proofErr w:type="spellEnd"/>
       <w:r>
         <w:rPr>
           <w:rFonts w:cs="Arial"/>
@@ -12128,7 +13548,7 @@
 </file>
 
 <file path=word/endnotes.xml><?xml version="1.0" encoding="utf-8"?>
-<w:endnotes xmlns:wpc="http://schemas.microsoft.com/office/word/2010/wordprocessingCanvas" xmlns:cx="http://schemas.microsoft.com/office/drawing/2014/chartex" xmlns:cx1="http://schemas.microsoft.com/office/drawing/2015/9/8/chartex" xmlns:cx2="http://schemas.microsoft.com/office/drawing/2015/10/21/chartex" xmlns:mc="http://schemas.openxmlformats.org/markup-compatibility/2006" xmlns:o="urn:schemas-microsoft-com:office:office" xmlns:r="http://schemas.openxmlformats.org/officeDocument/2006/relationships" xmlns:m="http://schemas.openxmlformats.org/officeDocument/2006/math" xmlns:v="urn:schemas-microsoft-com:vml" xmlns:wp14="http://schemas.microsoft.com/office/word/2010/wordprocessingDrawing" xmlns:wp="http://schemas.openxmlformats.org/drawingml/2006/wordprocessingDrawing" xmlns:w10="urn:schemas-microsoft-com:office:word" xmlns:w="http://schemas.openxmlformats.org/wordprocessingml/2006/main" xmlns:w14="http://schemas.microsoft.com/office/word/2010/wordml" xmlns:w15="http://schemas.microsoft.com/office/word/2012/wordml" xmlns:w16se="http://schemas.microsoft.com/office/word/2015/wordml/symex" xmlns:wpg="http://schemas.microsoft.com/office/word/2010/wordprocessingGroup" xmlns:wpi="http://schemas.microsoft.com/office/word/2010/wordprocessingInk" xmlns:wne="http://schemas.microsoft.com/office/word/2006/wordml" xmlns:wps="http://schemas.microsoft.com/office/word/2010/wordprocessingShape" mc:Ignorable="w14 w15 w16se wp14">
+<w:endnotes xmlns:wpc="http://schemas.microsoft.com/office/word/2010/wordprocessingCanvas" xmlns:cx="http://schemas.microsoft.com/office/drawing/2014/chartex" xmlns:cx1="http://schemas.microsoft.com/office/drawing/2015/9/8/chartex" xmlns:cx2="http://schemas.microsoft.com/office/drawing/2015/10/21/chartex" xmlns:cx3="http://schemas.microsoft.com/office/drawing/2016/5/9/chartex" xmlns:cx4="http://schemas.microsoft.com/office/drawing/2016/5/10/chartex" xmlns:cx5="http://schemas.microsoft.com/office/drawing/2016/5/11/chartex" xmlns:mc="http://schemas.openxmlformats.org/markup-compatibility/2006" xmlns:o="urn:schemas-microsoft-com:office:office" xmlns:r="http://schemas.openxmlformats.org/officeDocument/2006/relationships" xmlns:m="http://schemas.openxmlformats.org/officeDocument/2006/math" xmlns:v="urn:schemas-microsoft-com:vml" xmlns:wp14="http://schemas.microsoft.com/office/word/2010/wordprocessingDrawing" xmlns:wp="http://schemas.openxmlformats.org/drawingml/2006/wordprocessingDrawing" xmlns:w10="urn:schemas-microsoft-com:office:word" xmlns:w="http://schemas.openxmlformats.org/wordprocessingml/2006/main" xmlns:w14="http://schemas.microsoft.com/office/word/2010/wordml" xmlns:w15="http://schemas.microsoft.com/office/word/2012/wordml" xmlns:w16se="http://schemas.microsoft.com/office/word/2015/wordml/symex" xmlns:wpg="http://schemas.microsoft.com/office/word/2010/wordprocessingGroup" xmlns:wpi="http://schemas.microsoft.com/office/word/2010/wordprocessingInk" xmlns:wne="http://schemas.microsoft.com/office/word/2006/wordml" xmlns:wps="http://schemas.microsoft.com/office/word/2010/wordprocessingShape" mc:Ignorable="w14 w15 w16se wp14">
   <w:endnote w:type="separator" w:id="-1">
     <w:p>
       <w:r>
@@ -12147,7 +13567,7 @@
 </file>
 
 <file path=word/footer1.xml><?xml version="1.0" encoding="utf-8"?>
-<w:ftr xmlns:wpc="http://schemas.microsoft.com/office/word/2010/wordprocessingCanvas" xmlns:cx="http://schemas.microsoft.com/office/drawing/2014/chartex" xmlns:cx1="http://schemas.microsoft.com/office/drawing/2015/9/8/chartex" xmlns:cx2="http://schemas.microsoft.com/office/drawing/2015/10/21/chartex" xmlns:mc="http://schemas.openxmlformats.org/markup-compatibility/2006" xmlns:o="urn:schemas-microsoft-com:office:office" xmlns:r="http://schemas.openxmlformats.org/officeDocument/2006/relationships" xmlns:m="http://schemas.openxmlformats.org/officeDocument/2006/math" xmlns:v="urn:schemas-microsoft-com:vml" xmlns:wp14="http://schemas.microsoft.com/office/word/2010/wordprocessingDrawing" xmlns:wp="http://schemas.openxmlformats.org/drawingml/2006/wordprocessingDrawing" xmlns:w10="urn:schemas-microsoft-com:office:word" xmlns:w="http://schemas.openxmlformats.org/wordprocessingml/2006/main" xmlns:w14="http://schemas.microsoft.com/office/word/2010/wordml" xmlns:w15="http://schemas.microsoft.com/office/word/2012/wordml" xmlns:w16se="http://schemas.microsoft.com/office/word/2015/wordml/symex" xmlns:wpg="http://schemas.microsoft.com/office/word/2010/wordprocessingGroup" xmlns:wpi="http://schemas.microsoft.com/office/word/2010/wordprocessingInk" xmlns:wne="http://schemas.microsoft.com/office/word/2006/wordml" xmlns:wps="http://schemas.microsoft.com/office/word/2010/wordprocessingShape" mc:Ignorable="w14 w15 w16se wp14">
+<w:ftr xmlns:wpc="http://schemas.microsoft.com/office/word/2010/wordprocessingCanvas" xmlns:cx="http://schemas.microsoft.com/office/drawing/2014/chartex" xmlns:cx1="http://schemas.microsoft.com/office/drawing/2015/9/8/chartex" xmlns:cx2="http://schemas.microsoft.com/office/drawing/2015/10/21/chartex" xmlns:cx3="http://schemas.microsoft.com/office/drawing/2016/5/9/chartex" xmlns:cx4="http://schemas.microsoft.com/office/drawing/2016/5/10/chartex" xmlns:cx5="http://schemas.microsoft.com/office/drawing/2016/5/11/chartex" xmlns:mc="http://schemas.openxmlformats.org/markup-compatibility/2006" xmlns:o="urn:schemas-microsoft-com:office:office" xmlns:r="http://schemas.openxmlformats.org/officeDocument/2006/relationships" xmlns:m="http://schemas.openxmlformats.org/officeDocument/2006/math" xmlns:v="urn:schemas-microsoft-com:vml" xmlns:wp14="http://schemas.microsoft.com/office/word/2010/wordprocessingDrawing" xmlns:wp="http://schemas.openxmlformats.org/drawingml/2006/wordprocessingDrawing" xmlns:w10="urn:schemas-microsoft-com:office:word" xmlns:w="http://schemas.openxmlformats.org/wordprocessingml/2006/main" xmlns:w14="http://schemas.microsoft.com/office/word/2010/wordml" xmlns:w15="http://schemas.microsoft.com/office/word/2012/wordml" xmlns:w16se="http://schemas.microsoft.com/office/word/2015/wordml/symex" xmlns:wpg="http://schemas.microsoft.com/office/word/2010/wordprocessingGroup" xmlns:wpi="http://schemas.microsoft.com/office/word/2010/wordprocessingInk" xmlns:wne="http://schemas.microsoft.com/office/word/2006/wordml" xmlns:wps="http://schemas.microsoft.com/office/word/2010/wordprocessingShape" mc:Ignorable="w14 w15 w16se wp14">
   <w:p>
     <w:pPr>
       <w:pStyle w:val="Rodap"/>
@@ -12184,7 +13604,7 @@
 </file>
 
 <file path=word/footer2.xml><?xml version="1.0" encoding="utf-8"?>
-<w:ftr xmlns:wpc="http://schemas.microsoft.com/office/word/2010/wordprocessingCanvas" xmlns:cx="http://schemas.microsoft.com/office/drawing/2014/chartex" xmlns:cx1="http://schemas.microsoft.com/office/drawing/2015/9/8/chartex" xmlns:cx2="http://schemas.microsoft.com/office/drawing/2015/10/21/chartex" xmlns:mc="http://schemas.openxmlformats.org/markup-compatibility/2006" xmlns:o="urn:schemas-microsoft-com:office:office" xmlns:r="http://schemas.openxmlformats.org/officeDocument/2006/relationships" xmlns:m="http://schemas.openxmlformats.org/officeDocument/2006/math" xmlns:v="urn:schemas-microsoft-com:vml" xmlns:wp14="http://schemas.microsoft.com/office/word/2010/wordprocessingDrawing" xmlns:wp="http://schemas.openxmlformats.org/drawingml/2006/wordprocessingDrawing" xmlns:w10="urn:schemas-microsoft-com:office:word" xmlns:w="http://schemas.openxmlformats.org/wordprocessingml/2006/main" xmlns:w14="http://schemas.microsoft.com/office/word/2010/wordml" xmlns:w15="http://schemas.microsoft.com/office/word/2012/wordml" xmlns:w16se="http://schemas.microsoft.com/office/word/2015/wordml/symex" xmlns:wpg="http://schemas.microsoft.com/office/word/2010/wordprocessingGroup" xmlns:wpi="http://schemas.microsoft.com/office/word/2010/wordprocessingInk" xmlns:wne="http://schemas.microsoft.com/office/word/2006/wordml" xmlns:wps="http://schemas.microsoft.com/office/word/2010/wordprocessingShape" mc:Ignorable="w14 w15 w16se wp14">
+<w:ftr xmlns:wpc="http://schemas.microsoft.com/office/word/2010/wordprocessingCanvas" xmlns:cx="http://schemas.microsoft.com/office/drawing/2014/chartex" xmlns:cx1="http://schemas.microsoft.com/office/drawing/2015/9/8/chartex" xmlns:cx2="http://schemas.microsoft.com/office/drawing/2015/10/21/chartex" xmlns:cx3="http://schemas.microsoft.com/office/drawing/2016/5/9/chartex" xmlns:cx4="http://schemas.microsoft.com/office/drawing/2016/5/10/chartex" xmlns:cx5="http://schemas.microsoft.com/office/drawing/2016/5/11/chartex" xmlns:mc="http://schemas.openxmlformats.org/markup-compatibility/2006" xmlns:o="urn:schemas-microsoft-com:office:office" xmlns:r="http://schemas.openxmlformats.org/officeDocument/2006/relationships" xmlns:m="http://schemas.openxmlformats.org/officeDocument/2006/math" xmlns:v="urn:schemas-microsoft-com:vml" xmlns:wp14="http://schemas.microsoft.com/office/word/2010/wordprocessingDrawing" xmlns:wp="http://schemas.openxmlformats.org/drawingml/2006/wordprocessingDrawing" xmlns:w10="urn:schemas-microsoft-com:office:word" xmlns:w="http://schemas.openxmlformats.org/wordprocessingml/2006/main" xmlns:w14="http://schemas.microsoft.com/office/word/2010/wordml" xmlns:w15="http://schemas.microsoft.com/office/word/2012/wordml" xmlns:w16se="http://schemas.microsoft.com/office/word/2015/wordml/symex" xmlns:wpg="http://schemas.microsoft.com/office/word/2010/wordprocessingGroup" xmlns:wpi="http://schemas.microsoft.com/office/word/2010/wordprocessingInk" xmlns:wne="http://schemas.microsoft.com/office/word/2006/wordml" xmlns:wps="http://schemas.microsoft.com/office/word/2010/wordprocessingShape" mc:Ignorable="w14 w15 w16se wp14">
   <w:p>
     <w:pPr>
       <w:pStyle w:val="Rodap"/>
@@ -12234,7 +13654,7 @@
 </file>
 
 <file path=word/footer3.xml><?xml version="1.0" encoding="utf-8"?>
-<w:ftr xmlns:wpc="http://schemas.microsoft.com/office/word/2010/wordprocessingCanvas" xmlns:cx="http://schemas.microsoft.com/office/drawing/2014/chartex" xmlns:cx1="http://schemas.microsoft.com/office/drawing/2015/9/8/chartex" xmlns:cx2="http://schemas.microsoft.com/office/drawing/2015/10/21/chartex" xmlns:mc="http://schemas.openxmlformats.org/markup-compatibility/2006" xmlns:o="urn:schemas-microsoft-com:office:office" xmlns:r="http://schemas.openxmlformats.org/officeDocument/2006/relationships" xmlns:m="http://schemas.openxmlformats.org/officeDocument/2006/math" xmlns:v="urn:schemas-microsoft-com:vml" xmlns:wp14="http://schemas.microsoft.com/office/word/2010/wordprocessingDrawing" xmlns:wp="http://schemas.openxmlformats.org/drawingml/2006/wordprocessingDrawing" xmlns:w10="urn:schemas-microsoft-com:office:word" xmlns:w="http://schemas.openxmlformats.org/wordprocessingml/2006/main" xmlns:w14="http://schemas.microsoft.com/office/word/2010/wordml" xmlns:w15="http://schemas.microsoft.com/office/word/2012/wordml" xmlns:w16se="http://schemas.microsoft.com/office/word/2015/wordml/symex" xmlns:wpg="http://schemas.microsoft.com/office/word/2010/wordprocessingGroup" xmlns:wpi="http://schemas.microsoft.com/office/word/2010/wordprocessingInk" xmlns:wne="http://schemas.microsoft.com/office/word/2006/wordml" xmlns:wps="http://schemas.microsoft.com/office/word/2010/wordprocessingShape" mc:Ignorable="w14 w15 w16se wp14">
+<w:ftr xmlns:wpc="http://schemas.microsoft.com/office/word/2010/wordprocessingCanvas" xmlns:cx="http://schemas.microsoft.com/office/drawing/2014/chartex" xmlns:cx1="http://schemas.microsoft.com/office/drawing/2015/9/8/chartex" xmlns:cx2="http://schemas.microsoft.com/office/drawing/2015/10/21/chartex" xmlns:cx3="http://schemas.microsoft.com/office/drawing/2016/5/9/chartex" xmlns:cx4="http://schemas.microsoft.com/office/drawing/2016/5/10/chartex" xmlns:cx5="http://schemas.microsoft.com/office/drawing/2016/5/11/chartex" xmlns:mc="http://schemas.openxmlformats.org/markup-compatibility/2006" xmlns:o="urn:schemas-microsoft-com:office:office" xmlns:r="http://schemas.openxmlformats.org/officeDocument/2006/relationships" xmlns:m="http://schemas.openxmlformats.org/officeDocument/2006/math" xmlns:v="urn:schemas-microsoft-com:vml" xmlns:wp14="http://schemas.microsoft.com/office/word/2010/wordprocessingDrawing" xmlns:wp="http://schemas.openxmlformats.org/drawingml/2006/wordprocessingDrawing" xmlns:w10="urn:schemas-microsoft-com:office:word" xmlns:w="http://schemas.openxmlformats.org/wordprocessingml/2006/main" xmlns:w14="http://schemas.microsoft.com/office/word/2010/wordml" xmlns:w15="http://schemas.microsoft.com/office/word/2012/wordml" xmlns:w16se="http://schemas.microsoft.com/office/word/2015/wordml/symex" xmlns:wpg="http://schemas.microsoft.com/office/word/2010/wordprocessingGroup" xmlns:wpi="http://schemas.microsoft.com/office/word/2010/wordprocessingInk" xmlns:wne="http://schemas.microsoft.com/office/word/2006/wordml" xmlns:wps="http://schemas.microsoft.com/office/word/2010/wordprocessingShape" mc:Ignorable="w14 w15 w16se wp14">
   <w:p>
     <w:pPr>
       <w:pStyle w:val="Rodap"/>
@@ -12266,7 +13686,7 @@
         <w:rStyle w:val="Nmerodepgina"/>
         <w:noProof/>
       </w:rPr>
-      <w:t>14</w:t>
+      <w:t>13</w:t>
     </w:r>
     <w:r>
       <w:rPr>
@@ -12288,7 +13708,7 @@
 </file>
 
 <file path=word/footnotes.xml><?xml version="1.0" encoding="utf-8"?>
-<w:footnotes xmlns:wpc="http://schemas.microsoft.com/office/word/2010/wordprocessingCanvas" xmlns:cx="http://schemas.microsoft.com/office/drawing/2014/chartex" xmlns:cx1="http://schemas.microsoft.com/office/drawing/2015/9/8/chartex" xmlns:cx2="http://schemas.microsoft.com/office/drawing/2015/10/21/chartex" xmlns:mc="http://schemas.openxmlformats.org/markup-compatibility/2006" xmlns:o="urn:schemas-microsoft-com:office:office" xmlns:r="http://schemas.openxmlformats.org/officeDocument/2006/relationships" xmlns:m="http://schemas.openxmlformats.org/officeDocument/2006/math" xmlns:v="urn:schemas-microsoft-com:vml" xmlns:wp14="http://schemas.microsoft.com/office/word/2010/wordprocessingDrawing" xmlns:wp="http://schemas.openxmlformats.org/drawingml/2006/wordprocessingDrawing" xmlns:w10="urn:schemas-microsoft-com:office:word" xmlns:w="http://schemas.openxmlformats.org/wordprocessingml/2006/main" xmlns:w14="http://schemas.microsoft.com/office/word/2010/wordml" xmlns:w15="http://schemas.microsoft.com/office/word/2012/wordml" xmlns:w16se="http://schemas.microsoft.com/office/word/2015/wordml/symex" xmlns:wpg="http://schemas.microsoft.com/office/word/2010/wordprocessingGroup" xmlns:wpi="http://schemas.microsoft.com/office/word/2010/wordprocessingInk" xmlns:wne="http://schemas.microsoft.com/office/word/2006/wordml" xmlns:wps="http://schemas.microsoft.com/office/word/2010/wordprocessingShape" mc:Ignorable="w14 w15 w16se wp14">
+<w:footnotes xmlns:wpc="http://schemas.microsoft.com/office/word/2010/wordprocessingCanvas" xmlns:cx="http://schemas.microsoft.com/office/drawing/2014/chartex" xmlns:cx1="http://schemas.microsoft.com/office/drawing/2015/9/8/chartex" xmlns:cx2="http://schemas.microsoft.com/office/drawing/2015/10/21/chartex" xmlns:cx3="http://schemas.microsoft.com/office/drawing/2016/5/9/chartex" xmlns:cx4="http://schemas.microsoft.com/office/drawing/2016/5/10/chartex" xmlns:cx5="http://schemas.microsoft.com/office/drawing/2016/5/11/chartex" xmlns:mc="http://schemas.openxmlformats.org/markup-compatibility/2006" xmlns:o="urn:schemas-microsoft-com:office:office" xmlns:r="http://schemas.openxmlformats.org/officeDocument/2006/relationships" xmlns:m="http://schemas.openxmlformats.org/officeDocument/2006/math" xmlns:v="urn:schemas-microsoft-com:vml" xmlns:wp14="http://schemas.microsoft.com/office/word/2010/wordprocessingDrawing" xmlns:wp="http://schemas.openxmlformats.org/drawingml/2006/wordprocessingDrawing" xmlns:w10="urn:schemas-microsoft-com:office:word" xmlns:w="http://schemas.openxmlformats.org/wordprocessingml/2006/main" xmlns:w14="http://schemas.microsoft.com/office/word/2010/wordml" xmlns:w15="http://schemas.microsoft.com/office/word/2012/wordml" xmlns:w16se="http://schemas.microsoft.com/office/word/2015/wordml/symex" xmlns:wpg="http://schemas.microsoft.com/office/word/2010/wordprocessingGroup" xmlns:wpi="http://schemas.microsoft.com/office/word/2010/wordprocessingInk" xmlns:wne="http://schemas.microsoft.com/office/word/2006/wordml" xmlns:wps="http://schemas.microsoft.com/office/word/2010/wordprocessingShape" mc:Ignorable="w14 w15 w16se wp14">
   <w:footnote w:type="separator" w:id="-1">
     <w:p>
       <w:r>
@@ -12307,7 +13727,7 @@
 </file>
 
 <file path=word/header1.xml><?xml version="1.0" encoding="utf-8"?>
-<w:hdr xmlns:wpc="http://schemas.microsoft.com/office/word/2010/wordprocessingCanvas" xmlns:cx="http://schemas.microsoft.com/office/drawing/2014/chartex" xmlns:cx1="http://schemas.microsoft.com/office/drawing/2015/9/8/chartex" xmlns:cx2="http://schemas.microsoft.com/office/drawing/2015/10/21/chartex" xmlns:mc="http://schemas.openxmlformats.org/markup-compatibility/2006" xmlns:o="urn:schemas-microsoft-com:office:office" xmlns:r="http://schemas.openxmlformats.org/officeDocument/2006/relationships" xmlns:m="http://schemas.openxmlformats.org/officeDocument/2006/math" xmlns:v="urn:schemas-microsoft-com:vml" xmlns:wp14="http://schemas.microsoft.com/office/word/2010/wordprocessingDrawing" xmlns:wp="http://schemas.openxmlformats.org/drawingml/2006/wordprocessingDrawing" xmlns:w10="urn:schemas-microsoft-com:office:word" xmlns:w="http://schemas.openxmlformats.org/wordprocessingml/2006/main" xmlns:w14="http://schemas.microsoft.com/office/word/2010/wordml" xmlns:w15="http://schemas.microsoft.com/office/word/2012/wordml" xmlns:w16se="http://schemas.microsoft.com/office/word/2015/wordml/symex" xmlns:wpg="http://schemas.microsoft.com/office/word/2010/wordprocessingGroup" xmlns:wpi="http://schemas.microsoft.com/office/word/2010/wordprocessingInk" xmlns:wne="http://schemas.microsoft.com/office/word/2006/wordml" xmlns:wps="http://schemas.microsoft.com/office/word/2010/wordprocessingShape" mc:Ignorable="w14 w15 w16se wp14">
+<w:hdr xmlns:wpc="http://schemas.microsoft.com/office/word/2010/wordprocessingCanvas" xmlns:cx="http://schemas.microsoft.com/office/drawing/2014/chartex" xmlns:cx1="http://schemas.microsoft.com/office/drawing/2015/9/8/chartex" xmlns:cx2="http://schemas.microsoft.com/office/drawing/2015/10/21/chartex" xmlns:cx3="http://schemas.microsoft.com/office/drawing/2016/5/9/chartex" xmlns:cx4="http://schemas.microsoft.com/office/drawing/2016/5/10/chartex" xmlns:cx5="http://schemas.microsoft.com/office/drawing/2016/5/11/chartex" xmlns:mc="http://schemas.openxmlformats.org/markup-compatibility/2006" xmlns:o="urn:schemas-microsoft-com:office:office" xmlns:r="http://schemas.openxmlformats.org/officeDocument/2006/relationships" xmlns:m="http://schemas.openxmlformats.org/officeDocument/2006/math" xmlns:v="urn:schemas-microsoft-com:vml" xmlns:wp14="http://schemas.microsoft.com/office/word/2010/wordprocessingDrawing" xmlns:wp="http://schemas.openxmlformats.org/drawingml/2006/wordprocessingDrawing" xmlns:w10="urn:schemas-microsoft-com:office:word" xmlns:w="http://schemas.openxmlformats.org/wordprocessingml/2006/main" xmlns:w14="http://schemas.microsoft.com/office/word/2010/wordml" xmlns:w15="http://schemas.microsoft.com/office/word/2012/wordml" xmlns:w16se="http://schemas.microsoft.com/office/word/2015/wordml/symex" xmlns:wpg="http://schemas.microsoft.com/office/word/2010/wordprocessingGroup" xmlns:wpi="http://schemas.microsoft.com/office/word/2010/wordprocessingInk" xmlns:wne="http://schemas.microsoft.com/office/word/2006/wordml" xmlns:wps="http://schemas.microsoft.com/office/word/2010/wordprocessingShape" mc:Ignorable="w14 w15 w16se wp14">
   <w:p>
     <w:pPr>
       <w:pStyle w:val="Cabealho"/>
@@ -12317,13 +13737,13 @@
 </file>
 
 <file path=word/header2.xml><?xml version="1.0" encoding="utf-8"?>
-<w:hdr xmlns:wpc="http://schemas.microsoft.com/office/word/2010/wordprocessingCanvas" xmlns:cx="http://schemas.microsoft.com/office/drawing/2014/chartex" xmlns:cx1="http://schemas.microsoft.com/office/drawing/2015/9/8/chartex" xmlns:cx2="http://schemas.microsoft.com/office/drawing/2015/10/21/chartex" xmlns:mc="http://schemas.openxmlformats.org/markup-compatibility/2006" xmlns:o="urn:schemas-microsoft-com:office:office" xmlns:r="http://schemas.openxmlformats.org/officeDocument/2006/relationships" xmlns:m="http://schemas.openxmlformats.org/officeDocument/2006/math" xmlns:v="urn:schemas-microsoft-com:vml" xmlns:wp14="http://schemas.microsoft.com/office/word/2010/wordprocessingDrawing" xmlns:wp="http://schemas.openxmlformats.org/drawingml/2006/wordprocessingDrawing" xmlns:w10="urn:schemas-microsoft-com:office:word" xmlns:w="http://schemas.openxmlformats.org/wordprocessingml/2006/main" xmlns:w14="http://schemas.microsoft.com/office/word/2010/wordml" xmlns:w15="http://schemas.microsoft.com/office/word/2012/wordml" xmlns:w16se="http://schemas.microsoft.com/office/word/2015/wordml/symex" xmlns:wpg="http://schemas.microsoft.com/office/word/2010/wordprocessingGroup" xmlns:wpi="http://schemas.microsoft.com/office/word/2010/wordprocessingInk" xmlns:wne="http://schemas.microsoft.com/office/word/2006/wordml" xmlns:wps="http://schemas.microsoft.com/office/word/2010/wordprocessingShape" mc:Ignorable="w14 w15 w16se wp14">
+<w:hdr xmlns:wpc="http://schemas.microsoft.com/office/word/2010/wordprocessingCanvas" xmlns:cx="http://schemas.microsoft.com/office/drawing/2014/chartex" xmlns:cx1="http://schemas.microsoft.com/office/drawing/2015/9/8/chartex" xmlns:cx2="http://schemas.microsoft.com/office/drawing/2015/10/21/chartex" xmlns:cx3="http://schemas.microsoft.com/office/drawing/2016/5/9/chartex" xmlns:cx4="http://schemas.microsoft.com/office/drawing/2016/5/10/chartex" xmlns:cx5="http://schemas.microsoft.com/office/drawing/2016/5/11/chartex" xmlns:mc="http://schemas.openxmlformats.org/markup-compatibility/2006" xmlns:o="urn:schemas-microsoft-com:office:office" xmlns:r="http://schemas.openxmlformats.org/officeDocument/2006/relationships" xmlns:m="http://schemas.openxmlformats.org/officeDocument/2006/math" xmlns:v="urn:schemas-microsoft-com:vml" xmlns:wp14="http://schemas.microsoft.com/office/word/2010/wordprocessingDrawing" xmlns:wp="http://schemas.openxmlformats.org/drawingml/2006/wordprocessingDrawing" xmlns:w10="urn:schemas-microsoft-com:office:word" xmlns:w="http://schemas.openxmlformats.org/wordprocessingml/2006/main" xmlns:w14="http://schemas.microsoft.com/office/word/2010/wordml" xmlns:w15="http://schemas.microsoft.com/office/word/2012/wordml" xmlns:w16se="http://schemas.microsoft.com/office/word/2015/wordml/symex" xmlns:wpg="http://schemas.microsoft.com/office/word/2010/wordprocessingGroup" xmlns:wpi="http://schemas.microsoft.com/office/word/2010/wordprocessingInk" xmlns:wne="http://schemas.microsoft.com/office/word/2006/wordml" xmlns:wps="http://schemas.microsoft.com/office/word/2010/wordprocessingShape" mc:Ignorable="w14 w15 w16se wp14">
   <w:p/>
 </w:hdr>
 </file>
 
 <file path=word/header3.xml><?xml version="1.0" encoding="utf-8"?>
-<w:hdr xmlns:wpc="http://schemas.microsoft.com/office/word/2010/wordprocessingCanvas" xmlns:cx="http://schemas.microsoft.com/office/drawing/2014/chartex" xmlns:cx1="http://schemas.microsoft.com/office/drawing/2015/9/8/chartex" xmlns:cx2="http://schemas.microsoft.com/office/drawing/2015/10/21/chartex" xmlns:mc="http://schemas.openxmlformats.org/markup-compatibility/2006" xmlns:o="urn:schemas-microsoft-com:office:office" xmlns:r="http://schemas.openxmlformats.org/officeDocument/2006/relationships" xmlns:m="http://schemas.openxmlformats.org/officeDocument/2006/math" xmlns:v="urn:schemas-microsoft-com:vml" xmlns:wp14="http://schemas.microsoft.com/office/word/2010/wordprocessingDrawing" xmlns:wp="http://schemas.openxmlformats.org/drawingml/2006/wordprocessingDrawing" xmlns:w10="urn:schemas-microsoft-com:office:word" xmlns:w="http://schemas.openxmlformats.org/wordprocessingml/2006/main" xmlns:w14="http://schemas.microsoft.com/office/word/2010/wordml" xmlns:w15="http://schemas.microsoft.com/office/word/2012/wordml" xmlns:w16se="http://schemas.microsoft.com/office/word/2015/wordml/symex" xmlns:wpg="http://schemas.microsoft.com/office/word/2010/wordprocessingGroup" xmlns:wpi="http://schemas.microsoft.com/office/word/2010/wordprocessingInk" xmlns:wne="http://schemas.microsoft.com/office/word/2006/wordml" xmlns:wps="http://schemas.microsoft.com/office/word/2010/wordprocessingShape" mc:Ignorable="w14 w15 w16se wp14">
+<w:hdr xmlns:wpc="http://schemas.microsoft.com/office/word/2010/wordprocessingCanvas" xmlns:cx="http://schemas.microsoft.com/office/drawing/2014/chartex" xmlns:cx1="http://schemas.microsoft.com/office/drawing/2015/9/8/chartex" xmlns:cx2="http://schemas.microsoft.com/office/drawing/2015/10/21/chartex" xmlns:cx3="http://schemas.microsoft.com/office/drawing/2016/5/9/chartex" xmlns:cx4="http://schemas.microsoft.com/office/drawing/2016/5/10/chartex" xmlns:cx5="http://schemas.microsoft.com/office/drawing/2016/5/11/chartex" xmlns:mc="http://schemas.openxmlformats.org/markup-compatibility/2006" xmlns:o="urn:schemas-microsoft-com:office:office" xmlns:r="http://schemas.openxmlformats.org/officeDocument/2006/relationships" xmlns:m="http://schemas.openxmlformats.org/officeDocument/2006/math" xmlns:v="urn:schemas-microsoft-com:vml" xmlns:wp14="http://schemas.microsoft.com/office/word/2010/wordprocessingDrawing" xmlns:wp="http://schemas.openxmlformats.org/drawingml/2006/wordprocessingDrawing" xmlns:w10="urn:schemas-microsoft-com:office:word" xmlns:w="http://schemas.openxmlformats.org/wordprocessingml/2006/main" xmlns:w14="http://schemas.microsoft.com/office/word/2010/wordml" xmlns:w15="http://schemas.microsoft.com/office/word/2012/wordml" xmlns:w16se="http://schemas.microsoft.com/office/word/2015/wordml/symex" xmlns:wpg="http://schemas.microsoft.com/office/word/2010/wordprocessingGroup" xmlns:wpi="http://schemas.microsoft.com/office/word/2010/wordprocessingInk" xmlns:wne="http://schemas.microsoft.com/office/word/2006/wordml" xmlns:wps="http://schemas.microsoft.com/office/word/2010/wordprocessingShape" mc:Ignorable="w14 w15 w16se wp14">
   <w:p>
     <w:pPr>
       <w:pStyle w:val="Cabealho"/>
@@ -12333,7 +13753,7 @@
 </file>
 
 <file path=word/numbering.xml><?xml version="1.0" encoding="utf-8"?>
-<w:numbering xmlns:wpc="http://schemas.microsoft.com/office/word/2010/wordprocessingCanvas" xmlns:cx="http://schemas.microsoft.com/office/drawing/2014/chartex" xmlns:cx1="http://schemas.microsoft.com/office/drawing/2015/9/8/chartex" xmlns:cx2="http://schemas.microsoft.com/office/drawing/2015/10/21/chartex" xmlns:mc="http://schemas.openxmlformats.org/markup-compatibility/2006" xmlns:o="urn:schemas-microsoft-com:office:office" xmlns:r="http://schemas.openxmlformats.org/officeDocument/2006/relationships" xmlns:m="http://schemas.openxmlformats.org/officeDocument/2006/math" xmlns:v="urn:schemas-microsoft-com:vml" xmlns:wp14="http://schemas.microsoft.com/office/word/2010/wordprocessingDrawing" xmlns:wp="http://schemas.openxmlformats.org/drawingml/2006/wordprocessingDrawing" xmlns:w10="urn:schemas-microsoft-com:office:word" xmlns:w="http://schemas.openxmlformats.org/wordprocessingml/2006/main" xmlns:w14="http://schemas.microsoft.com/office/word/2010/wordml" xmlns:w15="http://schemas.microsoft.com/office/word/2012/wordml" xmlns:w16se="http://schemas.microsoft.com/office/word/2015/wordml/symex" xmlns:wpg="http://schemas.microsoft.com/office/word/2010/wordprocessingGroup" xmlns:wpi="http://schemas.microsoft.com/office/word/2010/wordprocessingInk" xmlns:wne="http://schemas.microsoft.com/office/word/2006/wordml" xmlns:wps="http://schemas.microsoft.com/office/word/2010/wordprocessingShape" mc:Ignorable="w14 w15 w16se wp14">
+<w:numbering xmlns:wpc="http://schemas.microsoft.com/office/word/2010/wordprocessingCanvas" xmlns:cx="http://schemas.microsoft.com/office/drawing/2014/chartex" xmlns:cx1="http://schemas.microsoft.com/office/drawing/2015/9/8/chartex" xmlns:cx2="http://schemas.microsoft.com/office/drawing/2015/10/21/chartex" xmlns:cx3="http://schemas.microsoft.com/office/drawing/2016/5/9/chartex" xmlns:cx4="http://schemas.microsoft.com/office/drawing/2016/5/10/chartex" xmlns:cx5="http://schemas.microsoft.com/office/drawing/2016/5/11/chartex" xmlns:mc="http://schemas.openxmlformats.org/markup-compatibility/2006" xmlns:o="urn:schemas-microsoft-com:office:office" xmlns:r="http://schemas.openxmlformats.org/officeDocument/2006/relationships" xmlns:m="http://schemas.openxmlformats.org/officeDocument/2006/math" xmlns:v="urn:schemas-microsoft-com:vml" xmlns:wp14="http://schemas.microsoft.com/office/word/2010/wordprocessingDrawing" xmlns:wp="http://schemas.openxmlformats.org/drawingml/2006/wordprocessingDrawing" xmlns:w10="urn:schemas-microsoft-com:office:word" xmlns:w="http://schemas.openxmlformats.org/wordprocessingml/2006/main" xmlns:w14="http://schemas.microsoft.com/office/word/2010/wordml" xmlns:w15="http://schemas.microsoft.com/office/word/2012/wordml" xmlns:w16se="http://schemas.microsoft.com/office/word/2015/wordml/symex" xmlns:wpg="http://schemas.microsoft.com/office/word/2010/wordprocessingGroup" xmlns:wpi="http://schemas.microsoft.com/office/word/2010/wordprocessingInk" xmlns:wne="http://schemas.microsoft.com/office/word/2006/wordml" xmlns:wps="http://schemas.microsoft.com/office/word/2010/wordprocessingShape" mc:Ignorable="w14 w15 w16se wp14">
   <w:abstractNum w:abstractNumId="0" w15:restartNumberingAfterBreak="0">
     <w:nsid w:val="10B22989"/>
     <w:multiLevelType w:val="multilevel"/>
@@ -13982,7 +15402,7 @@
     </w:rPrDefault>
     <w:pPrDefault/>
   </w:docDefaults>
-  <w:latentStyles w:defLockedState="0" w:defUIPriority="0" w:defSemiHidden="0" w:defUnhideWhenUsed="0" w:defQFormat="0" w:count="372">
+  <w:latentStyles w:defLockedState="0" w:defUIPriority="0" w:defSemiHidden="0" w:defUnhideWhenUsed="0" w:defQFormat="0" w:count="374">
     <w:lsdException w:name="Normal" w:qFormat="1"/>
     <w:lsdException w:name="heading 1" w:qFormat="1"/>
     <w:lsdException w:name="heading 2" w:qFormat="1"/>
@@ -14001,7 +15421,9 @@
     <w:lsdException w:name="Hyperlink" w:uiPriority="99"/>
     <w:lsdException w:name="Strong" w:qFormat="1"/>
     <w:lsdException w:name="Emphasis" w:qFormat="1"/>
-    <w:lsdException w:name="Normal Table" w:semiHidden="1" w:unhideWhenUsed="1"/>
+    <w:lsdException w:name="HTML Typewriter" w:semiHidden="1" w:unhideWhenUsed="1"/>
+    <w:lsdException w:name="Outline List 2" w:semiHidden="1" w:unhideWhenUsed="1"/>
+    <w:lsdException w:name="Outline List 3" w:semiHidden="1" w:unhideWhenUsed="1"/>
     <w:lsdException w:name="Table Simple 1" w:semiHidden="1" w:unhideWhenUsed="1"/>
     <w:lsdException w:name="Table Simple 2" w:semiHidden="1" w:unhideWhenUsed="1"/>
     <w:lsdException w:name="Table Simple 3" w:semiHidden="1" w:unhideWhenUsed="1"/>
@@ -14042,9 +15464,8 @@
     <w:lsdException w:name="Table Subtle 1" w:semiHidden="1" w:unhideWhenUsed="1"/>
     <w:lsdException w:name="Table Subtle 2" w:semiHidden="1" w:unhideWhenUsed="1"/>
     <w:lsdException w:name="Table Web 1" w:semiHidden="1" w:unhideWhenUsed="1"/>
-    <w:lsdException w:name="Table Web 2" w:semiHidden="1" w:unhideWhenUsed="1"/>
     <w:lsdException w:name="Table Web 3" w:semiHidden="1" w:unhideWhenUsed="1"/>
-    <w:lsdException w:name="Table Theme" w:semiHidden="1" w:unhideWhenUsed="1"/>
+    <w:lsdException w:name="Balloon Text" w:semiHidden="1" w:unhideWhenUsed="1"/>
     <w:lsdException w:name="Placeholder Text" w:semiHidden="1" w:uiPriority="99" w:unhideWhenUsed="1"/>
     <w:lsdException w:name="No Spacing" w:uiPriority="99" w:qFormat="1"/>
     <w:lsdException w:name="Light Shading" w:uiPriority="99"/>
@@ -14154,7 +15575,7 @@
     <w:lsdException w:name="Subtle Reference" w:uiPriority="67" w:qFormat="1"/>
     <w:lsdException w:name="Intense Reference" w:uiPriority="68" w:qFormat="1"/>
     <w:lsdException w:name="Book Title" w:uiPriority="69" w:qFormat="1"/>
-    <w:lsdException w:name="Bibliography" w:uiPriority="70"/>
+    <w:lsdException w:name="Bibliography" w:semiHidden="1" w:uiPriority="70" w:unhideWhenUsed="1"/>
     <w:lsdException w:name="TOC Heading" w:semiHidden="1" w:uiPriority="71" w:unhideWhenUsed="1" w:qFormat="1"/>
     <w:lsdException w:name="Plain Table 1" w:uiPriority="72"/>
     <w:lsdException w:name="Plain Table 2" w:uiPriority="73"/>
@@ -14261,6 +15682,8 @@
     <w:lsdException w:name="List Table 6 Colorful Accent 6" w:uiPriority="51"/>
     <w:lsdException w:name="List Table 7 Colorful Accent 6" w:uiPriority="52"/>
     <w:lsdException w:name="Mention" w:semiHidden="1" w:uiPriority="99" w:unhideWhenUsed="1"/>
+    <w:lsdException w:name="Smart Hyperlink" w:semiHidden="1" w:uiPriority="99" w:unhideWhenUsed="1"/>
+    <w:lsdException w:name="Hashtag" w:semiHidden="1" w:uiPriority="99" w:unhideWhenUsed="1"/>
   </w:latentStyles>
   <w:style w:type="paragraph" w:default="1" w:styleId="Normal">
     <w:name w:val="Normal"/>

</xml_diff>

<commit_message>
Pequena alteração na secção das Primary Keys
</commit_message>
<xml_diff>
--- a/Relatorio.docx
+++ b/Relatorio.docx
@@ -1,6 +1,6 @@
 
 <file path=word/document.xml><?xml version="1.0" encoding="utf-8"?>
-<w:document xmlns:wpc="http://schemas.microsoft.com/office/word/2010/wordprocessingCanvas" xmlns:cx="http://schemas.microsoft.com/office/drawing/2014/chartex" xmlns:cx1="http://schemas.microsoft.com/office/drawing/2015/9/8/chartex" xmlns:cx2="http://schemas.microsoft.com/office/drawing/2015/10/21/chartex" xmlns:cx3="http://schemas.microsoft.com/office/drawing/2016/5/9/chartex" xmlns:cx4="http://schemas.microsoft.com/office/drawing/2016/5/10/chartex" xmlns:cx5="http://schemas.microsoft.com/office/drawing/2016/5/11/chartex" xmlns:mc="http://schemas.openxmlformats.org/markup-compatibility/2006" xmlns:o="urn:schemas-microsoft-com:office:office" xmlns:r="http://schemas.openxmlformats.org/officeDocument/2006/relationships" xmlns:m="http://schemas.openxmlformats.org/officeDocument/2006/math" xmlns:v="urn:schemas-microsoft-com:vml" xmlns:wp14="http://schemas.microsoft.com/office/word/2010/wordprocessingDrawing" xmlns:wp="http://schemas.openxmlformats.org/drawingml/2006/wordprocessingDrawing" xmlns:w10="urn:schemas-microsoft-com:office:word" xmlns:w="http://schemas.openxmlformats.org/wordprocessingml/2006/main" xmlns:w14="http://schemas.microsoft.com/office/word/2010/wordml" xmlns:w15="http://schemas.microsoft.com/office/word/2012/wordml" xmlns:w16se="http://schemas.microsoft.com/office/word/2015/wordml/symex" xmlns:wpg="http://schemas.microsoft.com/office/word/2010/wordprocessingGroup" xmlns:wpi="http://schemas.microsoft.com/office/word/2010/wordprocessingInk" xmlns:wne="http://schemas.microsoft.com/office/word/2006/wordml" xmlns:wps="http://schemas.microsoft.com/office/word/2010/wordprocessingShape" mc:Ignorable="w14 w15 w16se wp14">
+<w:document xmlns:wpc="http://schemas.microsoft.com/office/word/2010/wordprocessingCanvas" xmlns:mc="http://schemas.openxmlformats.org/markup-compatibility/2006" xmlns:o="urn:schemas-microsoft-com:office:office" xmlns:r="http://schemas.openxmlformats.org/officeDocument/2006/relationships" xmlns:m="http://schemas.openxmlformats.org/officeDocument/2006/math" xmlns:v="urn:schemas-microsoft-com:vml" xmlns:wp14="http://schemas.microsoft.com/office/word/2010/wordprocessingDrawing" xmlns:wp="http://schemas.openxmlformats.org/drawingml/2006/wordprocessingDrawing" xmlns:w10="urn:schemas-microsoft-com:office:word" xmlns:w="http://schemas.openxmlformats.org/wordprocessingml/2006/main" xmlns:w14="http://schemas.microsoft.com/office/word/2010/wordml" xmlns:w15="http://schemas.microsoft.com/office/word/2012/wordml" xmlns:wpg="http://schemas.microsoft.com/office/word/2010/wordprocessingGroup" xmlns:wpi="http://schemas.microsoft.com/office/word/2010/wordprocessingInk" xmlns:wne="http://schemas.microsoft.com/office/word/2006/wordml" xmlns:wps="http://schemas.microsoft.com/office/word/2010/wordprocessingShape" mc:Ignorable="w14 w15 wp14">
   <w:body>
     <w:p>
       <w:pPr>
@@ -238,23 +238,7 @@
                       <w:rFonts w:ascii="Calibri" w:hAnsi="Calibri" w:cs="Arial"/>
                       <w:lang w:val="pt-PT"/>
                     </w:rPr>
-                    <w:t xml:space="preserve">Ano </w:t>
-                  </w:r>
-                  <w:proofErr w:type="spellStart"/>
-                  <w:r>
-                    <w:rPr>
-                      <w:rFonts w:ascii="Calibri" w:hAnsi="Calibri" w:cs="Arial"/>
-                      <w:lang w:val="pt-PT"/>
-                    </w:rPr>
-                    <w:t>Lectivo</w:t>
-                  </w:r>
-                  <w:proofErr w:type="spellEnd"/>
-                  <w:r>
-                    <w:rPr>
-                      <w:rFonts w:ascii="Calibri" w:hAnsi="Calibri" w:cs="Arial"/>
-                      <w:lang w:val="pt-PT"/>
-                    </w:rPr>
-                    <w:t xml:space="preserve"> de 2016/2017</w:t>
+                    <w:t>Ano Lectivo de 2016/2017</w:t>
                   </w:r>
                 </w:p>
               </w:txbxContent>
@@ -443,7 +427,6 @@
                       <w:lang w:val="pt-PT"/>
                     </w:rPr>
                   </w:pPr>
-                  <w:proofErr w:type="spellStart"/>
                   <w:r>
                     <w:rPr>
                       <w:rFonts w:cs="Arial"/>
@@ -453,19 +436,7 @@
                       <w:szCs w:val="40"/>
                       <w:lang w:val="pt-PT"/>
                     </w:rPr>
-                    <w:t>IberoTrem</w:t>
-                  </w:r>
-                  <w:proofErr w:type="spellEnd"/>
-                  <w:r>
-                    <w:rPr>
-                      <w:rFonts w:cs="Arial"/>
-                      <w:b/>
-                      <w:bCs/>
-                      <w:sz w:val="40"/>
-                      <w:szCs w:val="40"/>
-                      <w:lang w:val="pt-PT"/>
-                    </w:rPr>
-                    <w:t xml:space="preserve"> – reserva de viagens online</w:t>
+                    <w:t>IberoTrem – reserva de viagens online</w:t>
                   </w:r>
                 </w:p>
               </w:txbxContent>
@@ -785,17 +756,8 @@
                             <w:rFonts w:ascii="Calibri" w:hAnsi="Calibri" w:cs="Arial"/>
                             <w:lang w:val="pt-PT"/>
                           </w:rPr>
-                          <w:t xml:space="preserve">Data de </w:t>
+                          <w:t>Data de Recepção</w:t>
                         </w:r>
-                        <w:proofErr w:type="spellStart"/>
-                        <w:r>
-                          <w:rPr>
-                            <w:rFonts w:ascii="Calibri" w:hAnsi="Calibri" w:cs="Arial"/>
-                            <w:lang w:val="pt-PT"/>
-                          </w:rPr>
-                          <w:t>Recepção</w:t>
-                        </w:r>
-                        <w:proofErr w:type="spellEnd"/>
                       </w:p>
                     </w:tc>
                     <w:tc>
@@ -1016,7 +978,6 @@
                       <w:lang w:val="pt-PT"/>
                     </w:rPr>
                   </w:pPr>
-                  <w:proofErr w:type="spellStart"/>
                   <w:r>
                     <w:rPr>
                       <w:rFonts w:cs="Arial"/>
@@ -1025,18 +986,7 @@
                       <w:sz w:val="36"/>
                       <w:lang w:val="pt-PT"/>
                     </w:rPr>
-                    <w:t>IberoTrem</w:t>
-                  </w:r>
-                  <w:proofErr w:type="spellEnd"/>
-                  <w:r>
-                    <w:rPr>
-                      <w:rFonts w:cs="Arial"/>
-                      <w:b/>
-                      <w:bCs/>
-                      <w:sz w:val="36"/>
-                      <w:lang w:val="pt-PT"/>
-                    </w:rPr>
-                    <w:t xml:space="preserve"> – reserva de viagens online</w:t>
+                    <w:t>IberoTrem – reserva de viagens online</w:t>
                   </w:r>
                 </w:p>
               </w:txbxContent>
@@ -1406,23 +1356,7 @@
           <w:rFonts w:ascii="Calibri" w:hAnsi="Calibri"/>
           <w:lang w:val="pt-PT"/>
         </w:rPr>
-        <w:t xml:space="preserve">&lt;&lt;O resumo tem como </w:t>
-      </w:r>
-      <w:proofErr w:type="spellStart"/>
-      <w:r>
-        <w:rPr>
-          <w:rFonts w:ascii="Calibri" w:hAnsi="Calibri"/>
-          <w:lang w:val="pt-PT"/>
-        </w:rPr>
-        <w:t>objectivo</w:t>
-      </w:r>
-      <w:proofErr w:type="spellEnd"/>
-      <w:r>
-        <w:rPr>
-          <w:rFonts w:ascii="Calibri" w:hAnsi="Calibri"/>
-          <w:lang w:val="pt-PT"/>
-        </w:rPr>
-        <w:t xml:space="preserve"> descrever de forma sucinta o trabalho realizado. Deverá conter uma pequena introdução, seguida por uma breve descrição do trabalho realizado e terminando com uma indicação sumária do seu estado final. Não deverá exceder as 400 palavras.&gt;&gt;   </w:t>
+        <w:t xml:space="preserve">&lt;&lt;O resumo tem como objectivo descrever de forma sucinta o trabalho realizado. Deverá conter uma pequena introdução, seguida por uma breve descrição do trabalho realizado e terminando com uma indicação sumária do seu estado final. Não deverá exceder as 400 palavras.&gt;&gt;   </w:t>
       </w:r>
     </w:p>
     <w:p>
@@ -1462,23 +1396,7 @@
           <w:rFonts w:ascii="Calibri" w:hAnsi="Calibri"/>
           <w:lang w:val="pt-PT"/>
         </w:rPr>
-        <w:t xml:space="preserve">&lt;&lt;Identificação da Área de trabalho. Por exemplo: Desenho e </w:t>
-      </w:r>
-      <w:proofErr w:type="spellStart"/>
-      <w:r>
-        <w:rPr>
-          <w:rFonts w:ascii="Calibri" w:hAnsi="Calibri"/>
-          <w:lang w:val="pt-PT"/>
-        </w:rPr>
-        <w:t>arquitectura</w:t>
-      </w:r>
-      <w:proofErr w:type="spellEnd"/>
-      <w:r>
-        <w:rPr>
-          <w:rFonts w:ascii="Calibri" w:hAnsi="Calibri"/>
-          <w:lang w:val="pt-PT"/>
-        </w:rPr>
-        <w:t xml:space="preserve"> de Sistemas de Bases de Dados.&gt;&gt;</w:t>
+        <w:t>&lt;&lt;Identificação da Área de trabalho. Por exemplo: Desenho e arquitectura de Sistemas de Bases de Dados.&gt;&gt;</w:t>
       </w:r>
     </w:p>
     <w:p>
@@ -1502,39 +1420,7 @@
           <w:rFonts w:ascii="Calibri" w:hAnsi="Calibri"/>
           <w:lang w:val="pt-PT"/>
         </w:rPr>
-        <w:t xml:space="preserve">&lt;&lt;Conjunto de palavras-chave que permitirão referenciar domínios de conhecimento, tecnologias, estratégias, etc., </w:t>
-      </w:r>
-      <w:proofErr w:type="spellStart"/>
-      <w:r>
-        <w:rPr>
-          <w:rFonts w:ascii="Calibri" w:hAnsi="Calibri"/>
-          <w:lang w:val="pt-PT"/>
-        </w:rPr>
-        <w:t>directa</w:t>
-      </w:r>
-      <w:proofErr w:type="spellEnd"/>
-      <w:r>
-        <w:rPr>
-          <w:rFonts w:ascii="Calibri" w:hAnsi="Calibri"/>
-          <w:lang w:val="pt-PT"/>
-        </w:rPr>
-        <w:t xml:space="preserve"> ou </w:t>
-      </w:r>
-      <w:proofErr w:type="spellStart"/>
-      <w:r>
-        <w:rPr>
-          <w:rFonts w:ascii="Calibri" w:hAnsi="Calibri"/>
-          <w:lang w:val="pt-PT"/>
-        </w:rPr>
-        <w:t>indirectamente</w:t>
-      </w:r>
-      <w:proofErr w:type="spellEnd"/>
-      <w:r>
-        <w:rPr>
-          <w:rFonts w:ascii="Calibri" w:hAnsi="Calibri"/>
-          <w:lang w:val="pt-PT"/>
-        </w:rPr>
-        <w:t xml:space="preserve"> referidos no relatório. Por exemplo: Bases de Dados Relacionais, Gestão de Índices, JAVA, Protocolos de Comunicação.&gt;&gt;</w:t>
+        <w:t>&lt;&lt;Conjunto de palavras-chave que permitirão referenciar domínios de conhecimento, tecnologias, estratégias, etc., directa ou indirectamente referidos no relatório. Por exemplo: Bases de Dados Relacionais, Gestão de Índices, JAVA, Protocolos de Comunicação.&gt;&gt;</w:t>
       </w:r>
     </w:p>
     <w:p>
@@ -3078,23 +2964,7 @@
           <w:sz w:val="24"/>
           <w:lang w:val="pt-PT"/>
         </w:rPr>
-        <w:t xml:space="preserve">A </w:t>
-      </w:r>
-      <w:proofErr w:type="spellStart"/>
-      <w:r>
-        <w:rPr>
-          <w:sz w:val="24"/>
-          <w:lang w:val="pt-PT"/>
-        </w:rPr>
-        <w:t>IberoTrem</w:t>
-      </w:r>
-      <w:proofErr w:type="spellEnd"/>
-      <w:r>
-        <w:rPr>
-          <w:sz w:val="24"/>
-          <w:lang w:val="pt-PT"/>
-        </w:rPr>
-        <w:t xml:space="preserve"> é uma empresa de transporte ferroviário sediada em Portugal, que estabelece a ligação por linhas férreas entre várias cidades do Norte de Portugal e de Espanha (Galiza).</w:t>
+        <w:t>A IberoTrem é uma empresa de transporte ferroviário sediada em Portugal, que estabelece a ligação por linhas férreas entre várias cidades do Norte de Portugal e de Espanha (Galiza).</w:t>
       </w:r>
       <w:r>
         <w:rPr>
@@ -3103,37 +2973,53 @@
         </w:rPr>
         <w:t xml:space="preserve"> Foi criada em 2001 com o intuito de se tornar a primeira companhia </w:t>
       </w:r>
-      <w:proofErr w:type="spellStart"/>
       <w:r>
         <w:rPr>
           <w:i/>
           <w:sz w:val="24"/>
           <w:lang w:val="pt-PT"/>
         </w:rPr>
-        <w:t>low</w:t>
-      </w:r>
-      <w:proofErr w:type="spellEnd"/>
+        <w:t xml:space="preserve">low </w:t>
+      </w:r>
       <w:r>
         <w:rPr>
           <w:i/>
           <w:sz w:val="24"/>
           <w:lang w:val="pt-PT"/>
         </w:rPr>
+        <w:t>cost</w:t>
+      </w:r>
+      <w:r>
+        <w:rPr>
+          <w:i/>
+          <w:sz w:val="24"/>
+          <w:lang w:val="pt-PT"/>
+        </w:rPr>
         <w:t xml:space="preserve"> </w:t>
       </w:r>
-      <w:proofErr w:type="spellStart"/>
-      <w:r>
-        <w:rPr>
-          <w:i/>
-          <w:sz w:val="24"/>
-          <w:lang w:val="pt-PT"/>
-        </w:rPr>
-        <w:t>cost</w:t>
-      </w:r>
-      <w:proofErr w:type="spellEnd"/>
-      <w:r>
-        <w:rPr>
-          <w:i/>
+      <w:r>
+        <w:rPr>
+          <w:sz w:val="24"/>
+          <w:lang w:val="pt-PT"/>
+        </w:rPr>
+        <w:t>a operar na regi</w:t>
+      </w:r>
+      <w:r>
+        <w:rPr>
+          <w:sz w:val="24"/>
+          <w:lang w:val="pt-PT"/>
+        </w:rPr>
+        <w:t xml:space="preserve">ão, proporcionando </w:t>
+      </w:r>
+      <w:r>
+        <w:rPr>
+          <w:sz w:val="24"/>
+          <w:lang w:val="pt-PT"/>
+        </w:rPr>
+        <w:t>bilhetes para as suas viagens a um custo</w:t>
+      </w:r>
+      <w:r>
+        <w:rPr>
           <w:sz w:val="24"/>
           <w:lang w:val="pt-PT"/>
         </w:rPr>
@@ -3144,34 +3030,6 @@
           <w:sz w:val="24"/>
           <w:lang w:val="pt-PT"/>
         </w:rPr>
-        <w:t>a operar na regi</w:t>
-      </w:r>
-      <w:r>
-        <w:rPr>
-          <w:sz w:val="24"/>
-          <w:lang w:val="pt-PT"/>
-        </w:rPr>
-        <w:t xml:space="preserve">ão, proporcionando </w:t>
-      </w:r>
-      <w:r>
-        <w:rPr>
-          <w:sz w:val="24"/>
-          <w:lang w:val="pt-PT"/>
-        </w:rPr>
-        <w:t>bilhetes para as suas viagens a um custo</w:t>
-      </w:r>
-      <w:r>
-        <w:rPr>
-          <w:sz w:val="24"/>
-          <w:lang w:val="pt-PT"/>
-        </w:rPr>
-        <w:t xml:space="preserve"> </w:t>
-      </w:r>
-      <w:r>
-        <w:rPr>
-          <w:sz w:val="24"/>
-          <w:lang w:val="pt-PT"/>
-        </w:rPr>
         <w:t xml:space="preserve">semelhante ao </w:t>
       </w:r>
       <w:r>
@@ -3221,23 +3079,7 @@
           <w:sz w:val="24"/>
           <w:lang w:val="pt-PT"/>
         </w:rPr>
-        <w:t xml:space="preserve">data, algo lhe altere os planos. Porém, pode acontecer que, quando confirme a intenção de viajar, já seja tarde para usufruir dos descontos de compra antecipada. A </w:t>
-      </w:r>
-      <w:proofErr w:type="spellStart"/>
-      <w:r>
-        <w:rPr>
-          <w:sz w:val="24"/>
-          <w:lang w:val="pt-PT"/>
-        </w:rPr>
-        <w:t>IberoTrem</w:t>
-      </w:r>
-      <w:proofErr w:type="spellEnd"/>
-      <w:r>
-        <w:rPr>
-          <w:sz w:val="24"/>
-          <w:lang w:val="pt-PT"/>
-        </w:rPr>
-        <w:t xml:space="preserve"> oferece assim uma alternativa em conta a quem esteja em situações semelhantes (e não só). </w:t>
+        <w:t xml:space="preserve">data, algo lhe altere os planos. Porém, pode acontecer que, quando confirme a intenção de viajar, já seja tarde para usufruir dos descontos de compra antecipada. A IberoTrem oferece assim uma alternativa em conta a quem esteja em situações semelhantes (e não só). </w:t>
       </w:r>
     </w:p>
     <w:p>
@@ -3559,17 +3401,9 @@
         <w:rPr>
           <w:rFonts w:ascii="Calibri" w:hAnsi="Calibri"/>
         </w:rPr>
-        <w:t xml:space="preserve">Motivação e </w:t>
-      </w:r>
-      <w:proofErr w:type="spellStart"/>
-      <w:r>
-        <w:rPr>
-          <w:rFonts w:ascii="Calibri" w:hAnsi="Calibri"/>
-        </w:rPr>
-        <w:t>Objectivos</w:t>
+        <w:t>Motivação e Objectivos</w:t>
       </w:r>
       <w:bookmarkEnd w:id="3"/>
-      <w:proofErr w:type="spellEnd"/>
     </w:p>
     <w:p>
       <w:pPr>
@@ -3649,8 +3483,6 @@
         </w:rPr>
         <w:t>“A preencher”</w:t>
       </w:r>
-      <w:bookmarkStart w:id="4" w:name="_GoBack"/>
-      <w:bookmarkEnd w:id="4"/>
     </w:p>
     <w:p>
       <w:pPr>
@@ -3704,14 +3536,14 @@
           <w:rFonts w:ascii="Calibri" w:hAnsi="Calibri"/>
         </w:rPr>
       </w:pPr>
-      <w:bookmarkStart w:id="5" w:name="_Toc467333440"/>
+      <w:bookmarkStart w:id="4" w:name="_Toc467333440"/>
       <w:r>
         <w:rPr>
           <w:rFonts w:ascii="Calibri" w:hAnsi="Calibri"/>
         </w:rPr>
         <w:t>Estrutura do Relatório</w:t>
       </w:r>
-      <w:bookmarkEnd w:id="5"/>
+      <w:bookmarkEnd w:id="4"/>
     </w:p>
     <w:p>
       <w:pPr>
@@ -3729,7 +3561,6 @@
         </w:rPr>
         <w:t xml:space="preserve">Após a apresentação do caso de estudo e da análise dos respetivos requisitos, segue-se a construção do modelo conceptual. Estando este devidamente validado e adaptado ao problema que se coloca, passar-se-á ao modelo lógico, construído com base no anterior. Por fim, a </w:t>
       </w:r>
-      <w:proofErr w:type="spellStart"/>
       <w:r>
         <w:rPr>
           <w:rFonts w:cs="Arial"/>
@@ -3737,9 +3568,8 @@
           <w:sz w:val="24"/>
           <w:lang w:val="pt-PT"/>
         </w:rPr>
-        <w:t>forward</w:t>
-      </w:r>
-      <w:proofErr w:type="spellEnd"/>
+        <w:t>forward engineering</w:t>
+      </w:r>
       <w:r>
         <w:rPr>
           <w:rFonts w:cs="Arial"/>
@@ -3749,7 +3579,22 @@
         </w:rPr>
         <w:t xml:space="preserve"> </w:t>
       </w:r>
-      <w:proofErr w:type="spellStart"/>
+      <w:r>
+        <w:rPr>
+          <w:rFonts w:cs="Arial"/>
+          <w:sz w:val="24"/>
+          <w:lang w:val="pt-PT"/>
+        </w:rPr>
+        <w:t>permitir-nos-á obter o modelo físico a partir do lógico</w:t>
+      </w:r>
+      <w:r>
+        <w:rPr>
+          <w:rFonts w:cs="Arial"/>
+          <w:sz w:val="24"/>
+          <w:lang w:val="pt-PT"/>
+        </w:rPr>
+        <w:t xml:space="preserve">, pelo que passaremos a ter uma base de dados capaz de responder a </w:t>
+      </w:r>
       <w:r>
         <w:rPr>
           <w:rFonts w:cs="Arial"/>
@@ -3757,48 +3602,11 @@
           <w:sz w:val="24"/>
           <w:lang w:val="pt-PT"/>
         </w:rPr>
-        <w:t>engineering</w:t>
-      </w:r>
-      <w:proofErr w:type="spellEnd"/>
+        <w:t>queries</w:t>
+      </w:r>
       <w:r>
         <w:rPr>
           <w:rFonts w:cs="Arial"/>
-          <w:i/>
-          <w:sz w:val="24"/>
-          <w:lang w:val="pt-PT"/>
-        </w:rPr>
-        <w:t xml:space="preserve"> </w:t>
-      </w:r>
-      <w:r>
-        <w:rPr>
-          <w:rFonts w:cs="Arial"/>
-          <w:sz w:val="24"/>
-          <w:lang w:val="pt-PT"/>
-        </w:rPr>
-        <w:t>permitir-nos-á obter o modelo físico a partir do lógico</w:t>
-      </w:r>
-      <w:r>
-        <w:rPr>
-          <w:rFonts w:cs="Arial"/>
-          <w:sz w:val="24"/>
-          <w:lang w:val="pt-PT"/>
-        </w:rPr>
-        <w:t xml:space="preserve">, pelo que passaremos a ter uma base de dados capaz de responder a </w:t>
-      </w:r>
-      <w:proofErr w:type="spellStart"/>
-      <w:r>
-        <w:rPr>
-          <w:rFonts w:cs="Arial"/>
-          <w:i/>
-          <w:sz w:val="24"/>
-          <w:lang w:val="pt-PT"/>
-        </w:rPr>
-        <w:t>queries</w:t>
-      </w:r>
-      <w:proofErr w:type="spellEnd"/>
-      <w:r>
-        <w:rPr>
-          <w:rFonts w:cs="Arial"/>
           <w:sz w:val="24"/>
           <w:lang w:val="pt-PT"/>
         </w:rPr>
@@ -3812,7 +3620,7 @@
           <w:rFonts w:ascii="Calibri" w:hAnsi="Calibri"/>
         </w:rPr>
       </w:pPr>
-      <w:bookmarkStart w:id="6" w:name="_Toc467333441"/>
+      <w:bookmarkStart w:id="5" w:name="_Toc467333441"/>
       <w:r>
         <w:rPr>
           <w:rFonts w:ascii="Calibri" w:hAnsi="Calibri"/>
@@ -3820,210 +3628,137 @@
         <w:lastRenderedPageBreak/>
         <w:t>Sugestões para Escrita do Relatório</w:t>
       </w:r>
+      <w:bookmarkEnd w:id="5"/>
+    </w:p>
+    <w:p>
+      <w:pPr>
+        <w:pStyle w:val="Ttulo2"/>
+        <w:rPr>
+          <w:rFonts w:ascii="Calibri" w:hAnsi="Calibri"/>
+        </w:rPr>
+      </w:pPr>
+      <w:bookmarkStart w:id="6" w:name="_Toc467333442"/>
+      <w:r>
+        <w:rPr>
+          <w:rFonts w:ascii="Calibri" w:hAnsi="Calibri"/>
+        </w:rPr>
+        <w:t>Sugestões Gerais</w:t>
+      </w:r>
       <w:bookmarkEnd w:id="6"/>
     </w:p>
     <w:p>
       <w:pPr>
+        <w:rPr>
+          <w:rFonts w:ascii="Calibri" w:hAnsi="Calibri"/>
+          <w:lang w:val="pt-PT"/>
+        </w:rPr>
+      </w:pPr>
+      <w:r>
+        <w:rPr>
+          <w:rFonts w:ascii="Calibri" w:hAnsi="Calibri"/>
+          <w:lang w:val="pt-PT"/>
+        </w:rPr>
+        <w:t>&lt;&lt;O presente documento deverá servir de base para a escrita do relatório do trabalho realizado.&gt;&gt;</w:t>
+      </w:r>
+    </w:p>
+    <w:p>
+      <w:pPr>
+        <w:rPr>
+          <w:rFonts w:ascii="Calibri" w:hAnsi="Calibri"/>
+          <w:lang w:val="pt-PT"/>
+        </w:rPr>
+      </w:pPr>
+    </w:p>
+    <w:p>
+      <w:pPr>
+        <w:rPr>
+          <w:rFonts w:ascii="Calibri" w:hAnsi="Calibri"/>
+          <w:lang w:val="pt-PT"/>
+        </w:rPr>
+      </w:pPr>
+      <w:r>
+        <w:rPr>
+          <w:rFonts w:ascii="Calibri" w:hAnsi="Calibri"/>
+          <w:lang w:val="pt-PT"/>
+        </w:rPr>
+        <w:t xml:space="preserve">&lt;&lt;O tipo de letra a utilizar deverá ser Arial.. Porém recomenda-se em situações de escrita de excertos de programas a utilização do tipo de letra </w:t>
+      </w:r>
+      <w:r>
+        <w:rPr>
+          <w:rFonts w:ascii="Calibri" w:hAnsi="Calibri" w:cs="Courier New"/>
+          <w:lang w:val="pt-PT"/>
+        </w:rPr>
+        <w:t>Courier New</w:t>
+      </w:r>
+      <w:r>
+        <w:rPr>
+          <w:rFonts w:ascii="Calibri" w:hAnsi="Calibri"/>
+          <w:lang w:val="pt-PT"/>
+        </w:rPr>
+        <w:t>.&gt;&gt;</w:t>
+      </w:r>
+    </w:p>
+    <w:p>
+      <w:pPr>
+        <w:rPr>
+          <w:rFonts w:ascii="Calibri" w:hAnsi="Calibri"/>
+          <w:lang w:val="pt-PT"/>
+        </w:rPr>
+      </w:pPr>
+    </w:p>
+    <w:p>
+      <w:pPr>
+        <w:rPr>
+          <w:rFonts w:ascii="Calibri" w:hAnsi="Calibri"/>
+          <w:lang w:val="pt-PT"/>
+        </w:rPr>
+      </w:pPr>
+      <w:r>
+        <w:rPr>
+          <w:rFonts w:ascii="Calibri" w:hAnsi="Calibri"/>
+          <w:lang w:val="pt-PT"/>
+        </w:rPr>
+        <w:t>&lt;&lt; Alguns estilos documento: Heading1, Heading2, Heading3, Normal e Footnote Text; foram especialmente modificados para os relatórios da presente disciplina.&gt;&gt;</w:t>
+      </w:r>
+    </w:p>
+    <w:p>
+      <w:pPr>
+        <w:rPr>
+          <w:rFonts w:ascii="Calibri" w:hAnsi="Calibri"/>
+          <w:lang w:val="pt-PT"/>
+        </w:rPr>
+      </w:pPr>
+    </w:p>
+    <w:p>
+      <w:pPr>
+        <w:rPr>
+          <w:rFonts w:ascii="Calibri" w:hAnsi="Calibri"/>
+          <w:lang w:val="pt-PT"/>
+        </w:rPr>
+      </w:pPr>
+      <w:r>
+        <w:rPr>
+          <w:rFonts w:ascii="Calibri" w:hAnsi="Calibri"/>
+          <w:lang w:val="pt-PT"/>
+        </w:rPr>
+        <w:t>&lt;&lt;Os formatos e estilos de letra não devem estar constantemente a ser modificados ao longo do relatório. Tal situação dará origem a um relatório com um formato e apresentação muito heterogénea e com um aspecto pouco consistente.&gt;&gt;</w:t>
+      </w:r>
+    </w:p>
+    <w:p>
+      <w:pPr>
         <w:pStyle w:val="Ttulo2"/>
         <w:rPr>
           <w:rFonts w:ascii="Calibri" w:hAnsi="Calibri"/>
         </w:rPr>
       </w:pPr>
-      <w:bookmarkStart w:id="7" w:name="_Toc467333442"/>
-      <w:r>
-        <w:rPr>
-          <w:rFonts w:ascii="Calibri" w:hAnsi="Calibri"/>
-        </w:rPr>
-        <w:t>Sugestões Gerais</w:t>
+      <w:bookmarkStart w:id="7" w:name="_Toc467333443"/>
+      <w:r>
+        <w:rPr>
+          <w:rFonts w:ascii="Calibri" w:hAnsi="Calibri"/>
+        </w:rPr>
+        <w:t>Termos Estrangeiros</w:t>
       </w:r>
       <w:bookmarkEnd w:id="7"/>
-    </w:p>
-    <w:p>
-      <w:pPr>
-        <w:rPr>
-          <w:rFonts w:ascii="Calibri" w:hAnsi="Calibri"/>
-          <w:lang w:val="pt-PT"/>
-        </w:rPr>
-      </w:pPr>
-      <w:r>
-        <w:rPr>
-          <w:rFonts w:ascii="Calibri" w:hAnsi="Calibri"/>
-          <w:lang w:val="pt-PT"/>
-        </w:rPr>
-        <w:t>&lt;&lt;O presente documento deverá servir de base para a escrita do relatório do trabalho realizado.&gt;&gt;</w:t>
-      </w:r>
-    </w:p>
-    <w:p>
-      <w:pPr>
-        <w:rPr>
-          <w:rFonts w:ascii="Calibri" w:hAnsi="Calibri"/>
-          <w:lang w:val="pt-PT"/>
-        </w:rPr>
-      </w:pPr>
-    </w:p>
-    <w:p>
-      <w:pPr>
-        <w:rPr>
-          <w:rFonts w:ascii="Calibri" w:hAnsi="Calibri"/>
-          <w:lang w:val="pt-PT"/>
-        </w:rPr>
-      </w:pPr>
-      <w:r>
-        <w:rPr>
-          <w:rFonts w:ascii="Calibri" w:hAnsi="Calibri"/>
-          <w:lang w:val="pt-PT"/>
-        </w:rPr>
-        <w:t xml:space="preserve">&lt;&lt;O tipo de letra a utilizar deverá ser </w:t>
-      </w:r>
-      <w:proofErr w:type="spellStart"/>
-      <w:r>
-        <w:rPr>
-          <w:rFonts w:ascii="Calibri" w:hAnsi="Calibri"/>
-          <w:lang w:val="pt-PT"/>
-        </w:rPr>
-        <w:t>Arial</w:t>
-      </w:r>
-      <w:proofErr w:type="spellEnd"/>
-      <w:r>
-        <w:rPr>
-          <w:rFonts w:ascii="Calibri" w:hAnsi="Calibri"/>
-          <w:lang w:val="pt-PT"/>
-        </w:rPr>
-        <w:t xml:space="preserve">.. Porém recomenda-se em situações de escrita de excertos de programas a utilização do tipo de letra </w:t>
-      </w:r>
-      <w:proofErr w:type="spellStart"/>
-      <w:r>
-        <w:rPr>
-          <w:rFonts w:ascii="Calibri" w:hAnsi="Calibri" w:cs="Courier New"/>
-          <w:lang w:val="pt-PT"/>
-        </w:rPr>
-        <w:t>Courier</w:t>
-      </w:r>
-      <w:proofErr w:type="spellEnd"/>
-      <w:r>
-        <w:rPr>
-          <w:rFonts w:ascii="Calibri" w:hAnsi="Calibri" w:cs="Courier New"/>
-          <w:lang w:val="pt-PT"/>
-        </w:rPr>
-        <w:t xml:space="preserve"> New</w:t>
-      </w:r>
-      <w:r>
-        <w:rPr>
-          <w:rFonts w:ascii="Calibri" w:hAnsi="Calibri"/>
-          <w:lang w:val="pt-PT"/>
-        </w:rPr>
-        <w:t>.&gt;&gt;</w:t>
-      </w:r>
-    </w:p>
-    <w:p>
-      <w:pPr>
-        <w:rPr>
-          <w:rFonts w:ascii="Calibri" w:hAnsi="Calibri"/>
-          <w:lang w:val="pt-PT"/>
-        </w:rPr>
-      </w:pPr>
-    </w:p>
-    <w:p>
-      <w:pPr>
-        <w:rPr>
-          <w:rFonts w:ascii="Calibri" w:hAnsi="Calibri"/>
-          <w:lang w:val="pt-PT"/>
-        </w:rPr>
-      </w:pPr>
-      <w:r>
-        <w:rPr>
-          <w:rFonts w:ascii="Calibri" w:hAnsi="Calibri"/>
-          <w:lang w:val="pt-PT"/>
-        </w:rPr>
-        <w:t xml:space="preserve">&lt;&lt; Alguns estilos documento: Heading1, Heading2, Heading3, Normal e </w:t>
-      </w:r>
-      <w:proofErr w:type="spellStart"/>
-      <w:r>
-        <w:rPr>
-          <w:rFonts w:ascii="Calibri" w:hAnsi="Calibri"/>
-          <w:lang w:val="pt-PT"/>
-        </w:rPr>
-        <w:t>Footnote</w:t>
-      </w:r>
-      <w:proofErr w:type="spellEnd"/>
-      <w:r>
-        <w:rPr>
-          <w:rFonts w:ascii="Calibri" w:hAnsi="Calibri"/>
-          <w:lang w:val="pt-PT"/>
-        </w:rPr>
-        <w:t xml:space="preserve"> </w:t>
-      </w:r>
-      <w:proofErr w:type="spellStart"/>
-      <w:r>
-        <w:rPr>
-          <w:rFonts w:ascii="Calibri" w:hAnsi="Calibri"/>
-          <w:lang w:val="pt-PT"/>
-        </w:rPr>
-        <w:t>Text</w:t>
-      </w:r>
-      <w:proofErr w:type="spellEnd"/>
-      <w:r>
-        <w:rPr>
-          <w:rFonts w:ascii="Calibri" w:hAnsi="Calibri"/>
-          <w:lang w:val="pt-PT"/>
-        </w:rPr>
-        <w:t>; foram especialmente modificados para os relatórios da presente disciplina.&gt;&gt;</w:t>
-      </w:r>
-    </w:p>
-    <w:p>
-      <w:pPr>
-        <w:rPr>
-          <w:rFonts w:ascii="Calibri" w:hAnsi="Calibri"/>
-          <w:lang w:val="pt-PT"/>
-        </w:rPr>
-      </w:pPr>
-    </w:p>
-    <w:p>
-      <w:pPr>
-        <w:rPr>
-          <w:rFonts w:ascii="Calibri" w:hAnsi="Calibri"/>
-          <w:lang w:val="pt-PT"/>
-        </w:rPr>
-      </w:pPr>
-      <w:r>
-        <w:rPr>
-          <w:rFonts w:ascii="Calibri" w:hAnsi="Calibri"/>
-          <w:lang w:val="pt-PT"/>
-        </w:rPr>
-        <w:t xml:space="preserve">&lt;&lt;Os formatos e estilos de letra não devem estar constantemente a ser modificados ao longo do relatório. Tal situação dará origem a um relatório com um formato e apresentação muito heterogénea e com um </w:t>
-      </w:r>
-      <w:proofErr w:type="spellStart"/>
-      <w:r>
-        <w:rPr>
-          <w:rFonts w:ascii="Calibri" w:hAnsi="Calibri"/>
-          <w:lang w:val="pt-PT"/>
-        </w:rPr>
-        <w:t>aspecto</w:t>
-      </w:r>
-      <w:proofErr w:type="spellEnd"/>
-      <w:r>
-        <w:rPr>
-          <w:rFonts w:ascii="Calibri" w:hAnsi="Calibri"/>
-          <w:lang w:val="pt-PT"/>
-        </w:rPr>
-        <w:t xml:space="preserve"> pouco consistente.&gt;&gt;</w:t>
-      </w:r>
-    </w:p>
-    <w:p>
-      <w:pPr>
-        <w:pStyle w:val="Ttulo2"/>
-        <w:rPr>
-          <w:rFonts w:ascii="Calibri" w:hAnsi="Calibri"/>
-        </w:rPr>
-      </w:pPr>
-      <w:bookmarkStart w:id="8" w:name="_Toc467333443"/>
-      <w:r>
-        <w:rPr>
-          <w:rFonts w:ascii="Calibri" w:hAnsi="Calibri"/>
-        </w:rPr>
-        <w:t>Termos Estrangeiros</w:t>
-      </w:r>
-      <w:bookmarkEnd w:id="8"/>
     </w:p>
     <w:p>
       <w:pPr>
@@ -4046,9 +3781,101 @@
           <w:iCs/>
           <w:lang w:val="pt-PT"/>
         </w:rPr>
-        <w:t xml:space="preserve">Data </w:t>
-      </w:r>
-      <w:proofErr w:type="spellStart"/>
+        <w:t>Data Warehouse</w:t>
+      </w:r>
+      <w:r>
+        <w:rPr>
+          <w:rFonts w:ascii="Calibri" w:hAnsi="Calibri"/>
+          <w:lang w:val="pt-PT"/>
+        </w:rPr>
+        <w:t xml:space="preserve"> (em itálico) ou "Data Warehouses" (entre aspas), devendo ser evitados sempre que se conheça uma tradução correcta para português. Para validação desses termos existem vários dicionários no mercado que poderão ser úteis.&gt;&gt;</w:t>
+      </w:r>
+    </w:p>
+    <w:p>
+      <w:pPr>
+        <w:pStyle w:val="Ttulo2"/>
+        <w:rPr>
+          <w:rFonts w:ascii="Calibri" w:hAnsi="Calibri"/>
+        </w:rPr>
+      </w:pPr>
+      <w:bookmarkStart w:id="8" w:name="_Toc467333444"/>
+      <w:r>
+        <w:rPr>
+          <w:rFonts w:ascii="Calibri" w:hAnsi="Calibri"/>
+        </w:rPr>
+        <w:t>Tabelas e Figuras</w:t>
+      </w:r>
+      <w:bookmarkEnd w:id="8"/>
+    </w:p>
+    <w:p>
+      <w:pPr>
+        <w:rPr>
+          <w:rFonts w:ascii="Calibri" w:hAnsi="Calibri"/>
+          <w:lang w:val="pt-PT"/>
+        </w:rPr>
+      </w:pPr>
+      <w:r>
+        <w:rPr>
+          <w:rFonts w:ascii="Calibri" w:hAnsi="Calibri"/>
+          <w:lang w:val="pt-PT"/>
+        </w:rPr>
+        <w:t>&lt;&lt;Caso seja necessário introduzir figuras ou tabelas no corpo do documento, estas devem seguir os formatos que se apresentam de seguida. Qualquer figura ou tabela deverá ter uma legenda associada, devendo esta estar correctamente apresentada no índice respectivo no início do relatório.&gt;&gt;</w:t>
+      </w:r>
+    </w:p>
+    <w:p>
+      <w:pPr>
+        <w:rPr>
+          <w:rFonts w:ascii="Calibri" w:hAnsi="Calibri"/>
+          <w:lang w:val="pt-PT"/>
+        </w:rPr>
+      </w:pPr>
+    </w:p>
+    <w:p>
+      <w:pPr>
+        <w:rPr>
+          <w:rFonts w:ascii="Calibri" w:hAnsi="Calibri"/>
+          <w:lang w:val="pt-PT"/>
+        </w:rPr>
+      </w:pPr>
+    </w:p>
+    <w:p>
+      <w:pPr>
+        <w:rPr>
+          <w:lang w:val="pt-PT"/>
+        </w:rPr>
+      </w:pPr>
+    </w:p>
+    <w:p>
+      <w:pPr>
+        <w:pStyle w:val="Ttulo2"/>
+        <w:rPr>
+          <w:rFonts w:ascii="Calibri" w:hAnsi="Calibri"/>
+        </w:rPr>
+      </w:pPr>
+      <w:bookmarkStart w:id="9" w:name="_Toc467333445"/>
+      <w:r>
+        <w:rPr>
+          <w:rFonts w:ascii="Calibri" w:hAnsi="Calibri"/>
+        </w:rPr>
+        <w:lastRenderedPageBreak/>
+        <w:t>Siglas e Acrónimos</w:t>
+      </w:r>
+      <w:bookmarkEnd w:id="9"/>
+    </w:p>
+    <w:p>
+      <w:pPr>
+        <w:rPr>
+          <w:rFonts w:ascii="Calibri" w:hAnsi="Calibri"/>
+          <w:lang w:val="pt-PT"/>
+        </w:rPr>
+      </w:pPr>
+      <w:r>
+        <w:rPr>
+          <w:rFonts w:ascii="Calibri" w:hAnsi="Calibri"/>
+          <w:lang w:val="pt-PT"/>
+        </w:rPr>
+        <w:t xml:space="preserve">&lt;&lt;A utilização de siglas ou acrónimos deverão, tal como os termos estrangeiros, ser feita com base no seguinte formato: </w:t>
+      </w:r>
       <w:r>
         <w:rPr>
           <w:rFonts w:ascii="Calibri" w:hAnsi="Calibri"/>
@@ -4056,47 +3883,14 @@
           <w:iCs/>
           <w:lang w:val="pt-PT"/>
         </w:rPr>
-        <w:t>Warehouse</w:t>
-      </w:r>
-      <w:proofErr w:type="spellEnd"/>
-      <w:r>
-        <w:rPr>
-          <w:rFonts w:ascii="Calibri" w:hAnsi="Calibri"/>
-          <w:lang w:val="pt-PT"/>
-        </w:rPr>
-        <w:t xml:space="preserve"> (em itálico) ou "Data </w:t>
-      </w:r>
-      <w:proofErr w:type="spellStart"/>
-      <w:r>
-        <w:rPr>
-          <w:rFonts w:ascii="Calibri" w:hAnsi="Calibri"/>
-          <w:lang w:val="pt-PT"/>
-        </w:rPr>
-        <w:t>Warehouses</w:t>
-      </w:r>
-      <w:proofErr w:type="spellEnd"/>
-      <w:r>
-        <w:rPr>
-          <w:rFonts w:ascii="Calibri" w:hAnsi="Calibri"/>
-          <w:lang w:val="pt-PT"/>
-        </w:rPr>
-        <w:t xml:space="preserve">" (entre aspas), devendo ser evitados sempre que se conheça uma tradução </w:t>
-      </w:r>
-      <w:proofErr w:type="spellStart"/>
-      <w:r>
-        <w:rPr>
-          <w:rFonts w:ascii="Calibri" w:hAnsi="Calibri"/>
-          <w:lang w:val="pt-PT"/>
-        </w:rPr>
-        <w:t>correcta</w:t>
-      </w:r>
-      <w:proofErr w:type="spellEnd"/>
-      <w:r>
-        <w:rPr>
-          <w:rFonts w:ascii="Calibri" w:hAnsi="Calibri"/>
-          <w:lang w:val="pt-PT"/>
-        </w:rPr>
-        <w:t xml:space="preserve"> para português. Para validação desses termos existem vários dicionários no mercado que poderão ser úteis.&gt;&gt;</w:t>
+        <w:t>Bases de Dados</w:t>
+      </w:r>
+      <w:r>
+        <w:rPr>
+          <w:rFonts w:ascii="Calibri" w:hAnsi="Calibri"/>
+          <w:lang w:val="pt-PT"/>
+        </w:rPr>
+        <w:t xml:space="preserve"> (BD). Todas as siglas e acrónimos deverão ser apresentadas numa secção própria, no início (a seguir aos índices) ou no final (a seguir ao capítulo das conclusões e trabalho futuro) do relatório. </w:t>
       </w:r>
     </w:p>
     <w:p>
@@ -4106,84 +3900,29 @@
           <w:rFonts w:ascii="Calibri" w:hAnsi="Calibri"/>
         </w:rPr>
       </w:pPr>
-      <w:bookmarkStart w:id="9" w:name="_Toc467333444"/>
-      <w:r>
-        <w:rPr>
-          <w:rFonts w:ascii="Calibri" w:hAnsi="Calibri"/>
-        </w:rPr>
-        <w:t>Tabelas e Figuras</w:t>
-      </w:r>
-      <w:bookmarkEnd w:id="9"/>
-    </w:p>
-    <w:p>
-      <w:pPr>
-        <w:rPr>
-          <w:rFonts w:ascii="Calibri" w:hAnsi="Calibri"/>
-          <w:lang w:val="pt-PT"/>
-        </w:rPr>
-      </w:pPr>
-      <w:r>
-        <w:rPr>
-          <w:rFonts w:ascii="Calibri" w:hAnsi="Calibri"/>
-          <w:lang w:val="pt-PT"/>
-        </w:rPr>
-        <w:t xml:space="preserve">&lt;&lt;Caso seja necessário introduzir figuras ou tabelas no corpo do documento, estas devem seguir os formatos que se apresentam de seguida. Qualquer figura ou tabela deverá ter uma legenda associada, devendo esta estar </w:t>
-      </w:r>
-      <w:proofErr w:type="spellStart"/>
-      <w:r>
-        <w:rPr>
-          <w:rFonts w:ascii="Calibri" w:hAnsi="Calibri"/>
-          <w:lang w:val="pt-PT"/>
-        </w:rPr>
-        <w:t>correctamente</w:t>
-      </w:r>
-      <w:proofErr w:type="spellEnd"/>
-      <w:r>
-        <w:rPr>
-          <w:rFonts w:ascii="Calibri" w:hAnsi="Calibri"/>
-          <w:lang w:val="pt-PT"/>
-        </w:rPr>
-        <w:t xml:space="preserve"> apresentada no índice </w:t>
-      </w:r>
-      <w:proofErr w:type="spellStart"/>
-      <w:r>
-        <w:rPr>
-          <w:rFonts w:ascii="Calibri" w:hAnsi="Calibri"/>
-          <w:lang w:val="pt-PT"/>
-        </w:rPr>
-        <w:t>respectivo</w:t>
-      </w:r>
-      <w:proofErr w:type="spellEnd"/>
-      <w:r>
-        <w:rPr>
-          <w:rFonts w:ascii="Calibri" w:hAnsi="Calibri"/>
-          <w:lang w:val="pt-PT"/>
-        </w:rPr>
-        <w:t xml:space="preserve"> no início do relatório.&gt;&gt;</w:t>
-      </w:r>
-    </w:p>
-    <w:p>
-      <w:pPr>
-        <w:rPr>
-          <w:rFonts w:ascii="Calibri" w:hAnsi="Calibri"/>
-          <w:lang w:val="pt-PT"/>
-        </w:rPr>
-      </w:pPr>
-    </w:p>
-    <w:p>
-      <w:pPr>
-        <w:rPr>
-          <w:rFonts w:ascii="Calibri" w:hAnsi="Calibri"/>
-          <w:lang w:val="pt-PT"/>
-        </w:rPr>
-      </w:pPr>
-    </w:p>
-    <w:p>
-      <w:pPr>
-        <w:rPr>
-          <w:lang w:val="pt-PT"/>
-        </w:rPr>
-      </w:pPr>
+      <w:bookmarkStart w:id="10" w:name="_Toc467333446"/>
+      <w:r>
+        <w:rPr>
+          <w:rFonts w:ascii="Calibri" w:hAnsi="Calibri"/>
+        </w:rPr>
+        <w:t>Referências Bibliográficas</w:t>
+      </w:r>
+      <w:bookmarkEnd w:id="10"/>
+    </w:p>
+    <w:p>
+      <w:pPr>
+        <w:rPr>
+          <w:rFonts w:ascii="Calibri" w:hAnsi="Calibri"/>
+          <w:lang w:val="pt-PT"/>
+        </w:rPr>
+      </w:pPr>
+      <w:r>
+        <w:rPr>
+          <w:rFonts w:ascii="Calibri" w:hAnsi="Calibri"/>
+          <w:lang w:val="pt-PT"/>
+        </w:rPr>
+        <w:t>&lt;&lt;A forma de apresentação das referências bibliográficas deverão estar de acordo com as regras definidas pela IEEE. Consultar www.ieee.org&gt;&gt;</w:t>
+      </w:r>
     </w:p>
     <w:p>
       <w:pPr>
@@ -4192,60 +3931,12 @@
           <w:rFonts w:ascii="Calibri" w:hAnsi="Calibri"/>
         </w:rPr>
       </w:pPr>
-      <w:bookmarkStart w:id="10" w:name="_Toc467333445"/>
-      <w:r>
-        <w:rPr>
-          <w:rFonts w:ascii="Calibri" w:hAnsi="Calibri"/>
-        </w:rPr>
-        <w:lastRenderedPageBreak/>
-        <w:t>Siglas e Acrónimos</w:t>
-      </w:r>
-      <w:bookmarkEnd w:id="10"/>
-    </w:p>
-    <w:p>
-      <w:pPr>
-        <w:rPr>
-          <w:rFonts w:ascii="Calibri" w:hAnsi="Calibri"/>
-          <w:lang w:val="pt-PT"/>
-        </w:rPr>
-      </w:pPr>
-      <w:r>
-        <w:rPr>
-          <w:rFonts w:ascii="Calibri" w:hAnsi="Calibri"/>
-          <w:lang w:val="pt-PT"/>
-        </w:rPr>
-        <w:t xml:space="preserve">&lt;&lt;A utilização de siglas ou acrónimos deverão, tal como os termos estrangeiros, ser feita com base no seguinte formato: </w:t>
-      </w:r>
-      <w:r>
-        <w:rPr>
-          <w:rFonts w:ascii="Calibri" w:hAnsi="Calibri"/>
-          <w:i/>
-          <w:iCs/>
-          <w:lang w:val="pt-PT"/>
-        </w:rPr>
-        <w:t>Bases de Dados</w:t>
-      </w:r>
-      <w:r>
-        <w:rPr>
-          <w:rFonts w:ascii="Calibri" w:hAnsi="Calibri"/>
-          <w:lang w:val="pt-PT"/>
-        </w:rPr>
-        <w:t xml:space="preserve"> (BD). Todas as siglas e acrónimos deverão ser apresentadas numa secção própria, no início (a seguir aos índices) ou no final (a seguir ao capítulo das conclusões e trabalho futuro) do relatório. </w:t>
-      </w:r>
-    </w:p>
-    <w:p>
-      <w:pPr>
-        <w:pStyle w:val="Ttulo2"/>
-        <w:rPr>
-          <w:rFonts w:ascii="Calibri" w:hAnsi="Calibri"/>
-        </w:rPr>
-      </w:pPr>
-      <w:bookmarkStart w:id="11" w:name="_Toc467333446"/>
-      <w:r>
-        <w:rPr>
-          <w:rFonts w:ascii="Calibri" w:hAnsi="Calibri"/>
-        </w:rPr>
-        <w:t>Referências Bibliográficas</w:t>
+      <w:bookmarkStart w:id="11" w:name="_Toc467333447"/>
+      <w:r>
+        <w:rPr>
+          <w:rFonts w:ascii="Calibri" w:hAnsi="Calibri"/>
+        </w:rPr>
+        <w:t>Tipo de Ficheiro</w:t>
       </w:r>
       <w:bookmarkEnd w:id="11"/>
     </w:p>
@@ -4261,102 +3952,7 @@
           <w:rFonts w:ascii="Calibri" w:hAnsi="Calibri"/>
           <w:lang w:val="pt-PT"/>
         </w:rPr>
-        <w:t>&lt;&lt;A forma de apresentação das referências bibliográficas deverão estar de acordo com as regras definidas pela IEEE. Consultar www.ieee.org&gt;&gt;</w:t>
-      </w:r>
-    </w:p>
-    <w:p>
-      <w:pPr>
-        <w:pStyle w:val="Ttulo2"/>
-        <w:rPr>
-          <w:rFonts w:ascii="Calibri" w:hAnsi="Calibri"/>
-        </w:rPr>
-      </w:pPr>
-      <w:bookmarkStart w:id="12" w:name="_Toc467333447"/>
-      <w:r>
-        <w:rPr>
-          <w:rFonts w:ascii="Calibri" w:hAnsi="Calibri"/>
-        </w:rPr>
-        <w:t>Tipo de Ficheiro</w:t>
-      </w:r>
-      <w:bookmarkEnd w:id="12"/>
-    </w:p>
-    <w:p>
-      <w:pPr>
-        <w:rPr>
-          <w:rFonts w:ascii="Calibri" w:hAnsi="Calibri"/>
-          <w:lang w:val="pt-PT"/>
-        </w:rPr>
-      </w:pPr>
-      <w:r>
-        <w:rPr>
-          <w:rFonts w:ascii="Calibri" w:hAnsi="Calibri"/>
-          <w:lang w:val="pt-PT"/>
-        </w:rPr>
-        <w:t xml:space="preserve">&lt;&lt;O relatório poderá ser enviado para o regente da disciplina por correio </w:t>
-      </w:r>
-      <w:proofErr w:type="spellStart"/>
-      <w:r>
-        <w:rPr>
-          <w:rFonts w:ascii="Calibri" w:hAnsi="Calibri"/>
-          <w:lang w:val="pt-PT"/>
-        </w:rPr>
-        <w:t>electrónico</w:t>
-      </w:r>
-      <w:proofErr w:type="spellEnd"/>
-      <w:r>
-        <w:rPr>
-          <w:rFonts w:ascii="Calibri" w:hAnsi="Calibri"/>
-          <w:lang w:val="pt-PT"/>
-        </w:rPr>
-        <w:t xml:space="preserve"> num dos seguintes formatos: </w:t>
-      </w:r>
-      <w:proofErr w:type="spellStart"/>
-      <w:r>
-        <w:rPr>
-          <w:rFonts w:ascii="Calibri" w:hAnsi="Calibri"/>
-          <w:lang w:val="pt-PT"/>
-        </w:rPr>
-        <w:t>html</w:t>
-      </w:r>
-      <w:proofErr w:type="spellEnd"/>
-      <w:r>
-        <w:rPr>
-          <w:rFonts w:ascii="Calibri" w:hAnsi="Calibri"/>
-          <w:lang w:val="pt-PT"/>
-        </w:rPr>
-        <w:t xml:space="preserve">, </w:t>
-      </w:r>
-      <w:proofErr w:type="spellStart"/>
-      <w:r>
-        <w:rPr>
-          <w:rFonts w:ascii="Calibri" w:hAnsi="Calibri"/>
-          <w:lang w:val="pt-PT"/>
-        </w:rPr>
-        <w:t>word</w:t>
-      </w:r>
-      <w:proofErr w:type="spellEnd"/>
-      <w:r>
-        <w:rPr>
-          <w:rFonts w:ascii="Calibri" w:hAnsi="Calibri"/>
-          <w:lang w:val="pt-PT"/>
-        </w:rPr>
-        <w:t xml:space="preserve"> ou </w:t>
-      </w:r>
-      <w:proofErr w:type="spellStart"/>
-      <w:r>
-        <w:rPr>
-          <w:rFonts w:ascii="Calibri" w:hAnsi="Calibri"/>
-          <w:lang w:val="pt-PT"/>
-        </w:rPr>
-        <w:t>pdf</w:t>
-      </w:r>
-      <w:proofErr w:type="spellEnd"/>
-      <w:r>
-        <w:rPr>
-          <w:rFonts w:ascii="Calibri" w:hAnsi="Calibri"/>
-          <w:lang w:val="pt-PT"/>
-        </w:rPr>
-        <w:t>&gt;&gt;</w:t>
+        <w:t>&lt;&lt;O relatório poderá ser enviado para o regente da disciplina por correio electrónico num dos seguintes formatos: html, word ou pdf&gt;&gt;</w:t>
       </w:r>
     </w:p>
     <w:p>
@@ -4490,19 +4086,8 @@
                 <w:sz w:val="24"/>
               </w:rPr>
               <w:lastRenderedPageBreak/>
-              <w:t xml:space="preserve">Nome da </w:t>
-            </w:r>
-            <w:proofErr w:type="spellStart"/>
-            <w:r>
-              <w:rPr>
-                <w:rFonts w:ascii="Times New Roman" w:eastAsia="Calibri" w:hAnsi="Times New Roman"/>
-                <w:b/>
-                <w:bCs/>
-                <w:sz w:val="24"/>
-              </w:rPr>
-              <w:t>Entidade</w:t>
-            </w:r>
-            <w:proofErr w:type="spellEnd"/>
+              <w:t>Nome da Entidade</w:t>
+            </w:r>
           </w:p>
         </w:tc>
         <w:tc>
@@ -4527,7 +4112,6 @@
                 <w:sz w:val="24"/>
               </w:rPr>
             </w:pPr>
-            <w:proofErr w:type="spellStart"/>
             <w:r>
               <w:rPr>
                 <w:rFonts w:ascii="Times New Roman" w:eastAsia="Calibri" w:hAnsi="Times New Roman"/>
@@ -4537,7 +4121,6 @@
               </w:rPr>
               <w:t>Descrição</w:t>
             </w:r>
-            <w:proofErr w:type="spellEnd"/>
           </w:p>
         </w:tc>
         <w:tc>
@@ -4562,7 +4145,6 @@
                 <w:sz w:val="24"/>
               </w:rPr>
             </w:pPr>
-            <w:proofErr w:type="spellStart"/>
             <w:r>
               <w:rPr>
                 <w:rFonts w:ascii="Times New Roman" w:eastAsia="Calibri" w:hAnsi="Times New Roman"/>
@@ -4572,7 +4154,6 @@
               </w:rPr>
               <w:t>Sinónimo</w:t>
             </w:r>
-            <w:proofErr w:type="spellEnd"/>
           </w:p>
         </w:tc>
         <w:tc>
@@ -4596,7 +4177,6 @@
                 <w:sz w:val="24"/>
               </w:rPr>
             </w:pPr>
-            <w:proofErr w:type="spellStart"/>
             <w:r>
               <w:rPr>
                 <w:rFonts w:ascii="Times New Roman" w:eastAsia="Calibri" w:hAnsi="Times New Roman"/>
@@ -4604,29 +4184,8 @@
                 <w:bCs/>
                 <w:sz w:val="24"/>
               </w:rPr>
-              <w:t>Ação</w:t>
-            </w:r>
-            <w:proofErr w:type="spellEnd"/>
-            <w:r>
-              <w:rPr>
-                <w:rFonts w:ascii="Times New Roman" w:eastAsia="Calibri" w:hAnsi="Times New Roman"/>
-                <w:b/>
-                <w:bCs/>
-                <w:sz w:val="24"/>
-              </w:rPr>
-              <w:t>/</w:t>
-            </w:r>
-            <w:proofErr w:type="spellStart"/>
-            <w:r>
-              <w:rPr>
-                <w:rFonts w:ascii="Times New Roman" w:eastAsia="Calibri" w:hAnsi="Times New Roman"/>
-                <w:b/>
-                <w:bCs/>
-                <w:sz w:val="24"/>
-              </w:rPr>
-              <w:t>Ocorrência</w:t>
-            </w:r>
-            <w:proofErr w:type="spellEnd"/>
+              <w:t>Ação/Ocorrência</w:t>
+            </w:r>
           </w:p>
         </w:tc>
       </w:tr>
@@ -4689,17 +4248,8 @@
                 <w:sz w:val="24"/>
               </w:rPr>
               <w:tab/>
-            </w:r>
-            <w:proofErr w:type="spellStart"/>
-            <w:r>
-              <w:rPr>
-                <w:rFonts w:ascii="Times New Roman" w:eastAsia="Calibri" w:hAnsi="Times New Roman"/>
-                <w:bCs/>
-                <w:sz w:val="24"/>
-              </w:rPr>
               <w:t>Cliente</w:t>
             </w:r>
-            <w:proofErr w:type="spellEnd"/>
           </w:p>
           <w:p>
             <w:pPr>
@@ -4734,25 +4284,7 @@
                 <w:sz w:val="24"/>
                 <w:lang w:val="pt-PT"/>
               </w:rPr>
-              <w:t xml:space="preserve">Termo geral que descreve todas as pessoas que utilizam os serviços de viagens prestados pela companhia </w:t>
-            </w:r>
-            <w:proofErr w:type="spellStart"/>
-            <w:r>
-              <w:rPr>
-                <w:rFonts w:ascii="Times New Roman" w:eastAsia="Calibri" w:hAnsi="Times New Roman"/>
-                <w:sz w:val="24"/>
-                <w:lang w:val="pt-PT"/>
-              </w:rPr>
-              <w:t>IberoTrem</w:t>
-            </w:r>
-            <w:proofErr w:type="spellEnd"/>
-            <w:r>
-              <w:rPr>
-                <w:rFonts w:ascii="Times New Roman" w:eastAsia="Calibri" w:hAnsi="Times New Roman"/>
-                <w:sz w:val="24"/>
-                <w:lang w:val="pt-PT"/>
-              </w:rPr>
-              <w:t>.</w:t>
+              <w:t>Termo geral que descreve todas as pessoas que utilizam os serviços de viagens prestados pela companhia IberoTrem.</w:t>
             </w:r>
           </w:p>
         </w:tc>
@@ -4787,7 +4319,6 @@
                 <w:sz w:val="24"/>
               </w:rPr>
             </w:pPr>
-            <w:proofErr w:type="spellStart"/>
             <w:r>
               <w:rPr>
                 <w:rFonts w:ascii="Times New Roman" w:eastAsia="Calibri" w:hAnsi="Times New Roman"/>
@@ -4795,7 +4326,6 @@
               </w:rPr>
               <w:t>Utilizador</w:t>
             </w:r>
-            <w:proofErr w:type="spellEnd"/>
           </w:p>
         </w:tc>
         <w:tc>
@@ -4865,7 +4395,6 @@
                 <w:sz w:val="24"/>
               </w:rPr>
             </w:pPr>
-            <w:proofErr w:type="spellStart"/>
             <w:r>
               <w:rPr>
                 <w:rFonts w:ascii="Times New Roman" w:eastAsia="Calibri" w:hAnsi="Times New Roman"/>
@@ -4874,7 +4403,6 @@
               </w:rPr>
               <w:t>Reserva</w:t>
             </w:r>
-            <w:proofErr w:type="spellEnd"/>
           </w:p>
           <w:p>
             <w:pPr>
@@ -4918,25 +4446,7 @@
                 <w:sz w:val="24"/>
                 <w:lang w:val="pt-PT"/>
               </w:rPr>
-              <w:t xml:space="preserve">Termo geral que descreve o serviço de marcação de um lugar numa viagem prestada pela companhia </w:t>
-            </w:r>
-            <w:proofErr w:type="spellStart"/>
-            <w:r>
-              <w:rPr>
-                <w:rFonts w:ascii="Times New Roman" w:eastAsia="Calibri" w:hAnsi="Times New Roman"/>
-                <w:sz w:val="24"/>
-                <w:lang w:val="pt-PT"/>
-              </w:rPr>
-              <w:t>IberoTrem</w:t>
-            </w:r>
-            <w:proofErr w:type="spellEnd"/>
-            <w:r>
-              <w:rPr>
-                <w:rFonts w:ascii="Times New Roman" w:eastAsia="Calibri" w:hAnsi="Times New Roman"/>
-                <w:sz w:val="24"/>
-                <w:lang w:val="pt-PT"/>
-              </w:rPr>
-              <w:t>.</w:t>
+              <w:t>Termo geral que descreve o serviço de marcação de um lugar numa viagem prestada pela companhia IberoTrem.</w:t>
             </w:r>
           </w:p>
         </w:tc>
@@ -4954,7 +4464,6 @@
                 <w:sz w:val="24"/>
               </w:rPr>
             </w:pPr>
-            <w:proofErr w:type="spellStart"/>
             <w:r>
               <w:rPr>
                 <w:rFonts w:ascii="Times New Roman" w:eastAsia="Calibri" w:hAnsi="Times New Roman"/>
@@ -4962,7 +4471,6 @@
               </w:rPr>
               <w:t>Marcação</w:t>
             </w:r>
-            <w:proofErr w:type="spellEnd"/>
           </w:p>
         </w:tc>
         <w:tc>
@@ -5034,7 +4542,6 @@
                 <w:sz w:val="24"/>
               </w:rPr>
             </w:pPr>
-            <w:proofErr w:type="spellStart"/>
             <w:r>
               <w:rPr>
                 <w:rFonts w:ascii="Times New Roman" w:eastAsia="Calibri" w:hAnsi="Times New Roman"/>
@@ -5043,7 +4550,6 @@
               </w:rPr>
               <w:t>Viagem</w:t>
             </w:r>
-            <w:proofErr w:type="spellEnd"/>
           </w:p>
           <w:p>
             <w:pPr>
@@ -5106,47 +4612,13 @@
                 <w:sz w:val="24"/>
               </w:rPr>
             </w:pPr>
-            <w:proofErr w:type="spellStart"/>
             <w:r>
               <w:rPr>
                 <w:rFonts w:ascii="Times New Roman" w:eastAsia="Calibri" w:hAnsi="Times New Roman"/>
                 <w:sz w:val="24"/>
               </w:rPr>
-              <w:t>Trajeto</w:t>
-            </w:r>
-            <w:proofErr w:type="spellEnd"/>
-            <w:r>
-              <w:rPr>
-                <w:rFonts w:ascii="Times New Roman" w:eastAsia="Calibri" w:hAnsi="Times New Roman"/>
-                <w:sz w:val="24"/>
-              </w:rPr>
-              <w:t xml:space="preserve">, </w:t>
-            </w:r>
-            <w:proofErr w:type="spellStart"/>
-            <w:r>
-              <w:rPr>
-                <w:rFonts w:ascii="Times New Roman" w:eastAsia="Calibri" w:hAnsi="Times New Roman"/>
-                <w:sz w:val="24"/>
-              </w:rPr>
-              <w:t>Percurso</w:t>
-            </w:r>
-            <w:proofErr w:type="spellEnd"/>
-            <w:r>
-              <w:rPr>
-                <w:rFonts w:ascii="Times New Roman" w:eastAsia="Calibri" w:hAnsi="Times New Roman"/>
-                <w:sz w:val="24"/>
-              </w:rPr>
-              <w:t xml:space="preserve">, </w:t>
-            </w:r>
-            <w:proofErr w:type="spellStart"/>
-            <w:r>
-              <w:rPr>
-                <w:rFonts w:ascii="Times New Roman" w:eastAsia="Calibri" w:hAnsi="Times New Roman"/>
-                <w:sz w:val="24"/>
-              </w:rPr>
-              <w:t>Deslocação</w:t>
-            </w:r>
-            <w:proofErr w:type="spellEnd"/>
+              <w:t>Trajeto, Percurso, Deslocação</w:t>
+            </w:r>
           </w:p>
         </w:tc>
         <w:tc>
@@ -5195,7 +4667,6 @@
                 <w:sz w:val="24"/>
               </w:rPr>
             </w:pPr>
-            <w:proofErr w:type="spellStart"/>
             <w:r>
               <w:rPr>
                 <w:rFonts w:ascii="Times New Roman" w:eastAsia="Calibri" w:hAnsi="Times New Roman"/>
@@ -5204,7 +4675,6 @@
               </w:rPr>
               <w:t>Comboio</w:t>
             </w:r>
-            <w:proofErr w:type="spellEnd"/>
           </w:p>
         </w:tc>
         <w:tc>
@@ -5228,25 +4698,7 @@
                 <w:sz w:val="24"/>
                 <w:lang w:val="pt-PT"/>
               </w:rPr>
-              <w:t xml:space="preserve">Termo geral que descreve o meio de transporte utilizado pela companhia </w:t>
-            </w:r>
-            <w:proofErr w:type="spellStart"/>
-            <w:r>
-              <w:rPr>
-                <w:rFonts w:ascii="Times New Roman" w:eastAsia="Calibri" w:hAnsi="Times New Roman"/>
-                <w:sz w:val="24"/>
-                <w:lang w:val="pt-PT"/>
-              </w:rPr>
-              <w:t>IberoTrem</w:t>
-            </w:r>
-            <w:proofErr w:type="spellEnd"/>
-            <w:r>
-              <w:rPr>
-                <w:rFonts w:ascii="Times New Roman" w:eastAsia="Calibri" w:hAnsi="Times New Roman"/>
-                <w:sz w:val="24"/>
-                <w:lang w:val="pt-PT"/>
-              </w:rPr>
-              <w:t xml:space="preserve"> para prestar os seus serviços.</w:t>
+              <w:t>Termo geral que descreve o meio de transporte utilizado pela companhia IberoTrem para prestar os seus serviços.</w:t>
             </w:r>
           </w:p>
         </w:tc>
@@ -5319,7 +4771,6 @@
                 <w:sz w:val="24"/>
               </w:rPr>
             </w:pPr>
-            <w:proofErr w:type="spellStart"/>
             <w:r>
               <w:rPr>
                 <w:rFonts w:ascii="Times New Roman" w:eastAsia="Calibri" w:hAnsi="Times New Roman"/>
@@ -5328,7 +4779,6 @@
               </w:rPr>
               <w:t>Estação</w:t>
             </w:r>
-            <w:proofErr w:type="spellEnd"/>
           </w:p>
         </w:tc>
         <w:tc>
@@ -5352,25 +4802,7 @@
                 <w:sz w:val="24"/>
                 <w:lang w:val="pt-PT"/>
               </w:rPr>
-              <w:t xml:space="preserve">Termo geral que descreve o lugar de embarque e desembarque dos clientes da companhia </w:t>
-            </w:r>
-            <w:proofErr w:type="spellStart"/>
-            <w:r>
-              <w:rPr>
-                <w:rFonts w:ascii="Times New Roman" w:eastAsia="Calibri" w:hAnsi="Times New Roman"/>
-                <w:sz w:val="24"/>
-                <w:lang w:val="pt-PT"/>
-              </w:rPr>
-              <w:t>IberoTrem</w:t>
-            </w:r>
-            <w:proofErr w:type="spellEnd"/>
-            <w:r>
-              <w:rPr>
-                <w:rFonts w:ascii="Times New Roman" w:eastAsia="Calibri" w:hAnsi="Times New Roman"/>
-                <w:sz w:val="24"/>
-                <w:lang w:val="pt-PT"/>
-              </w:rPr>
-              <w:t>.</w:t>
+              <w:t>Termo geral que descreve o lugar de embarque e desembarque dos clientes da companhia IberoTrem.</w:t>
             </w:r>
           </w:p>
         </w:tc>
@@ -5388,7 +4820,6 @@
                 <w:sz w:val="24"/>
               </w:rPr>
             </w:pPr>
-            <w:proofErr w:type="spellStart"/>
             <w:r>
               <w:rPr>
                 <w:rFonts w:ascii="Times New Roman" w:eastAsia="Calibri" w:hAnsi="Times New Roman"/>
@@ -5396,7 +4827,6 @@
               </w:rPr>
               <w:t>Paragem</w:t>
             </w:r>
-            <w:proofErr w:type="spellEnd"/>
           </w:p>
         </w:tc>
         <w:tc>
@@ -5605,7 +5035,6 @@
                 <w:sz w:val="24"/>
               </w:rPr>
             </w:pPr>
-            <w:proofErr w:type="spellStart"/>
             <w:r>
               <w:rPr>
                 <w:rFonts w:ascii="Times New Roman" w:eastAsia="Calibri" w:hAnsi="Times New Roman"/>
@@ -5615,7 +5044,6 @@
               </w:rPr>
               <w:t>Entidade</w:t>
             </w:r>
-            <w:proofErr w:type="spellEnd"/>
           </w:p>
         </w:tc>
         <w:tc>
@@ -5640,7 +5068,6 @@
                 <w:sz w:val="24"/>
               </w:rPr>
             </w:pPr>
-            <w:proofErr w:type="spellStart"/>
             <w:r>
               <w:rPr>
                 <w:rFonts w:ascii="Times New Roman" w:eastAsia="Calibri" w:hAnsi="Times New Roman"/>
@@ -5650,7 +5077,6 @@
               </w:rPr>
               <w:t>Multiplicidade</w:t>
             </w:r>
-            <w:proofErr w:type="spellEnd"/>
           </w:p>
         </w:tc>
         <w:tc>
@@ -5675,7 +5101,6 @@
                 <w:sz w:val="24"/>
               </w:rPr>
             </w:pPr>
-            <w:proofErr w:type="spellStart"/>
             <w:r>
               <w:rPr>
                 <w:rFonts w:ascii="Times New Roman" w:eastAsia="Calibri" w:hAnsi="Times New Roman"/>
@@ -5685,7 +5110,6 @@
               </w:rPr>
               <w:t>Relação</w:t>
             </w:r>
-            <w:proofErr w:type="spellEnd"/>
           </w:p>
         </w:tc>
         <w:tc>
@@ -5710,7 +5134,6 @@
                 <w:sz w:val="24"/>
               </w:rPr>
             </w:pPr>
-            <w:proofErr w:type="spellStart"/>
             <w:r>
               <w:rPr>
                 <w:rFonts w:ascii="Times New Roman" w:eastAsia="Calibri" w:hAnsi="Times New Roman"/>
@@ -5720,7 +5143,6 @@
               </w:rPr>
               <w:t>Multiplicidade</w:t>
             </w:r>
-            <w:proofErr w:type="spellEnd"/>
           </w:p>
         </w:tc>
         <w:tc>
@@ -5744,7 +5166,6 @@
                 <w:sz w:val="24"/>
               </w:rPr>
             </w:pPr>
-            <w:proofErr w:type="spellStart"/>
             <w:r>
               <w:rPr>
                 <w:rFonts w:ascii="Times New Roman" w:eastAsia="Calibri" w:hAnsi="Times New Roman"/>
@@ -5754,7 +5175,6 @@
               </w:rPr>
               <w:t>Entidade</w:t>
             </w:r>
-            <w:proofErr w:type="spellEnd"/>
           </w:p>
         </w:tc>
       </w:tr>
@@ -5792,7 +5212,6 @@
                 <w:sz w:val="24"/>
               </w:rPr>
             </w:pPr>
-            <w:proofErr w:type="spellStart"/>
             <w:r>
               <w:rPr>
                 <w:rFonts w:ascii="Times New Roman" w:eastAsia="Calibri" w:hAnsi="Times New Roman"/>
@@ -5801,7 +5220,6 @@
               </w:rPr>
               <w:t>Cliente</w:t>
             </w:r>
-            <w:proofErr w:type="spellEnd"/>
           </w:p>
           <w:p>
             <w:pPr>
@@ -5850,23 +5268,7 @@
                 <w:rFonts w:ascii="Times New Roman" w:eastAsia="Calibri" w:hAnsi="Times New Roman"/>
                 <w:sz w:val="24"/>
               </w:rPr>
-              <w:t>(</w:t>
-            </w:r>
-            <w:proofErr w:type="spellStart"/>
-            <w:r>
-              <w:rPr>
-                <w:rFonts w:ascii="Times New Roman" w:eastAsia="Calibri" w:hAnsi="Times New Roman"/>
-                <w:sz w:val="24"/>
-              </w:rPr>
-              <w:t>Dúvida</w:t>
-            </w:r>
-            <w:proofErr w:type="spellEnd"/>
-            <w:r>
-              <w:rPr>
-                <w:rFonts w:ascii="Times New Roman" w:eastAsia="Calibri" w:hAnsi="Times New Roman"/>
-                <w:sz w:val="24"/>
-              </w:rPr>
-              <w:t>)</w:t>
+              <w:t>(Dúvida)</w:t>
             </w:r>
           </w:p>
         </w:tc>
@@ -5892,7 +5294,6 @@
                 <w:sz w:val="24"/>
               </w:rPr>
             </w:pPr>
-            <w:proofErr w:type="spellStart"/>
             <w:r>
               <w:rPr>
                 <w:rFonts w:ascii="Times New Roman" w:eastAsia="Calibri" w:hAnsi="Times New Roman"/>
@@ -5900,7 +5301,6 @@
               </w:rPr>
               <w:t>Efetua</w:t>
             </w:r>
-            <w:proofErr w:type="spellEnd"/>
           </w:p>
         </w:tc>
         <w:tc>
@@ -5940,7 +5340,6 @@
                 <w:sz w:val="24"/>
               </w:rPr>
             </w:pPr>
-            <w:proofErr w:type="spellStart"/>
             <w:r>
               <w:rPr>
                 <w:rFonts w:ascii="Times New Roman" w:eastAsia="Calibri" w:hAnsi="Times New Roman"/>
@@ -5948,7 +5347,6 @@
               </w:rPr>
               <w:t>Reserva</w:t>
             </w:r>
-            <w:proofErr w:type="spellEnd"/>
           </w:p>
         </w:tc>
       </w:tr>
@@ -5994,7 +5392,6 @@
                 <w:sz w:val="24"/>
               </w:rPr>
             </w:pPr>
-            <w:proofErr w:type="spellStart"/>
             <w:r>
               <w:rPr>
                 <w:rFonts w:ascii="Times New Roman" w:eastAsia="Calibri" w:hAnsi="Times New Roman"/>
@@ -6003,7 +5400,6 @@
               </w:rPr>
               <w:t>Reserva</w:t>
             </w:r>
-            <w:proofErr w:type="spellEnd"/>
           </w:p>
           <w:p>
             <w:pPr>
@@ -6065,21 +5461,12 @@
                 <w:sz w:val="24"/>
               </w:rPr>
             </w:pPr>
-            <w:proofErr w:type="spellStart"/>
             <w:r>
               <w:rPr>
                 <w:rFonts w:ascii="Times New Roman" w:eastAsia="Calibri" w:hAnsi="Times New Roman"/>
                 <w:sz w:val="24"/>
               </w:rPr>
-              <w:t>Relativa</w:t>
-            </w:r>
-            <w:proofErr w:type="spellEnd"/>
-            <w:r>
-              <w:rPr>
-                <w:rFonts w:ascii="Times New Roman" w:eastAsia="Calibri" w:hAnsi="Times New Roman"/>
-                <w:sz w:val="24"/>
-              </w:rPr>
-              <w:t xml:space="preserve"> a</w:t>
+              <w:t>Relativa a</w:t>
             </w:r>
           </w:p>
         </w:tc>
@@ -6120,7 +5507,6 @@
                 <w:sz w:val="24"/>
               </w:rPr>
             </w:pPr>
-            <w:proofErr w:type="spellStart"/>
             <w:r>
               <w:rPr>
                 <w:rFonts w:ascii="Times New Roman" w:eastAsia="Calibri" w:hAnsi="Times New Roman"/>
@@ -6128,7 +5514,6 @@
               </w:rPr>
               <w:t>Viagem</w:t>
             </w:r>
-            <w:proofErr w:type="spellEnd"/>
           </w:p>
         </w:tc>
       </w:tr>
@@ -6174,7 +5559,6 @@
                 <w:sz w:val="24"/>
               </w:rPr>
             </w:pPr>
-            <w:proofErr w:type="spellStart"/>
             <w:r>
               <w:rPr>
                 <w:rFonts w:ascii="Times New Roman" w:eastAsia="Calibri" w:hAnsi="Times New Roman"/>
@@ -6183,7 +5567,6 @@
               </w:rPr>
               <w:t>Viagem</w:t>
             </w:r>
-            <w:proofErr w:type="spellEnd"/>
           </w:p>
           <w:p>
             <w:pPr>
@@ -6245,31 +5628,13 @@
                 <w:sz w:val="24"/>
               </w:rPr>
             </w:pPr>
-            <w:proofErr w:type="spellStart"/>
             <w:r>
               <w:rPr>
                 <w:rFonts w:ascii="Times New Roman" w:eastAsia="Calibri" w:hAnsi="Times New Roman"/>
                 <w:sz w:val="24"/>
               </w:rPr>
-              <w:t>Efetuada</w:t>
-            </w:r>
-            <w:proofErr w:type="spellEnd"/>
-            <w:r>
-              <w:rPr>
-                <w:rFonts w:ascii="Times New Roman" w:eastAsia="Calibri" w:hAnsi="Times New Roman"/>
-                <w:sz w:val="24"/>
-              </w:rPr>
-              <w:t xml:space="preserve"> </w:t>
-            </w:r>
-            <w:proofErr w:type="spellStart"/>
-            <w:r>
-              <w:rPr>
-                <w:rFonts w:ascii="Times New Roman" w:eastAsia="Calibri" w:hAnsi="Times New Roman"/>
-                <w:sz w:val="24"/>
-              </w:rPr>
-              <w:t>por</w:t>
-            </w:r>
-            <w:proofErr w:type="spellEnd"/>
+              <w:t>Efetuada por</w:t>
+            </w:r>
           </w:p>
         </w:tc>
         <w:tc>
@@ -6309,7 +5674,6 @@
                 <w:sz w:val="24"/>
               </w:rPr>
             </w:pPr>
-            <w:proofErr w:type="spellStart"/>
             <w:r>
               <w:rPr>
                 <w:rFonts w:ascii="Times New Roman" w:eastAsia="Calibri" w:hAnsi="Times New Roman"/>
@@ -6317,7 +5681,6 @@
               </w:rPr>
               <w:t>Comboio</w:t>
             </w:r>
-            <w:proofErr w:type="spellEnd"/>
           </w:p>
         </w:tc>
       </w:tr>
@@ -6341,7 +5704,6 @@
                 <w:sz w:val="24"/>
               </w:rPr>
             </w:pPr>
-            <w:proofErr w:type="spellStart"/>
             <w:r>
               <w:rPr>
                 <w:rFonts w:ascii="Times New Roman" w:eastAsia="Calibri" w:hAnsi="Times New Roman"/>
@@ -6350,7 +5712,6 @@
               </w:rPr>
               <w:t>Viagem</w:t>
             </w:r>
-            <w:proofErr w:type="spellEnd"/>
           </w:p>
         </w:tc>
         <w:tc>
@@ -6390,47 +5751,13 @@
                 <w:sz w:val="24"/>
               </w:rPr>
             </w:pPr>
-            <w:proofErr w:type="spellStart"/>
             <w:r>
               <w:rPr>
                 <w:rFonts w:ascii="Times New Roman" w:eastAsia="Calibri" w:hAnsi="Times New Roman"/>
                 <w:sz w:val="24"/>
               </w:rPr>
-              <w:t>Tem</w:t>
-            </w:r>
-            <w:proofErr w:type="spellEnd"/>
-            <w:r>
-              <w:rPr>
-                <w:rFonts w:ascii="Times New Roman" w:eastAsia="Calibri" w:hAnsi="Times New Roman"/>
-                <w:sz w:val="24"/>
-              </w:rPr>
-              <w:t xml:space="preserve"> </w:t>
-            </w:r>
-            <w:proofErr w:type="spellStart"/>
-            <w:r>
-              <w:rPr>
-                <w:rFonts w:ascii="Times New Roman" w:eastAsia="Calibri" w:hAnsi="Times New Roman"/>
-                <w:sz w:val="24"/>
-              </w:rPr>
-              <w:t>origem</w:t>
-            </w:r>
-            <w:proofErr w:type="spellEnd"/>
-            <w:r>
-              <w:rPr>
-                <w:rFonts w:ascii="Times New Roman" w:eastAsia="Calibri" w:hAnsi="Times New Roman"/>
-                <w:sz w:val="24"/>
-              </w:rPr>
-              <w:t xml:space="preserve"> </w:t>
-            </w:r>
-            <w:proofErr w:type="spellStart"/>
-            <w:r>
-              <w:rPr>
-                <w:rFonts w:ascii="Times New Roman" w:eastAsia="Calibri" w:hAnsi="Times New Roman"/>
-                <w:sz w:val="24"/>
-              </w:rPr>
-              <w:t>na</w:t>
-            </w:r>
-            <w:proofErr w:type="spellEnd"/>
+              <w:t>Tem origem na</w:t>
+            </w:r>
           </w:p>
         </w:tc>
         <w:tc>
@@ -6470,7 +5797,6 @@
                 <w:sz w:val="24"/>
               </w:rPr>
             </w:pPr>
-            <w:proofErr w:type="spellStart"/>
             <w:r>
               <w:rPr>
                 <w:rFonts w:ascii="Times New Roman" w:eastAsia="Calibri" w:hAnsi="Times New Roman"/>
@@ -6478,7 +5804,6 @@
               </w:rPr>
               <w:t>Estação</w:t>
             </w:r>
-            <w:proofErr w:type="spellEnd"/>
           </w:p>
         </w:tc>
       </w:tr>
@@ -6502,7 +5827,6 @@
                 <w:sz w:val="24"/>
               </w:rPr>
             </w:pPr>
-            <w:proofErr w:type="spellStart"/>
             <w:r>
               <w:rPr>
                 <w:rFonts w:ascii="Times New Roman" w:eastAsia="Calibri" w:hAnsi="Times New Roman"/>
@@ -6511,7 +5835,6 @@
               </w:rPr>
               <w:t>Viagem</w:t>
             </w:r>
-            <w:proofErr w:type="spellEnd"/>
           </w:p>
         </w:tc>
         <w:tc>
@@ -6551,47 +5874,13 @@
                 <w:sz w:val="24"/>
               </w:rPr>
             </w:pPr>
-            <w:proofErr w:type="spellStart"/>
             <w:r>
               <w:rPr>
                 <w:rFonts w:ascii="Times New Roman" w:eastAsia="Calibri" w:hAnsi="Times New Roman"/>
                 <w:sz w:val="24"/>
               </w:rPr>
-              <w:t>Tem</w:t>
-            </w:r>
-            <w:proofErr w:type="spellEnd"/>
-            <w:r>
-              <w:rPr>
-                <w:rFonts w:ascii="Times New Roman" w:eastAsia="Calibri" w:hAnsi="Times New Roman"/>
-                <w:sz w:val="24"/>
-              </w:rPr>
-              <w:t xml:space="preserve"> </w:t>
-            </w:r>
-            <w:proofErr w:type="spellStart"/>
-            <w:r>
-              <w:rPr>
-                <w:rFonts w:ascii="Times New Roman" w:eastAsia="Calibri" w:hAnsi="Times New Roman"/>
-                <w:sz w:val="24"/>
-              </w:rPr>
-              <w:t>destino</w:t>
-            </w:r>
-            <w:proofErr w:type="spellEnd"/>
-            <w:r>
-              <w:rPr>
-                <w:rFonts w:ascii="Times New Roman" w:eastAsia="Calibri" w:hAnsi="Times New Roman"/>
-                <w:sz w:val="24"/>
-              </w:rPr>
-              <w:t xml:space="preserve"> </w:t>
-            </w:r>
-            <w:proofErr w:type="spellStart"/>
-            <w:r>
-              <w:rPr>
-                <w:rFonts w:ascii="Times New Roman" w:eastAsia="Calibri" w:hAnsi="Times New Roman"/>
-                <w:sz w:val="24"/>
-              </w:rPr>
-              <w:t>na</w:t>
-            </w:r>
-            <w:proofErr w:type="spellEnd"/>
+              <w:t>Tem destino na</w:t>
+            </w:r>
           </w:p>
         </w:tc>
         <w:tc>
@@ -6631,7 +5920,6 @@
                 <w:sz w:val="24"/>
               </w:rPr>
             </w:pPr>
-            <w:proofErr w:type="spellStart"/>
             <w:r>
               <w:rPr>
                 <w:rFonts w:ascii="Times New Roman" w:eastAsia="Calibri" w:hAnsi="Times New Roman"/>
@@ -6639,7 +5927,6 @@
               </w:rPr>
               <w:t>Estação</w:t>
             </w:r>
-            <w:proofErr w:type="spellEnd"/>
           </w:p>
         </w:tc>
       </w:tr>
@@ -7005,29 +6292,7 @@
           <w:sz w:val="24"/>
           <w:lang w:val="pt-PT"/>
         </w:rPr>
-        <w:t xml:space="preserve">os atributos escolhidos foram o lugar reservado no comboio da viagem, que é o elemento essencial na reserva de qualquer viagem e como tal não poderia deixar de fazer parte, a data da viagem reservada, importante para complementar a especificação da viagem e para controlar o período até ao qual é possível cancelar a reserva, o preço, derivado do preço da viagem dado que pode estar sujeito a desconto, e o </w:t>
-      </w:r>
-      <w:proofErr w:type="spellStart"/>
-      <w:r>
-        <w:rPr>
-          <w:rFonts w:cs="Arial"/>
-          <w:bCs/>
-          <w:iCs/>
-          <w:sz w:val="24"/>
-          <w:lang w:val="pt-PT"/>
-        </w:rPr>
-        <w:t>id_reserva</w:t>
-      </w:r>
-      <w:proofErr w:type="spellEnd"/>
-      <w:r>
-        <w:rPr>
-          <w:rFonts w:cs="Arial"/>
-          <w:bCs/>
-          <w:iCs/>
-          <w:sz w:val="24"/>
-          <w:lang w:val="pt-PT"/>
-        </w:rPr>
-        <w:t>, que torna cada reserva única.</w:t>
+        <w:t>os atributos escolhidos foram o lugar reservado no comboio da viagem, que é o elemento essencial na reserva de qualquer viagem e como tal não poderia deixar de fazer parte, a data da viagem reservada, importante para complementar a especificação da viagem e para controlar o período até ao qual é possível cancelar a reserva, o preço, derivado do preço da viagem dado que pode estar sujeito a desconto, e o id_reserva, que torna cada reserva única.</w:t>
       </w:r>
     </w:p>
     <w:p>
@@ -7080,29 +6345,7 @@
           <w:sz w:val="24"/>
           <w:lang w:val="pt-PT"/>
         </w:rPr>
-        <w:t xml:space="preserve">, são quatro os atributos considerados importantes: o </w:t>
-      </w:r>
-      <w:proofErr w:type="spellStart"/>
-      <w:r>
-        <w:rPr>
-          <w:rFonts w:cs="Arial"/>
-          <w:bCs/>
-          <w:iCs/>
-          <w:sz w:val="24"/>
-          <w:lang w:val="pt-PT"/>
-        </w:rPr>
-        <w:t>id_viagem</w:t>
-      </w:r>
-      <w:proofErr w:type="spellEnd"/>
-      <w:r>
-        <w:rPr>
-          <w:rFonts w:cs="Arial"/>
-          <w:bCs/>
-          <w:iCs/>
-          <w:sz w:val="24"/>
-          <w:lang w:val="pt-PT"/>
-        </w:rPr>
-        <w:t>, que atribui um valor único a uma viagem, o preço, em função do itinerário da viagem, a hora de partida e a hora de chegada, que juntas especificam, dentro do trajeto previsto, qual é a viagem referida.</w:t>
+        <w:t>, são quatro os atributos considerados importantes: o id_viagem, que atribui um valor único a uma viagem, o preço, em função do itinerário da viagem, a hora de partida e a hora de chegada, que juntas especificam, dentro do trajeto previsto, qual é a viagem referida.</w:t>
       </w:r>
     </w:p>
     <w:p>
@@ -7144,29 +6387,7 @@
           <w:sz w:val="24"/>
           <w:lang w:val="pt-PT"/>
         </w:rPr>
-        <w:t xml:space="preserve">foi caracterizada com recurso ao </w:t>
-      </w:r>
-      <w:proofErr w:type="spellStart"/>
-      <w:r>
-        <w:rPr>
-          <w:rFonts w:cs="Arial"/>
-          <w:bCs/>
-          <w:iCs/>
-          <w:sz w:val="24"/>
-          <w:lang w:val="pt-PT"/>
-        </w:rPr>
-        <w:t>id_estação</w:t>
-      </w:r>
-      <w:proofErr w:type="spellEnd"/>
-      <w:r>
-        <w:rPr>
-          <w:rFonts w:cs="Arial"/>
-          <w:bCs/>
-          <w:iCs/>
-          <w:sz w:val="24"/>
-          <w:lang w:val="pt-PT"/>
-        </w:rPr>
-        <w:t>, para garantir a unicidade de cada estação, à cidade onde se localiza e ao nome da estação, que varia dada a possibilidade de existirem várias estações por cidade.</w:t>
+        <w:t>foi caracterizada com recurso ao id_estação, para garantir a unicidade de cada estação, à cidade onde se localiza e ao nome da estação, que varia dada a possibilidade de existirem várias estações por cidade.</w:t>
       </w:r>
     </w:p>
     <w:p>
@@ -7219,29 +6440,7 @@
           <w:sz w:val="24"/>
           <w:lang w:val="pt-PT"/>
         </w:rPr>
-        <w:t>caracterizou-se com recurso a uma identidade (</w:t>
-      </w:r>
-      <w:proofErr w:type="spellStart"/>
-      <w:r>
-        <w:rPr>
-          <w:rFonts w:cs="Arial"/>
-          <w:bCs/>
-          <w:iCs/>
-          <w:sz w:val="24"/>
-          <w:lang w:val="pt-PT"/>
-        </w:rPr>
-        <w:t>id_comboio</w:t>
-      </w:r>
-      <w:proofErr w:type="spellEnd"/>
-      <w:r>
-        <w:rPr>
-          <w:rFonts w:cs="Arial"/>
-          <w:bCs/>
-          <w:iCs/>
-          <w:sz w:val="24"/>
-          <w:lang w:val="pt-PT"/>
-        </w:rPr>
-        <w:t xml:space="preserve">), que garante que um comboio é único, e aos números dos </w:t>
+        <w:t xml:space="preserve">caracterizou-se com recurso a uma identidade (id_comboio), que garante que um comboio é único, e aos números dos </w:t>
       </w:r>
       <w:r>
         <w:rPr>
@@ -7305,29 +6504,7 @@
           <w:sz w:val="24"/>
           <w:lang w:val="pt-PT"/>
         </w:rPr>
-        <w:t xml:space="preserve">ume o valor de uma </w:t>
-      </w:r>
-      <w:proofErr w:type="spellStart"/>
-      <w:r>
-        <w:rPr>
-          <w:rFonts w:cs="Arial"/>
-          <w:bCs/>
-          <w:iCs/>
-          <w:sz w:val="24"/>
-          <w:lang w:val="pt-PT"/>
-        </w:rPr>
-        <w:t>string</w:t>
-      </w:r>
-      <w:proofErr w:type="spellEnd"/>
-      <w:r>
-        <w:rPr>
-          <w:rFonts w:cs="Arial"/>
-          <w:bCs/>
-          <w:iCs/>
-          <w:sz w:val="24"/>
-          <w:lang w:val="pt-PT"/>
-        </w:rPr>
-        <w:t xml:space="preserve"> de 9</w:t>
+        <w:t>ume o valor de uma string de 9</w:t>
       </w:r>
       <w:r>
         <w:rPr>
@@ -7389,73 +6566,7 @@
           <w:sz w:val="24"/>
           <w:lang w:val="pt-PT"/>
         </w:rPr>
-        <w:t xml:space="preserve">e pode variar entre 01/01/1900 e o dia atual, seguindo sempre o formato </w:t>
-      </w:r>
-      <w:proofErr w:type="spellStart"/>
-      <w:r>
-        <w:rPr>
-          <w:rFonts w:cs="Arial"/>
-          <w:bCs/>
-          <w:iCs/>
-          <w:sz w:val="24"/>
-          <w:lang w:val="pt-PT"/>
-        </w:rPr>
-        <w:t>dd</w:t>
-      </w:r>
-      <w:proofErr w:type="spellEnd"/>
-      <w:r>
-        <w:rPr>
-          <w:rFonts w:cs="Arial"/>
-          <w:bCs/>
-          <w:iCs/>
-          <w:sz w:val="24"/>
-          <w:lang w:val="pt-PT"/>
-        </w:rPr>
-        <w:t xml:space="preserve">/mm/aa; o nome será uma </w:t>
-      </w:r>
-      <w:proofErr w:type="spellStart"/>
-      <w:r>
-        <w:rPr>
-          <w:rFonts w:cs="Arial"/>
-          <w:bCs/>
-          <w:iCs/>
-          <w:sz w:val="24"/>
-          <w:lang w:val="pt-PT"/>
-        </w:rPr>
-        <w:t>string</w:t>
-      </w:r>
-      <w:proofErr w:type="spellEnd"/>
-      <w:r>
-        <w:rPr>
-          <w:rFonts w:cs="Arial"/>
-          <w:bCs/>
-          <w:iCs/>
-          <w:sz w:val="24"/>
-          <w:lang w:val="pt-PT"/>
-        </w:rPr>
-        <w:t xml:space="preserve"> com no máximo 64 caracteres; o telefone será representado por um inteiro com 9 dígitos, uma vez que quer em Portugal quer em Espanha os contactos telefónicos seguem esta regra; o endereço de email será uma </w:t>
-      </w:r>
-      <w:proofErr w:type="spellStart"/>
-      <w:r>
-        <w:rPr>
-          <w:rFonts w:cs="Arial"/>
-          <w:bCs/>
-          <w:iCs/>
-          <w:sz w:val="24"/>
-          <w:lang w:val="pt-PT"/>
-        </w:rPr>
-        <w:t>string</w:t>
-      </w:r>
-      <w:proofErr w:type="spellEnd"/>
-      <w:r>
-        <w:rPr>
-          <w:rFonts w:cs="Arial"/>
-          <w:bCs/>
-          <w:iCs/>
-          <w:sz w:val="24"/>
-          <w:lang w:val="pt-PT"/>
-        </w:rPr>
-        <w:t xml:space="preserve"> com no máximo 64 caracteres (</w:t>
+        <w:t>e pode variar entre 01/01/1900 e o dia atual, seguindo sempre o formato dd/mm/aa; o nome será uma string com no máximo 64 caracteres; o telefone será representado por um inteiro com 9 dígitos, uma vez que quer em Portugal quer em Espanha os contactos telefónicos seguem esta regra; o endereço de email será uma string com no máximo 64 caracteres (</w:t>
       </w:r>
       <w:r>
         <w:rPr>
@@ -7528,51 +6639,7 @@
           <w:sz w:val="24"/>
           <w:lang w:val="pt-PT"/>
         </w:rPr>
-        <w:t xml:space="preserve">usamos um inteiro com valor máximo de 99 (2 dígitos), considerando-o suficiente para suportar o número de reservas da empresa, para o </w:t>
-      </w:r>
-      <w:proofErr w:type="spellStart"/>
-      <w:r>
-        <w:rPr>
-          <w:rFonts w:cs="Arial"/>
-          <w:bCs/>
-          <w:iCs/>
-          <w:sz w:val="24"/>
-          <w:lang w:val="pt-PT"/>
-        </w:rPr>
-        <w:t>id_empresa</w:t>
-      </w:r>
-      <w:proofErr w:type="spellEnd"/>
-      <w:r>
-        <w:rPr>
-          <w:rFonts w:cs="Arial"/>
-          <w:bCs/>
-          <w:iCs/>
-          <w:sz w:val="24"/>
-          <w:lang w:val="pt-PT"/>
-        </w:rPr>
-        <w:t xml:space="preserve">. O preço será um </w:t>
-      </w:r>
-      <w:proofErr w:type="spellStart"/>
-      <w:r>
-        <w:rPr>
-          <w:rFonts w:cs="Arial"/>
-          <w:bCs/>
-          <w:iCs/>
-          <w:sz w:val="24"/>
-          <w:lang w:val="pt-PT"/>
-        </w:rPr>
-        <w:t>float</w:t>
-      </w:r>
-      <w:proofErr w:type="spellEnd"/>
-      <w:r>
-        <w:rPr>
-          <w:rFonts w:cs="Arial"/>
-          <w:bCs/>
-          <w:iCs/>
-          <w:sz w:val="24"/>
-          <w:lang w:val="pt-PT"/>
-        </w:rPr>
-        <w:t xml:space="preserve"> de valor positivo, o lugar um inteiro até 99 (2 dígitos) e a data será do tipo</w:t>
+        <w:t>usamos um inteiro com valor máximo de 99 (2 dígitos), considerando-o suficiente para suportar o número de reservas da empresa, para o id_empresa. O preço será um float de valor positivo, o lugar um inteiro até 99 (2 dígitos) e a data será do tipo</w:t>
       </w:r>
       <w:r>
         <w:rPr>
@@ -7614,29 +6681,7 @@
           <w:sz w:val="24"/>
           <w:lang w:val="pt-PT"/>
         </w:rPr>
-        <w:t xml:space="preserve">com o limite inferior sendo o próprio dia e assumindo o formato </w:t>
-      </w:r>
-      <w:proofErr w:type="spellStart"/>
-      <w:r>
-        <w:rPr>
-          <w:rFonts w:cs="Arial"/>
-          <w:bCs/>
-          <w:iCs/>
-          <w:sz w:val="24"/>
-          <w:lang w:val="pt-PT"/>
-        </w:rPr>
-        <w:t>dd</w:t>
-      </w:r>
-      <w:proofErr w:type="spellEnd"/>
-      <w:r>
-        <w:rPr>
-          <w:rFonts w:cs="Arial"/>
-          <w:bCs/>
-          <w:iCs/>
-          <w:sz w:val="24"/>
-          <w:lang w:val="pt-PT"/>
-        </w:rPr>
-        <w:t>/mm/aa.</w:t>
+        <w:t>com o limite inferior sendo o próprio dia e assumindo o formato dd/mm/aa.</w:t>
       </w:r>
     </w:p>
     <w:p>
@@ -7689,95 +6734,7 @@
           <w:sz w:val="24"/>
           <w:lang w:val="pt-PT"/>
         </w:rPr>
-        <w:t xml:space="preserve">, o atributo </w:t>
-      </w:r>
-      <w:proofErr w:type="spellStart"/>
-      <w:r>
-        <w:rPr>
-          <w:rFonts w:cs="Arial"/>
-          <w:bCs/>
-          <w:iCs/>
-          <w:sz w:val="24"/>
-          <w:lang w:val="pt-PT"/>
-        </w:rPr>
-        <w:t>id_viagem</w:t>
-      </w:r>
-      <w:proofErr w:type="spellEnd"/>
-      <w:r>
-        <w:rPr>
-          <w:rFonts w:cs="Arial"/>
-          <w:bCs/>
-          <w:iCs/>
-          <w:sz w:val="24"/>
-          <w:lang w:val="pt-PT"/>
-        </w:rPr>
-        <w:t xml:space="preserve"> será um inteiro até 99 (2 dígitos), o preço um </w:t>
-      </w:r>
-      <w:proofErr w:type="spellStart"/>
-      <w:r>
-        <w:rPr>
-          <w:rFonts w:cs="Arial"/>
-          <w:bCs/>
-          <w:iCs/>
-          <w:sz w:val="24"/>
-          <w:lang w:val="pt-PT"/>
-        </w:rPr>
-        <w:t>float</w:t>
-      </w:r>
-      <w:proofErr w:type="spellEnd"/>
-      <w:r>
-        <w:rPr>
-          <w:rFonts w:cs="Arial"/>
-          <w:bCs/>
-          <w:iCs/>
-          <w:sz w:val="24"/>
-          <w:lang w:val="pt-PT"/>
-        </w:rPr>
-        <w:t xml:space="preserve"> positivo e as horas de chegada e partida uma </w:t>
-      </w:r>
-      <w:proofErr w:type="spellStart"/>
-      <w:r>
-        <w:rPr>
-          <w:rFonts w:cs="Arial"/>
-          <w:bCs/>
-          <w:iCs/>
-          <w:sz w:val="24"/>
-          <w:lang w:val="pt-PT"/>
-        </w:rPr>
-        <w:t>string</w:t>
-      </w:r>
-      <w:proofErr w:type="spellEnd"/>
-      <w:r>
-        <w:rPr>
-          <w:rFonts w:cs="Arial"/>
-          <w:bCs/>
-          <w:iCs/>
-          <w:sz w:val="24"/>
-          <w:lang w:val="pt-PT"/>
-        </w:rPr>
-        <w:t xml:space="preserve"> com formato </w:t>
-      </w:r>
-      <w:proofErr w:type="spellStart"/>
-      <w:r>
-        <w:rPr>
-          <w:rFonts w:cs="Arial"/>
-          <w:bCs/>
-          <w:iCs/>
-          <w:sz w:val="24"/>
-          <w:lang w:val="pt-PT"/>
-        </w:rPr>
-        <w:t>hh:mm</w:t>
-      </w:r>
-      <w:proofErr w:type="spellEnd"/>
-      <w:r>
-        <w:rPr>
-          <w:rFonts w:cs="Arial"/>
-          <w:bCs/>
-          <w:iCs/>
-          <w:sz w:val="24"/>
-          <w:lang w:val="pt-PT"/>
-        </w:rPr>
-        <w:t>.</w:t>
+        <w:t>, o atributo id_viagem será um inteiro até 99 (2 dígitos), o preço um float positivo e as horas de chegada e partida uma string com formato hh:mm.</w:t>
       </w:r>
     </w:p>
     <w:p>
@@ -7819,9 +6776,8 @@
           <w:sz w:val="24"/>
           <w:lang w:val="pt-PT"/>
         </w:rPr>
-        <w:t xml:space="preserve">, teremos um </w:t>
-      </w:r>
-      <w:proofErr w:type="spellStart"/>
+        <w:t>, teremos um id_estação inteiro, até 99 (2 dígitos), uma string a representar o nome da cidade onde se localiza e outra string representando o nome da estação</w:t>
+      </w:r>
       <w:r>
         <w:rPr>
           <w:rFonts w:cs="Arial"/>
@@ -7830,9 +6786,8 @@
           <w:sz w:val="24"/>
           <w:lang w:val="pt-PT"/>
         </w:rPr>
-        <w:t>id_estação</w:t>
-      </w:r>
-      <w:proofErr w:type="spellEnd"/>
+        <w:t>, ambas com tamanho máximo de 32 carateres</w:t>
+      </w:r>
       <w:r>
         <w:rPr>
           <w:rFonts w:cs="Arial"/>
@@ -7841,10 +6796,11 @@
           <w:sz w:val="24"/>
           <w:lang w:val="pt-PT"/>
         </w:rPr>
-        <w:t xml:space="preserve"> inteiro, até 99 (2 dígitos), uma </w:t>
-      </w:r>
-      <w:proofErr w:type="spellStart"/>
-      <w:r>
+        <w:t>.</w:t>
+      </w:r>
+    </w:p>
+    <w:p>
+      <w:pPr>
         <w:rPr>
           <w:rFonts w:cs="Arial"/>
           <w:bCs/>
@@ -7852,9 +6808,7 @@
           <w:sz w:val="24"/>
           <w:lang w:val="pt-PT"/>
         </w:rPr>
-        <w:t>string</w:t>
-      </w:r>
-      <w:proofErr w:type="spellEnd"/>
+      </w:pPr>
       <w:r>
         <w:rPr>
           <w:rFonts w:cs="Arial"/>
@@ -7863,114 +6817,7 @@
           <w:sz w:val="24"/>
           <w:lang w:val="pt-PT"/>
         </w:rPr>
-        <w:t xml:space="preserve"> a representar o nome da cidade onde se localiza e outra </w:t>
-      </w:r>
-      <w:proofErr w:type="spellStart"/>
-      <w:r>
-        <w:rPr>
-          <w:rFonts w:cs="Arial"/>
-          <w:bCs/>
-          <w:iCs/>
-          <w:sz w:val="24"/>
-          <w:lang w:val="pt-PT"/>
-        </w:rPr>
-        <w:t>string</w:t>
-      </w:r>
-      <w:proofErr w:type="spellEnd"/>
-      <w:r>
-        <w:rPr>
-          <w:rFonts w:cs="Arial"/>
-          <w:bCs/>
-          <w:iCs/>
-          <w:sz w:val="24"/>
-          <w:lang w:val="pt-PT"/>
-        </w:rPr>
-        <w:t xml:space="preserve"> representando o nome da estação</w:t>
-      </w:r>
-      <w:r>
-        <w:rPr>
-          <w:rFonts w:cs="Arial"/>
-          <w:bCs/>
-          <w:iCs/>
-          <w:sz w:val="24"/>
-          <w:lang w:val="pt-PT"/>
-        </w:rPr>
-        <w:t>, ambas com tamanho máximo de 32 carateres</w:t>
-      </w:r>
-      <w:r>
-        <w:rPr>
-          <w:rFonts w:cs="Arial"/>
-          <w:bCs/>
-          <w:iCs/>
-          <w:sz w:val="24"/>
-          <w:lang w:val="pt-PT"/>
-        </w:rPr>
-        <w:t>.</w:t>
-      </w:r>
-    </w:p>
-    <w:p>
-      <w:pPr>
-        <w:rPr>
-          <w:rFonts w:cs="Arial"/>
-          <w:bCs/>
-          <w:iCs/>
-          <w:sz w:val="24"/>
-          <w:lang w:val="pt-PT"/>
-        </w:rPr>
-      </w:pPr>
-      <w:r>
-        <w:rPr>
-          <w:rFonts w:cs="Arial"/>
-          <w:bCs/>
-          <w:iCs/>
-          <w:sz w:val="24"/>
-          <w:lang w:val="pt-PT"/>
-        </w:rPr>
-        <w:t xml:space="preserve">Por fim, o </w:t>
-      </w:r>
-      <w:proofErr w:type="spellStart"/>
-      <w:r>
-        <w:rPr>
-          <w:rFonts w:cs="Arial"/>
-          <w:bCs/>
-          <w:iCs/>
-          <w:sz w:val="24"/>
-          <w:lang w:val="pt-PT"/>
-        </w:rPr>
-        <w:t>id_comboio</w:t>
-      </w:r>
-      <w:proofErr w:type="spellEnd"/>
-      <w:r>
-        <w:rPr>
-          <w:rFonts w:cs="Arial"/>
-          <w:bCs/>
-          <w:iCs/>
-          <w:sz w:val="24"/>
-          <w:lang w:val="pt-PT"/>
-        </w:rPr>
-        <w:t xml:space="preserve"> é representado por um inteiro até 9 (1 dígito) e os lugares, atributo </w:t>
-      </w:r>
-      <w:proofErr w:type="spellStart"/>
-      <w:r>
-        <w:rPr>
-          <w:rFonts w:cs="Arial"/>
-          <w:bCs/>
-          <w:iCs/>
-          <w:sz w:val="24"/>
-          <w:lang w:val="pt-PT"/>
-        </w:rPr>
-        <w:t>multi-valor</w:t>
-      </w:r>
-      <w:proofErr w:type="spellEnd"/>
-      <w:r>
-        <w:rPr>
-          <w:rFonts w:cs="Arial"/>
-          <w:bCs/>
-          <w:iCs/>
-          <w:sz w:val="24"/>
-          <w:lang w:val="pt-PT"/>
-        </w:rPr>
-        <w:t>, são representados por inteiros até 99 (2 dígitos), dada a reduzida capacidade dos comboios da empresa.</w:t>
+        <w:t>Por fim, o id_comboio é representado por um inteiro até 9 (1 dígito) e os lugares, atributo multi-valor, são representados por inteiros até 99 (2 dígitos), dada a reduzida capacidade dos comboios da empresa.</w:t>
       </w:r>
     </w:p>
     <w:p>
@@ -8202,7 +7049,6 @@
                 <w:lang w:val="pt-PT"/>
               </w:rPr>
             </w:pPr>
-            <w:proofErr w:type="spellStart"/>
             <w:r>
               <w:rPr>
                 <w:b/>
@@ -8211,7 +7057,6 @@
               </w:rPr>
               <w:t>Nulls</w:t>
             </w:r>
-            <w:proofErr w:type="spellEnd"/>
           </w:p>
         </w:tc>
         <w:tc>
@@ -8227,7 +7072,6 @@
                 <w:lang w:val="pt-PT"/>
               </w:rPr>
             </w:pPr>
-            <w:proofErr w:type="spellStart"/>
             <w:r>
               <w:rPr>
                 <w:b/>
@@ -8236,7 +7080,6 @@
               </w:rPr>
               <w:t>Multi-valorado</w:t>
             </w:r>
-            <w:proofErr w:type="spellEnd"/>
           </w:p>
         </w:tc>
         <w:tc>
@@ -8282,18 +7125,8 @@
                 <w:sz w:val="18"/>
                 <w:lang w:val="pt-PT"/>
               </w:rPr>
-              <w:t xml:space="preserve">Valor </w:t>
-            </w:r>
-            <w:proofErr w:type="spellStart"/>
-            <w:r>
-              <w:rPr>
-                <w:b/>
-                <w:sz w:val="18"/>
-                <w:lang w:val="pt-PT"/>
-              </w:rPr>
-              <w:t>default</w:t>
-            </w:r>
-            <w:proofErr w:type="spellEnd"/>
+              <w:t>Valor default</w:t>
+            </w:r>
           </w:p>
         </w:tc>
       </w:tr>
@@ -8367,25 +7200,7 @@
                 <w:szCs w:val="18"/>
                 <w:lang w:val="pt-PT"/>
               </w:rPr>
-              <w:t xml:space="preserve">Data de </w:t>
-            </w:r>
-            <w:proofErr w:type="spellStart"/>
-            <w:r>
-              <w:rPr>
-                <w:sz w:val="18"/>
-                <w:szCs w:val="18"/>
-                <w:lang w:val="pt-PT"/>
-              </w:rPr>
-              <w:t>Nasc</w:t>
-            </w:r>
-            <w:proofErr w:type="spellEnd"/>
-            <w:r>
-              <w:rPr>
-                <w:sz w:val="18"/>
-                <w:szCs w:val="18"/>
-                <w:lang w:val="pt-PT"/>
-              </w:rPr>
-              <w:t>.</w:t>
+              <w:t>Data de Nasc.</w:t>
             </w:r>
           </w:p>
           <w:p>
@@ -8684,21 +7499,12 @@
                 <w:lang w:val="pt-PT"/>
               </w:rPr>
             </w:pPr>
-            <w:proofErr w:type="spellStart"/>
-            <w:r>
-              <w:rPr>
-                <w:sz w:val="18"/>
-                <w:lang w:val="pt-PT"/>
-              </w:rPr>
-              <w:t>String</w:t>
-            </w:r>
-            <w:proofErr w:type="spellEnd"/>
-            <w:r>
-              <w:rPr>
-                <w:sz w:val="18"/>
-                <w:lang w:val="pt-PT"/>
-              </w:rPr>
-              <w:t xml:space="preserve"> até 9 caracteres</w:t>
+            <w:r>
+              <w:rPr>
+                <w:sz w:val="18"/>
+                <w:lang w:val="pt-PT"/>
+              </w:rPr>
+              <w:t>String até 9 caracteres</w:t>
             </w:r>
             <w:r>
               <w:rPr>
@@ -8735,23 +7541,7 @@
                 <w:sz w:val="18"/>
                 <w:lang w:val="pt-PT"/>
               </w:rPr>
-              <w:t xml:space="preserve"> com formato </w:t>
-            </w:r>
-            <w:proofErr w:type="spellStart"/>
-            <w:r>
-              <w:rPr>
-                <w:sz w:val="18"/>
-                <w:lang w:val="pt-PT"/>
-              </w:rPr>
-              <w:t>dd</w:t>
-            </w:r>
-            <w:proofErr w:type="spellEnd"/>
-            <w:r>
-              <w:rPr>
-                <w:sz w:val="18"/>
-                <w:lang w:val="pt-PT"/>
-              </w:rPr>
-              <w:t>/mm/aa</w:t>
+              <w:t xml:space="preserve"> com formato dd/mm/aa</w:t>
             </w:r>
             <w:r>
               <w:rPr>
@@ -8776,21 +7566,12 @@
                 <w:lang w:val="pt-PT"/>
               </w:rPr>
             </w:pPr>
-            <w:proofErr w:type="spellStart"/>
-            <w:r>
-              <w:rPr>
-                <w:sz w:val="18"/>
-                <w:lang w:val="pt-PT"/>
-              </w:rPr>
-              <w:t>String</w:t>
-            </w:r>
-            <w:proofErr w:type="spellEnd"/>
-            <w:r>
-              <w:rPr>
-                <w:sz w:val="18"/>
-                <w:lang w:val="pt-PT"/>
-              </w:rPr>
-              <w:t xml:space="preserve"> até </w:t>
+            <w:r>
+              <w:rPr>
+                <w:sz w:val="18"/>
+                <w:lang w:val="pt-PT"/>
+              </w:rPr>
+              <w:t xml:space="preserve">String até </w:t>
             </w:r>
             <w:r>
               <w:rPr>
@@ -8845,21 +7626,12 @@
                 <w:lang w:val="pt-PT"/>
               </w:rPr>
             </w:pPr>
-            <w:proofErr w:type="spellStart"/>
-            <w:r>
-              <w:rPr>
-                <w:sz w:val="18"/>
-                <w:lang w:val="pt-PT"/>
-              </w:rPr>
-              <w:t>String</w:t>
-            </w:r>
-            <w:proofErr w:type="spellEnd"/>
-            <w:r>
-              <w:rPr>
-                <w:sz w:val="18"/>
-                <w:lang w:val="pt-PT"/>
-              </w:rPr>
-              <w:t xml:space="preserve"> até 64</w:t>
+            <w:r>
+              <w:rPr>
+                <w:sz w:val="18"/>
+                <w:lang w:val="pt-PT"/>
+              </w:rPr>
+              <w:t>String até 64</w:t>
             </w:r>
             <w:r>
               <w:rPr>
@@ -9503,14 +8275,12 @@
                 <w:lang w:val="pt-PT"/>
               </w:rPr>
             </w:pPr>
-            <w:proofErr w:type="spellStart"/>
             <w:r>
               <w:rPr>
                 <w:lang w:val="pt-PT"/>
               </w:rPr>
               <w:t>Id_reserva</w:t>
             </w:r>
-            <w:proofErr w:type="spellEnd"/>
           </w:p>
           <w:p>
             <w:pPr>
@@ -9735,21 +8505,12 @@
                 <w:lang w:val="pt-PT"/>
               </w:rPr>
             </w:pPr>
-            <w:proofErr w:type="spellStart"/>
-            <w:r>
-              <w:rPr>
-                <w:sz w:val="18"/>
-                <w:lang w:val="pt-PT"/>
-              </w:rPr>
-              <w:t>Float</w:t>
-            </w:r>
-            <w:proofErr w:type="spellEnd"/>
-            <w:r>
-              <w:rPr>
-                <w:sz w:val="18"/>
-                <w:lang w:val="pt-PT"/>
-              </w:rPr>
-              <w:t xml:space="preserve"> (positivo);</w:t>
+            <w:r>
+              <w:rPr>
+                <w:sz w:val="18"/>
+                <w:lang w:val="pt-PT"/>
+              </w:rPr>
+              <w:t>Float (positivo);</w:t>
             </w:r>
           </w:p>
           <w:p>
@@ -9795,23 +8556,7 @@
                 <w:sz w:val="18"/>
                 <w:lang w:val="pt-PT"/>
               </w:rPr>
-              <w:t xml:space="preserve">Data (atualidade-) com formato </w:t>
-            </w:r>
-            <w:proofErr w:type="spellStart"/>
-            <w:r>
-              <w:rPr>
-                <w:sz w:val="18"/>
-                <w:lang w:val="pt-PT"/>
-              </w:rPr>
-              <w:t>dd</w:t>
-            </w:r>
-            <w:proofErr w:type="spellEnd"/>
-            <w:r>
-              <w:rPr>
-                <w:sz w:val="18"/>
-                <w:lang w:val="pt-PT"/>
-              </w:rPr>
-              <w:t>/mm/aa</w:t>
+              <w:t>Data (atualidade-) com formato dd/mm/aa</w:t>
             </w:r>
           </w:p>
         </w:tc>
@@ -10224,7 +8969,6 @@
                 <w:lang w:val="pt-PT"/>
               </w:rPr>
             </w:pPr>
-            <w:proofErr w:type="spellStart"/>
             <w:r>
               <w:rPr>
                 <w:sz w:val="18"/>
@@ -10232,7 +8976,6 @@
               </w:rPr>
               <w:t>Id_viagem</w:t>
             </w:r>
-            <w:proofErr w:type="spellEnd"/>
           </w:p>
           <w:p>
             <w:pPr>
@@ -10457,41 +9200,37 @@
                 <w:lang w:val="pt-PT"/>
               </w:rPr>
             </w:pPr>
-            <w:proofErr w:type="spellStart"/>
             <w:r>
               <w:rPr>
                 <w:sz w:val="18"/>
                 <w:szCs w:val="18"/>
                 <w:lang w:val="pt-PT"/>
               </w:rPr>
-              <w:t>String</w:t>
-            </w:r>
-            <w:proofErr w:type="spellEnd"/>
-            <w:r>
+              <w:t>String (hh:mm)</w:t>
+            </w:r>
+          </w:p>
+          <w:p>
+            <w:pPr>
               <w:rPr>
                 <w:sz w:val="18"/>
                 <w:szCs w:val="18"/>
                 <w:lang w:val="pt-PT"/>
               </w:rPr>
-              <w:t xml:space="preserve"> (</w:t>
-            </w:r>
-            <w:proofErr w:type="spellStart"/>
-            <w:r>
+            </w:pPr>
+          </w:p>
+          <w:p>
+            <w:pPr>
               <w:rPr>
                 <w:sz w:val="18"/>
                 <w:szCs w:val="18"/>
-                <w:lang w:val="pt-PT"/>
-              </w:rPr>
-              <w:t>hh:mm</w:t>
-            </w:r>
-            <w:proofErr w:type="spellEnd"/>
+              </w:rPr>
+            </w:pPr>
             <w:r>
               <w:rPr>
                 <w:sz w:val="18"/>
                 <w:szCs w:val="18"/>
-                <w:lang w:val="pt-PT"/>
-              </w:rPr>
-              <w:t>)</w:t>
+              </w:rPr>
+              <w:t>String (hh:mm)</w:t>
             </w:r>
           </w:p>
           <w:p>
@@ -10499,7 +9238,6 @@
               <w:rPr>
                 <w:sz w:val="18"/>
                 <w:szCs w:val="18"/>
-                <w:lang w:val="pt-PT"/>
               </w:rPr>
             </w:pPr>
           </w:p>
@@ -10515,62 +9253,7 @@
                 <w:sz w:val="18"/>
                 <w:szCs w:val="18"/>
               </w:rPr>
-              <w:t>String (</w:t>
-            </w:r>
-            <w:proofErr w:type="spellStart"/>
-            <w:r>
-              <w:rPr>
-                <w:sz w:val="18"/>
-                <w:szCs w:val="18"/>
-              </w:rPr>
-              <w:t>hh:mm</w:t>
-            </w:r>
-            <w:proofErr w:type="spellEnd"/>
-            <w:r>
-              <w:rPr>
-                <w:sz w:val="18"/>
-                <w:szCs w:val="18"/>
-              </w:rPr>
-              <w:t>)</w:t>
-            </w:r>
-          </w:p>
-          <w:p>
-            <w:pPr>
-              <w:rPr>
-                <w:sz w:val="18"/>
-                <w:szCs w:val="18"/>
-              </w:rPr>
-            </w:pPr>
-          </w:p>
-          <w:p>
-            <w:pPr>
-              <w:rPr>
-                <w:sz w:val="18"/>
-                <w:szCs w:val="18"/>
-              </w:rPr>
-            </w:pPr>
-            <w:r>
-              <w:rPr>
-                <w:sz w:val="18"/>
-                <w:szCs w:val="18"/>
-              </w:rPr>
-              <w:t>Float (</w:t>
-            </w:r>
-            <w:proofErr w:type="spellStart"/>
-            <w:r>
-              <w:rPr>
-                <w:sz w:val="18"/>
-                <w:szCs w:val="18"/>
-              </w:rPr>
-              <w:t>positivo</w:t>
-            </w:r>
-            <w:proofErr w:type="spellEnd"/>
-            <w:r>
-              <w:rPr>
-                <w:sz w:val="18"/>
-                <w:szCs w:val="18"/>
-              </w:rPr>
-              <w:t>);</w:t>
+              <w:t>Float (positivo);</w:t>
             </w:r>
           </w:p>
         </w:tc>
@@ -11059,7 +9742,6 @@
                 <w:lang w:val="pt-PT"/>
               </w:rPr>
             </w:pPr>
-            <w:proofErr w:type="spellStart"/>
             <w:r>
               <w:rPr>
                 <w:sz w:val="18"/>
@@ -11067,7 +9749,6 @@
               </w:rPr>
               <w:t>Id_estação</w:t>
             </w:r>
-            <w:proofErr w:type="spellEnd"/>
           </w:p>
         </w:tc>
         <w:tc>
@@ -11142,53 +9823,35 @@
                 <w:lang w:val="pt-PT"/>
               </w:rPr>
             </w:pPr>
-            <w:proofErr w:type="spellStart"/>
-            <w:r>
-              <w:rPr>
-                <w:sz w:val="18"/>
-                <w:lang w:val="pt-PT"/>
-              </w:rPr>
-              <w:t>String</w:t>
-            </w:r>
-            <w:proofErr w:type="spellEnd"/>
-            <w:r>
-              <w:rPr>
-                <w:sz w:val="18"/>
-                <w:lang w:val="pt-PT"/>
-              </w:rPr>
-              <w:t xml:space="preserve"> até 32 caracteres;</w:t>
-            </w:r>
-          </w:p>
-          <w:p>
-            <w:pPr>
-              <w:rPr>
-                <w:sz w:val="18"/>
-                <w:lang w:val="pt-PT"/>
-              </w:rPr>
-            </w:pPr>
-          </w:p>
-          <w:p>
-            <w:pPr>
-              <w:rPr>
-                <w:sz w:val="18"/>
-                <w:lang w:val="pt-PT"/>
-              </w:rPr>
-            </w:pPr>
-            <w:proofErr w:type="spellStart"/>
-            <w:r>
-              <w:rPr>
-                <w:sz w:val="18"/>
-                <w:lang w:val="pt-PT"/>
-              </w:rPr>
-              <w:t>String</w:t>
-            </w:r>
-            <w:proofErr w:type="spellEnd"/>
-            <w:r>
-              <w:rPr>
-                <w:sz w:val="18"/>
-                <w:lang w:val="pt-PT"/>
-              </w:rPr>
-              <w:t xml:space="preserve"> até 32</w:t>
+            <w:r>
+              <w:rPr>
+                <w:sz w:val="18"/>
+                <w:lang w:val="pt-PT"/>
+              </w:rPr>
+              <w:t>String até 32 caracteres;</w:t>
+            </w:r>
+          </w:p>
+          <w:p>
+            <w:pPr>
+              <w:rPr>
+                <w:sz w:val="18"/>
+                <w:lang w:val="pt-PT"/>
+              </w:rPr>
+            </w:pPr>
+          </w:p>
+          <w:p>
+            <w:pPr>
+              <w:rPr>
+                <w:sz w:val="18"/>
+                <w:lang w:val="pt-PT"/>
+              </w:rPr>
+            </w:pPr>
+            <w:r>
+              <w:rPr>
+                <w:sz w:val="18"/>
+                <w:lang w:val="pt-PT"/>
+              </w:rPr>
+              <w:t>String até 32</w:t>
             </w:r>
             <w:r>
               <w:rPr>
@@ -11549,7 +10212,6 @@
                 <w:lang w:val="pt-PT"/>
               </w:rPr>
             </w:pPr>
-            <w:proofErr w:type="spellStart"/>
             <w:r>
               <w:rPr>
                 <w:sz w:val="18"/>
@@ -11557,7 +10219,6 @@
               </w:rPr>
               <w:t>Id_comboio</w:t>
             </w:r>
-            <w:proofErr w:type="spellEnd"/>
           </w:p>
         </w:tc>
         <w:tc>
@@ -11836,8 +10497,8 @@
           <w:lang w:val="pt-PT"/>
         </w:rPr>
       </w:pPr>
-      <w:bookmarkStart w:id="13" w:name="_Toc535433268"/>
-      <w:bookmarkStart w:id="14" w:name="_Toc535433491"/>
+      <w:bookmarkStart w:id="12" w:name="_Toc535433268"/>
+      <w:bookmarkStart w:id="13" w:name="_Toc535433491"/>
       <w:r>
         <w:rPr>
           <w:rFonts w:ascii="Calibri" w:hAnsi="Calibri"/>
@@ -11875,8 +10536,8 @@
         </w:rPr>
         <w:t>.</w:t>
       </w:r>
+      <w:bookmarkEnd w:id="12"/>
       <w:bookmarkEnd w:id="13"/>
-      <w:bookmarkEnd w:id="14"/>
     </w:p>
     <w:p>
       <w:pPr>
@@ -12197,23 +10858,7 @@
           <w:sz w:val="24"/>
           <w:lang w:val="pt-PT"/>
         </w:rPr>
-        <w:t xml:space="preserve">de um atributo </w:t>
-      </w:r>
-      <w:proofErr w:type="spellStart"/>
-      <w:r>
-        <w:rPr>
-          <w:sz w:val="24"/>
-          <w:lang w:val="pt-PT"/>
-        </w:rPr>
-        <w:t>Id_reserva</w:t>
-      </w:r>
-      <w:proofErr w:type="spellEnd"/>
-      <w:r>
-        <w:rPr>
-          <w:sz w:val="24"/>
-          <w:lang w:val="pt-PT"/>
-        </w:rPr>
-        <w:t>, que</w:t>
+        <w:t>de um atributo Id_reserva, que</w:t>
       </w:r>
       <w:r>
         <w:rPr>
@@ -12320,15 +10965,7 @@
           <w:sz w:val="24"/>
           <w:lang w:val="pt-PT"/>
         </w:rPr>
-        <w:t xml:space="preserve"> por bem a criação de um atributo </w:t>
-      </w:r>
-      <w:proofErr w:type="spellStart"/>
-      <w:r>
-        <w:rPr>
-          <w:sz w:val="24"/>
-          <w:lang w:val="pt-PT"/>
-        </w:rPr>
-        <w:t>Id</w:t>
+        <w:t xml:space="preserve"> por bem a criação de um atributo Id</w:t>
       </w:r>
       <w:r>
         <w:rPr>
@@ -12344,7 +10981,6 @@
         </w:rPr>
         <w:t>viagem</w:t>
       </w:r>
-      <w:proofErr w:type="spellEnd"/>
       <w:r>
         <w:rPr>
           <w:sz w:val="24"/>
@@ -12352,22 +10988,13 @@
         </w:rPr>
         <w:t xml:space="preserve"> que, tal como </w:t>
       </w:r>
-      <w:proofErr w:type="spellStart"/>
       <w:r>
         <w:rPr>
           <w:sz w:val="24"/>
           <w:lang w:val="pt-PT"/>
         </w:rPr>
         <w:lastRenderedPageBreak/>
-        <w:t>Id_reserva</w:t>
-      </w:r>
-      <w:proofErr w:type="spellEnd"/>
-      <w:r>
-        <w:rPr>
-          <w:sz w:val="24"/>
-          <w:lang w:val="pt-PT"/>
-        </w:rPr>
-        <w:t>, será um inteiro que tomará sempre o menor valor possível de</w:t>
+        <w:t>Id_reserva, será um inteiro que tomará sempre o menor valor possível de</w:t>
       </w:r>
       <w:r>
         <w:rPr>
@@ -12481,23 +11108,7 @@
           <w:sz w:val="24"/>
           <w:lang w:val="pt-PT"/>
         </w:rPr>
-        <w:t xml:space="preserve"> para isso um atributo </w:t>
-      </w:r>
-      <w:proofErr w:type="spellStart"/>
-      <w:r>
-        <w:rPr>
-          <w:sz w:val="24"/>
-          <w:lang w:val="pt-PT"/>
-        </w:rPr>
-        <w:t>Id_estação</w:t>
-      </w:r>
-      <w:proofErr w:type="spellEnd"/>
-      <w:r>
-        <w:rPr>
-          <w:sz w:val="24"/>
-          <w:lang w:val="pt-PT"/>
-        </w:rPr>
-        <w:t>, que, novamente, será um inteiro</w:t>
+        <w:t xml:space="preserve"> para isso um atributo Id_estação, que, novamente, será um inteiro</w:t>
       </w:r>
       <w:r>
         <w:rPr>
@@ -12646,23 +11257,7 @@
           <w:sz w:val="24"/>
           <w:lang w:val="pt-PT"/>
         </w:rPr>
-        <w:t xml:space="preserve">um atributo </w:t>
-      </w:r>
-      <w:proofErr w:type="spellStart"/>
-      <w:r>
-        <w:rPr>
-          <w:sz w:val="24"/>
-          <w:lang w:val="pt-PT"/>
-        </w:rPr>
-        <w:t>Id_comboio</w:t>
-      </w:r>
-      <w:proofErr w:type="spellEnd"/>
-      <w:r>
-        <w:rPr>
-          <w:sz w:val="24"/>
-          <w:lang w:val="pt-PT"/>
-        </w:rPr>
-        <w:t xml:space="preserve"> que, mais uma vez, será um inteiro que irá tomar sempre o menor valor</w:t>
+        <w:t>um atributo Id_comboio que, mais uma vez, será um inteiro que irá tomar sempre o menor valor</w:t>
       </w:r>
       <w:r>
         <w:rPr>
@@ -12678,6 +11273,23 @@
         </w:rPr>
         <w:t>possível que garanta unicidade.</w:t>
       </w:r>
+    </w:p>
+    <w:p>
+      <w:pPr>
+        <w:rPr>
+          <w:sz w:val="24"/>
+          <w:lang w:val="pt-PT"/>
+        </w:rPr>
+      </w:pPr>
+      <w:r>
+        <w:rPr>
+          <w:sz w:val="24"/>
+          <w:lang w:val="pt-PT"/>
+        </w:rPr>
+        <w:t>De salientar ainda que, em qualquer que seja a entidade, a sua respetiva Primary Key tem, obrigatoriamente, de ser Not Null.</w:t>
+      </w:r>
+      <w:bookmarkStart w:id="14" w:name="_GoBack"/>
+      <w:bookmarkEnd w:id="14"/>
     </w:p>
     <w:p>
       <w:pPr>
@@ -12853,7 +11465,7 @@
           <w:sz w:val="24"/>
           <w:lang w:val="pt-PT"/>
         </w:rPr>
-        <w:t>. Uma das situações que levanta mais suspeitas no que diz respeito à presença de relações redundantes são os modelos conceptuais onde existe mais do que um caminho entre duas entidades. No entanto, isto não implica necessariamente redundância, como podemos verificar pelo nosso modelo. Apesar de se estabelecer duas relações entre a entidade ‘Viagem’ e a entidade ‘Estação’, estamos perante duas associações diferentes e</w:t>
+        <w:t xml:space="preserve">. Uma das situações que levanta mais suspeitas no que diz respeito à presença de relações redundantes são os modelos conceptuais onde existe mais do que um caminho entre duas entidades. No entanto, isto não implica necessariamente redundância, como podemos verificar pelo nosso modelo. Apesar de se estabelecer duas relações entre a entidade ‘Viagem’ e a entidade ‘Estação’, estamos perante duas associações </w:t>
       </w:r>
       <w:r>
         <w:rPr>
@@ -12861,6 +11473,15 @@
           <w:sz w:val="24"/>
           <w:lang w:val="pt-PT"/>
         </w:rPr>
+        <w:lastRenderedPageBreak/>
+        <w:t>diferentes e</w:t>
+      </w:r>
+      <w:r>
+        <w:rPr>
+          <w:rFonts w:cs="Arial"/>
+          <w:sz w:val="24"/>
+          <w:lang w:val="pt-PT"/>
+        </w:rPr>
         <w:t>, neste caso</w:t>
       </w:r>
       <w:r>
@@ -12901,16 +11522,7 @@
           <w:sz w:val="24"/>
           <w:lang w:val="pt-PT"/>
         </w:rPr>
-        <w:t xml:space="preserve"> não existe </w:t>
-      </w:r>
-      <w:r>
-        <w:rPr>
-          <w:rFonts w:cs="Arial"/>
-          <w:sz w:val="24"/>
-          <w:lang w:val="pt-PT"/>
-        </w:rPr>
-        <w:lastRenderedPageBreak/>
-        <w:t>qualquer suspeita de redundância</w:t>
+        <w:t xml:space="preserve"> não existe qualquer suspeita de redundância</w:t>
       </w:r>
       <w:r>
         <w:rPr>
@@ -13054,35 +11666,16 @@
           <w:sz w:val="24"/>
           <w:lang w:val="pt-PT"/>
         </w:rPr>
-        <w:t xml:space="preserve">e o modelo conceptual suporta os possíveis requerimentos dos utilizadores da companhia </w:t>
-      </w:r>
-      <w:proofErr w:type="spellStart"/>
+        <w:t>e o modelo conceptual suporta os possíveis requerimentos dos utilizadores da companhia IberoTrem. De seg</w:t>
+      </w:r>
       <w:r>
         <w:rPr>
           <w:rFonts w:cs="Arial"/>
           <w:sz w:val="24"/>
           <w:lang w:val="pt-PT"/>
         </w:rPr>
-        <w:t>IberoTrem</w:t>
-      </w:r>
-      <w:proofErr w:type="spellEnd"/>
-      <w:r>
-        <w:rPr>
-          <w:rFonts w:cs="Arial"/>
-          <w:sz w:val="24"/>
-          <w:lang w:val="pt-PT"/>
-        </w:rPr>
-        <w:t>. De seg</w:t>
-      </w:r>
-      <w:r>
-        <w:rPr>
-          <w:rFonts w:cs="Arial"/>
-          <w:sz w:val="24"/>
-          <w:lang w:val="pt-PT"/>
-        </w:rPr>
         <w:t xml:space="preserve">uida enumeraremos algumas das </w:t>
       </w:r>
-      <w:proofErr w:type="spellStart"/>
       <w:r>
         <w:rPr>
           <w:rFonts w:cs="Arial"/>
@@ -13092,7 +11685,6 @@
         </w:rPr>
         <w:t>queries</w:t>
       </w:r>
-      <w:proofErr w:type="spellEnd"/>
       <w:r>
         <w:rPr>
           <w:rFonts w:cs="Arial"/>
@@ -13548,7 +12140,7 @@
 </file>
 
 <file path=word/endnotes.xml><?xml version="1.0" encoding="utf-8"?>
-<w:endnotes xmlns:wpc="http://schemas.microsoft.com/office/word/2010/wordprocessingCanvas" xmlns:cx="http://schemas.microsoft.com/office/drawing/2014/chartex" xmlns:cx1="http://schemas.microsoft.com/office/drawing/2015/9/8/chartex" xmlns:cx2="http://schemas.microsoft.com/office/drawing/2015/10/21/chartex" xmlns:cx3="http://schemas.microsoft.com/office/drawing/2016/5/9/chartex" xmlns:cx4="http://schemas.microsoft.com/office/drawing/2016/5/10/chartex" xmlns:cx5="http://schemas.microsoft.com/office/drawing/2016/5/11/chartex" xmlns:mc="http://schemas.openxmlformats.org/markup-compatibility/2006" xmlns:o="urn:schemas-microsoft-com:office:office" xmlns:r="http://schemas.openxmlformats.org/officeDocument/2006/relationships" xmlns:m="http://schemas.openxmlformats.org/officeDocument/2006/math" xmlns:v="urn:schemas-microsoft-com:vml" xmlns:wp14="http://schemas.microsoft.com/office/word/2010/wordprocessingDrawing" xmlns:wp="http://schemas.openxmlformats.org/drawingml/2006/wordprocessingDrawing" xmlns:w10="urn:schemas-microsoft-com:office:word" xmlns:w="http://schemas.openxmlformats.org/wordprocessingml/2006/main" xmlns:w14="http://schemas.microsoft.com/office/word/2010/wordml" xmlns:w15="http://schemas.microsoft.com/office/word/2012/wordml" xmlns:w16se="http://schemas.microsoft.com/office/word/2015/wordml/symex" xmlns:wpg="http://schemas.microsoft.com/office/word/2010/wordprocessingGroup" xmlns:wpi="http://schemas.microsoft.com/office/word/2010/wordprocessingInk" xmlns:wne="http://schemas.microsoft.com/office/word/2006/wordml" xmlns:wps="http://schemas.microsoft.com/office/word/2010/wordprocessingShape" mc:Ignorable="w14 w15 w16se wp14">
+<w:endnotes xmlns:wpc="http://schemas.microsoft.com/office/word/2010/wordprocessingCanvas" xmlns:mc="http://schemas.openxmlformats.org/markup-compatibility/2006" xmlns:o="urn:schemas-microsoft-com:office:office" xmlns:r="http://schemas.openxmlformats.org/officeDocument/2006/relationships" xmlns:m="http://schemas.openxmlformats.org/officeDocument/2006/math" xmlns:v="urn:schemas-microsoft-com:vml" xmlns:wp14="http://schemas.microsoft.com/office/word/2010/wordprocessingDrawing" xmlns:wp="http://schemas.openxmlformats.org/drawingml/2006/wordprocessingDrawing" xmlns:w10="urn:schemas-microsoft-com:office:word" xmlns:w="http://schemas.openxmlformats.org/wordprocessingml/2006/main" xmlns:w14="http://schemas.microsoft.com/office/word/2010/wordml" xmlns:w15="http://schemas.microsoft.com/office/word/2012/wordml" xmlns:wpg="http://schemas.microsoft.com/office/word/2010/wordprocessingGroup" xmlns:wpi="http://schemas.microsoft.com/office/word/2010/wordprocessingInk" xmlns:wne="http://schemas.microsoft.com/office/word/2006/wordml" xmlns:wps="http://schemas.microsoft.com/office/word/2010/wordprocessingShape" mc:Ignorable="w14 w15 wp14">
   <w:endnote w:type="separator" w:id="-1">
     <w:p>
       <w:r>
@@ -13567,7 +12159,7 @@
 </file>
 
 <file path=word/footer1.xml><?xml version="1.0" encoding="utf-8"?>
-<w:ftr xmlns:wpc="http://schemas.microsoft.com/office/word/2010/wordprocessingCanvas" xmlns:cx="http://schemas.microsoft.com/office/drawing/2014/chartex" xmlns:cx1="http://schemas.microsoft.com/office/drawing/2015/9/8/chartex" xmlns:cx2="http://schemas.microsoft.com/office/drawing/2015/10/21/chartex" xmlns:cx3="http://schemas.microsoft.com/office/drawing/2016/5/9/chartex" xmlns:cx4="http://schemas.microsoft.com/office/drawing/2016/5/10/chartex" xmlns:cx5="http://schemas.microsoft.com/office/drawing/2016/5/11/chartex" xmlns:mc="http://schemas.openxmlformats.org/markup-compatibility/2006" xmlns:o="urn:schemas-microsoft-com:office:office" xmlns:r="http://schemas.openxmlformats.org/officeDocument/2006/relationships" xmlns:m="http://schemas.openxmlformats.org/officeDocument/2006/math" xmlns:v="urn:schemas-microsoft-com:vml" xmlns:wp14="http://schemas.microsoft.com/office/word/2010/wordprocessingDrawing" xmlns:wp="http://schemas.openxmlformats.org/drawingml/2006/wordprocessingDrawing" xmlns:w10="urn:schemas-microsoft-com:office:word" xmlns:w="http://schemas.openxmlformats.org/wordprocessingml/2006/main" xmlns:w14="http://schemas.microsoft.com/office/word/2010/wordml" xmlns:w15="http://schemas.microsoft.com/office/word/2012/wordml" xmlns:w16se="http://schemas.microsoft.com/office/word/2015/wordml/symex" xmlns:wpg="http://schemas.microsoft.com/office/word/2010/wordprocessingGroup" xmlns:wpi="http://schemas.microsoft.com/office/word/2010/wordprocessingInk" xmlns:wne="http://schemas.microsoft.com/office/word/2006/wordml" xmlns:wps="http://schemas.microsoft.com/office/word/2010/wordprocessingShape" mc:Ignorable="w14 w15 w16se wp14">
+<w:ftr xmlns:wpc="http://schemas.microsoft.com/office/word/2010/wordprocessingCanvas" xmlns:mc="http://schemas.openxmlformats.org/markup-compatibility/2006" xmlns:o="urn:schemas-microsoft-com:office:office" xmlns:r="http://schemas.openxmlformats.org/officeDocument/2006/relationships" xmlns:m="http://schemas.openxmlformats.org/officeDocument/2006/math" xmlns:v="urn:schemas-microsoft-com:vml" xmlns:wp14="http://schemas.microsoft.com/office/word/2010/wordprocessingDrawing" xmlns:wp="http://schemas.openxmlformats.org/drawingml/2006/wordprocessingDrawing" xmlns:w10="urn:schemas-microsoft-com:office:word" xmlns:w="http://schemas.openxmlformats.org/wordprocessingml/2006/main" xmlns:w14="http://schemas.microsoft.com/office/word/2010/wordml" xmlns:w15="http://schemas.microsoft.com/office/word/2012/wordml" xmlns:wpg="http://schemas.microsoft.com/office/word/2010/wordprocessingGroup" xmlns:wpi="http://schemas.microsoft.com/office/word/2010/wordprocessingInk" xmlns:wne="http://schemas.microsoft.com/office/word/2006/wordml" xmlns:wps="http://schemas.microsoft.com/office/word/2010/wordprocessingShape" mc:Ignorable="w14 w15 wp14">
   <w:p>
     <w:pPr>
       <w:pStyle w:val="Rodap"/>
@@ -13604,7 +12196,7 @@
 </file>
 
 <file path=word/footer2.xml><?xml version="1.0" encoding="utf-8"?>
-<w:ftr xmlns:wpc="http://schemas.microsoft.com/office/word/2010/wordprocessingCanvas" xmlns:cx="http://schemas.microsoft.com/office/drawing/2014/chartex" xmlns:cx1="http://schemas.microsoft.com/office/drawing/2015/9/8/chartex" xmlns:cx2="http://schemas.microsoft.com/office/drawing/2015/10/21/chartex" xmlns:cx3="http://schemas.microsoft.com/office/drawing/2016/5/9/chartex" xmlns:cx4="http://schemas.microsoft.com/office/drawing/2016/5/10/chartex" xmlns:cx5="http://schemas.microsoft.com/office/drawing/2016/5/11/chartex" xmlns:mc="http://schemas.openxmlformats.org/markup-compatibility/2006" xmlns:o="urn:schemas-microsoft-com:office:office" xmlns:r="http://schemas.openxmlformats.org/officeDocument/2006/relationships" xmlns:m="http://schemas.openxmlformats.org/officeDocument/2006/math" xmlns:v="urn:schemas-microsoft-com:vml" xmlns:wp14="http://schemas.microsoft.com/office/word/2010/wordprocessingDrawing" xmlns:wp="http://schemas.openxmlformats.org/drawingml/2006/wordprocessingDrawing" xmlns:w10="urn:schemas-microsoft-com:office:word" xmlns:w="http://schemas.openxmlformats.org/wordprocessingml/2006/main" xmlns:w14="http://schemas.microsoft.com/office/word/2010/wordml" xmlns:w15="http://schemas.microsoft.com/office/word/2012/wordml" xmlns:w16se="http://schemas.microsoft.com/office/word/2015/wordml/symex" xmlns:wpg="http://schemas.microsoft.com/office/word/2010/wordprocessingGroup" xmlns:wpi="http://schemas.microsoft.com/office/word/2010/wordprocessingInk" xmlns:wne="http://schemas.microsoft.com/office/word/2006/wordml" xmlns:wps="http://schemas.microsoft.com/office/word/2010/wordprocessingShape" mc:Ignorable="w14 w15 w16se wp14">
+<w:ftr xmlns:wpc="http://schemas.microsoft.com/office/word/2010/wordprocessingCanvas" xmlns:mc="http://schemas.openxmlformats.org/markup-compatibility/2006" xmlns:o="urn:schemas-microsoft-com:office:office" xmlns:r="http://schemas.openxmlformats.org/officeDocument/2006/relationships" xmlns:m="http://schemas.openxmlformats.org/officeDocument/2006/math" xmlns:v="urn:schemas-microsoft-com:vml" xmlns:wp14="http://schemas.microsoft.com/office/word/2010/wordprocessingDrawing" xmlns:wp="http://schemas.openxmlformats.org/drawingml/2006/wordprocessingDrawing" xmlns:w10="urn:schemas-microsoft-com:office:word" xmlns:w="http://schemas.openxmlformats.org/wordprocessingml/2006/main" xmlns:w14="http://schemas.microsoft.com/office/word/2010/wordml" xmlns:w15="http://schemas.microsoft.com/office/word/2012/wordml" xmlns:wpg="http://schemas.microsoft.com/office/word/2010/wordprocessingGroup" xmlns:wpi="http://schemas.microsoft.com/office/word/2010/wordprocessingInk" xmlns:wne="http://schemas.microsoft.com/office/word/2006/wordml" xmlns:wps="http://schemas.microsoft.com/office/word/2010/wordprocessingShape" mc:Ignorable="w14 w15 wp14">
   <w:p>
     <w:pPr>
       <w:pStyle w:val="Rodap"/>
@@ -13654,7 +12246,7 @@
 </file>
 
 <file path=word/footer3.xml><?xml version="1.0" encoding="utf-8"?>
-<w:ftr xmlns:wpc="http://schemas.microsoft.com/office/word/2010/wordprocessingCanvas" xmlns:cx="http://schemas.microsoft.com/office/drawing/2014/chartex" xmlns:cx1="http://schemas.microsoft.com/office/drawing/2015/9/8/chartex" xmlns:cx2="http://schemas.microsoft.com/office/drawing/2015/10/21/chartex" xmlns:cx3="http://schemas.microsoft.com/office/drawing/2016/5/9/chartex" xmlns:cx4="http://schemas.microsoft.com/office/drawing/2016/5/10/chartex" xmlns:cx5="http://schemas.microsoft.com/office/drawing/2016/5/11/chartex" xmlns:mc="http://schemas.openxmlformats.org/markup-compatibility/2006" xmlns:o="urn:schemas-microsoft-com:office:office" xmlns:r="http://schemas.openxmlformats.org/officeDocument/2006/relationships" xmlns:m="http://schemas.openxmlformats.org/officeDocument/2006/math" xmlns:v="urn:schemas-microsoft-com:vml" xmlns:wp14="http://schemas.microsoft.com/office/word/2010/wordprocessingDrawing" xmlns:wp="http://schemas.openxmlformats.org/drawingml/2006/wordprocessingDrawing" xmlns:w10="urn:schemas-microsoft-com:office:word" xmlns:w="http://schemas.openxmlformats.org/wordprocessingml/2006/main" xmlns:w14="http://schemas.microsoft.com/office/word/2010/wordml" xmlns:w15="http://schemas.microsoft.com/office/word/2012/wordml" xmlns:w16se="http://schemas.microsoft.com/office/word/2015/wordml/symex" xmlns:wpg="http://schemas.microsoft.com/office/word/2010/wordprocessingGroup" xmlns:wpi="http://schemas.microsoft.com/office/word/2010/wordprocessingInk" xmlns:wne="http://schemas.microsoft.com/office/word/2006/wordml" xmlns:wps="http://schemas.microsoft.com/office/word/2010/wordprocessingShape" mc:Ignorable="w14 w15 w16se wp14">
+<w:ftr xmlns:wpc="http://schemas.microsoft.com/office/word/2010/wordprocessingCanvas" xmlns:mc="http://schemas.openxmlformats.org/markup-compatibility/2006" xmlns:o="urn:schemas-microsoft-com:office:office" xmlns:r="http://schemas.openxmlformats.org/officeDocument/2006/relationships" xmlns:m="http://schemas.openxmlformats.org/officeDocument/2006/math" xmlns:v="urn:schemas-microsoft-com:vml" xmlns:wp14="http://schemas.microsoft.com/office/word/2010/wordprocessingDrawing" xmlns:wp="http://schemas.openxmlformats.org/drawingml/2006/wordprocessingDrawing" xmlns:w10="urn:schemas-microsoft-com:office:word" xmlns:w="http://schemas.openxmlformats.org/wordprocessingml/2006/main" xmlns:w14="http://schemas.microsoft.com/office/word/2010/wordml" xmlns:w15="http://schemas.microsoft.com/office/word/2012/wordml" xmlns:wpg="http://schemas.microsoft.com/office/word/2010/wordprocessingGroup" xmlns:wpi="http://schemas.microsoft.com/office/word/2010/wordprocessingInk" xmlns:wne="http://schemas.microsoft.com/office/word/2006/wordml" xmlns:wps="http://schemas.microsoft.com/office/word/2010/wordprocessingShape" mc:Ignorable="w14 w15 wp14">
   <w:p>
     <w:pPr>
       <w:pStyle w:val="Rodap"/>
@@ -13708,7 +12300,7 @@
 </file>
 
 <file path=word/footnotes.xml><?xml version="1.0" encoding="utf-8"?>
-<w:footnotes xmlns:wpc="http://schemas.microsoft.com/office/word/2010/wordprocessingCanvas" xmlns:cx="http://schemas.microsoft.com/office/drawing/2014/chartex" xmlns:cx1="http://schemas.microsoft.com/office/drawing/2015/9/8/chartex" xmlns:cx2="http://schemas.microsoft.com/office/drawing/2015/10/21/chartex" xmlns:cx3="http://schemas.microsoft.com/office/drawing/2016/5/9/chartex" xmlns:cx4="http://schemas.microsoft.com/office/drawing/2016/5/10/chartex" xmlns:cx5="http://schemas.microsoft.com/office/drawing/2016/5/11/chartex" xmlns:mc="http://schemas.openxmlformats.org/markup-compatibility/2006" xmlns:o="urn:schemas-microsoft-com:office:office" xmlns:r="http://schemas.openxmlformats.org/officeDocument/2006/relationships" xmlns:m="http://schemas.openxmlformats.org/officeDocument/2006/math" xmlns:v="urn:schemas-microsoft-com:vml" xmlns:wp14="http://schemas.microsoft.com/office/word/2010/wordprocessingDrawing" xmlns:wp="http://schemas.openxmlformats.org/drawingml/2006/wordprocessingDrawing" xmlns:w10="urn:schemas-microsoft-com:office:word" xmlns:w="http://schemas.openxmlformats.org/wordprocessingml/2006/main" xmlns:w14="http://schemas.microsoft.com/office/word/2010/wordml" xmlns:w15="http://schemas.microsoft.com/office/word/2012/wordml" xmlns:w16se="http://schemas.microsoft.com/office/word/2015/wordml/symex" xmlns:wpg="http://schemas.microsoft.com/office/word/2010/wordprocessingGroup" xmlns:wpi="http://schemas.microsoft.com/office/word/2010/wordprocessingInk" xmlns:wne="http://schemas.microsoft.com/office/word/2006/wordml" xmlns:wps="http://schemas.microsoft.com/office/word/2010/wordprocessingShape" mc:Ignorable="w14 w15 w16se wp14">
+<w:footnotes xmlns:wpc="http://schemas.microsoft.com/office/word/2010/wordprocessingCanvas" xmlns:mc="http://schemas.openxmlformats.org/markup-compatibility/2006" xmlns:o="urn:schemas-microsoft-com:office:office" xmlns:r="http://schemas.openxmlformats.org/officeDocument/2006/relationships" xmlns:m="http://schemas.openxmlformats.org/officeDocument/2006/math" xmlns:v="urn:schemas-microsoft-com:vml" xmlns:wp14="http://schemas.microsoft.com/office/word/2010/wordprocessingDrawing" xmlns:wp="http://schemas.openxmlformats.org/drawingml/2006/wordprocessingDrawing" xmlns:w10="urn:schemas-microsoft-com:office:word" xmlns:w="http://schemas.openxmlformats.org/wordprocessingml/2006/main" xmlns:w14="http://schemas.microsoft.com/office/word/2010/wordml" xmlns:w15="http://schemas.microsoft.com/office/word/2012/wordml" xmlns:wpg="http://schemas.microsoft.com/office/word/2010/wordprocessingGroup" xmlns:wpi="http://schemas.microsoft.com/office/word/2010/wordprocessingInk" xmlns:wne="http://schemas.microsoft.com/office/word/2006/wordml" xmlns:wps="http://schemas.microsoft.com/office/word/2010/wordprocessingShape" mc:Ignorable="w14 w15 wp14">
   <w:footnote w:type="separator" w:id="-1">
     <w:p>
       <w:r>
@@ -13727,7 +12319,7 @@
 </file>
 
 <file path=word/header1.xml><?xml version="1.0" encoding="utf-8"?>
-<w:hdr xmlns:wpc="http://schemas.microsoft.com/office/word/2010/wordprocessingCanvas" xmlns:cx="http://schemas.microsoft.com/office/drawing/2014/chartex" xmlns:cx1="http://schemas.microsoft.com/office/drawing/2015/9/8/chartex" xmlns:cx2="http://schemas.microsoft.com/office/drawing/2015/10/21/chartex" xmlns:cx3="http://schemas.microsoft.com/office/drawing/2016/5/9/chartex" xmlns:cx4="http://schemas.microsoft.com/office/drawing/2016/5/10/chartex" xmlns:cx5="http://schemas.microsoft.com/office/drawing/2016/5/11/chartex" xmlns:mc="http://schemas.openxmlformats.org/markup-compatibility/2006" xmlns:o="urn:schemas-microsoft-com:office:office" xmlns:r="http://schemas.openxmlformats.org/officeDocument/2006/relationships" xmlns:m="http://schemas.openxmlformats.org/officeDocument/2006/math" xmlns:v="urn:schemas-microsoft-com:vml" xmlns:wp14="http://schemas.microsoft.com/office/word/2010/wordprocessingDrawing" xmlns:wp="http://schemas.openxmlformats.org/drawingml/2006/wordprocessingDrawing" xmlns:w10="urn:schemas-microsoft-com:office:word" xmlns:w="http://schemas.openxmlformats.org/wordprocessingml/2006/main" xmlns:w14="http://schemas.microsoft.com/office/word/2010/wordml" xmlns:w15="http://schemas.microsoft.com/office/word/2012/wordml" xmlns:w16se="http://schemas.microsoft.com/office/word/2015/wordml/symex" xmlns:wpg="http://schemas.microsoft.com/office/word/2010/wordprocessingGroup" xmlns:wpi="http://schemas.microsoft.com/office/word/2010/wordprocessingInk" xmlns:wne="http://schemas.microsoft.com/office/word/2006/wordml" xmlns:wps="http://schemas.microsoft.com/office/word/2010/wordprocessingShape" mc:Ignorable="w14 w15 w16se wp14">
+<w:hdr xmlns:wpc="http://schemas.microsoft.com/office/word/2010/wordprocessingCanvas" xmlns:mc="http://schemas.openxmlformats.org/markup-compatibility/2006" xmlns:o="urn:schemas-microsoft-com:office:office" xmlns:r="http://schemas.openxmlformats.org/officeDocument/2006/relationships" xmlns:m="http://schemas.openxmlformats.org/officeDocument/2006/math" xmlns:v="urn:schemas-microsoft-com:vml" xmlns:wp14="http://schemas.microsoft.com/office/word/2010/wordprocessingDrawing" xmlns:wp="http://schemas.openxmlformats.org/drawingml/2006/wordprocessingDrawing" xmlns:w10="urn:schemas-microsoft-com:office:word" xmlns:w="http://schemas.openxmlformats.org/wordprocessingml/2006/main" xmlns:w14="http://schemas.microsoft.com/office/word/2010/wordml" xmlns:w15="http://schemas.microsoft.com/office/word/2012/wordml" xmlns:wpg="http://schemas.microsoft.com/office/word/2010/wordprocessingGroup" xmlns:wpi="http://schemas.microsoft.com/office/word/2010/wordprocessingInk" xmlns:wne="http://schemas.microsoft.com/office/word/2006/wordml" xmlns:wps="http://schemas.microsoft.com/office/word/2010/wordprocessingShape" mc:Ignorable="w14 w15 wp14">
   <w:p>
     <w:pPr>
       <w:pStyle w:val="Cabealho"/>
@@ -13737,13 +12329,13 @@
 </file>
 
 <file path=word/header2.xml><?xml version="1.0" encoding="utf-8"?>
-<w:hdr xmlns:wpc="http://schemas.microsoft.com/office/word/2010/wordprocessingCanvas" xmlns:cx="http://schemas.microsoft.com/office/drawing/2014/chartex" xmlns:cx1="http://schemas.microsoft.com/office/drawing/2015/9/8/chartex" xmlns:cx2="http://schemas.microsoft.com/office/drawing/2015/10/21/chartex" xmlns:cx3="http://schemas.microsoft.com/office/drawing/2016/5/9/chartex" xmlns:cx4="http://schemas.microsoft.com/office/drawing/2016/5/10/chartex" xmlns:cx5="http://schemas.microsoft.com/office/drawing/2016/5/11/chartex" xmlns:mc="http://schemas.openxmlformats.org/markup-compatibility/2006" xmlns:o="urn:schemas-microsoft-com:office:office" xmlns:r="http://schemas.openxmlformats.org/officeDocument/2006/relationships" xmlns:m="http://schemas.openxmlformats.org/officeDocument/2006/math" xmlns:v="urn:schemas-microsoft-com:vml" xmlns:wp14="http://schemas.microsoft.com/office/word/2010/wordprocessingDrawing" xmlns:wp="http://schemas.openxmlformats.org/drawingml/2006/wordprocessingDrawing" xmlns:w10="urn:schemas-microsoft-com:office:word" xmlns:w="http://schemas.openxmlformats.org/wordprocessingml/2006/main" xmlns:w14="http://schemas.microsoft.com/office/word/2010/wordml" xmlns:w15="http://schemas.microsoft.com/office/word/2012/wordml" xmlns:w16se="http://schemas.microsoft.com/office/word/2015/wordml/symex" xmlns:wpg="http://schemas.microsoft.com/office/word/2010/wordprocessingGroup" xmlns:wpi="http://schemas.microsoft.com/office/word/2010/wordprocessingInk" xmlns:wne="http://schemas.microsoft.com/office/word/2006/wordml" xmlns:wps="http://schemas.microsoft.com/office/word/2010/wordprocessingShape" mc:Ignorable="w14 w15 w16se wp14">
+<w:hdr xmlns:wpc="http://schemas.microsoft.com/office/word/2010/wordprocessingCanvas" xmlns:mc="http://schemas.openxmlformats.org/markup-compatibility/2006" xmlns:o="urn:schemas-microsoft-com:office:office" xmlns:r="http://schemas.openxmlformats.org/officeDocument/2006/relationships" xmlns:m="http://schemas.openxmlformats.org/officeDocument/2006/math" xmlns:v="urn:schemas-microsoft-com:vml" xmlns:wp14="http://schemas.microsoft.com/office/word/2010/wordprocessingDrawing" xmlns:wp="http://schemas.openxmlformats.org/drawingml/2006/wordprocessingDrawing" xmlns:w10="urn:schemas-microsoft-com:office:word" xmlns:w="http://schemas.openxmlformats.org/wordprocessingml/2006/main" xmlns:w14="http://schemas.microsoft.com/office/word/2010/wordml" xmlns:w15="http://schemas.microsoft.com/office/word/2012/wordml" xmlns:wpg="http://schemas.microsoft.com/office/word/2010/wordprocessingGroup" xmlns:wpi="http://schemas.microsoft.com/office/word/2010/wordprocessingInk" xmlns:wne="http://schemas.microsoft.com/office/word/2006/wordml" xmlns:wps="http://schemas.microsoft.com/office/word/2010/wordprocessingShape" mc:Ignorable="w14 w15 wp14">
   <w:p/>
 </w:hdr>
 </file>
 
 <file path=word/header3.xml><?xml version="1.0" encoding="utf-8"?>
-<w:hdr xmlns:wpc="http://schemas.microsoft.com/office/word/2010/wordprocessingCanvas" xmlns:cx="http://schemas.microsoft.com/office/drawing/2014/chartex" xmlns:cx1="http://schemas.microsoft.com/office/drawing/2015/9/8/chartex" xmlns:cx2="http://schemas.microsoft.com/office/drawing/2015/10/21/chartex" xmlns:cx3="http://schemas.microsoft.com/office/drawing/2016/5/9/chartex" xmlns:cx4="http://schemas.microsoft.com/office/drawing/2016/5/10/chartex" xmlns:cx5="http://schemas.microsoft.com/office/drawing/2016/5/11/chartex" xmlns:mc="http://schemas.openxmlformats.org/markup-compatibility/2006" xmlns:o="urn:schemas-microsoft-com:office:office" xmlns:r="http://schemas.openxmlformats.org/officeDocument/2006/relationships" xmlns:m="http://schemas.openxmlformats.org/officeDocument/2006/math" xmlns:v="urn:schemas-microsoft-com:vml" xmlns:wp14="http://schemas.microsoft.com/office/word/2010/wordprocessingDrawing" xmlns:wp="http://schemas.openxmlformats.org/drawingml/2006/wordprocessingDrawing" xmlns:w10="urn:schemas-microsoft-com:office:word" xmlns:w="http://schemas.openxmlformats.org/wordprocessingml/2006/main" xmlns:w14="http://schemas.microsoft.com/office/word/2010/wordml" xmlns:w15="http://schemas.microsoft.com/office/word/2012/wordml" xmlns:w16se="http://schemas.microsoft.com/office/word/2015/wordml/symex" xmlns:wpg="http://schemas.microsoft.com/office/word/2010/wordprocessingGroup" xmlns:wpi="http://schemas.microsoft.com/office/word/2010/wordprocessingInk" xmlns:wne="http://schemas.microsoft.com/office/word/2006/wordml" xmlns:wps="http://schemas.microsoft.com/office/word/2010/wordprocessingShape" mc:Ignorable="w14 w15 w16se wp14">
+<w:hdr xmlns:wpc="http://schemas.microsoft.com/office/word/2010/wordprocessingCanvas" xmlns:mc="http://schemas.openxmlformats.org/markup-compatibility/2006" xmlns:o="urn:schemas-microsoft-com:office:office" xmlns:r="http://schemas.openxmlformats.org/officeDocument/2006/relationships" xmlns:m="http://schemas.openxmlformats.org/officeDocument/2006/math" xmlns:v="urn:schemas-microsoft-com:vml" xmlns:wp14="http://schemas.microsoft.com/office/word/2010/wordprocessingDrawing" xmlns:wp="http://schemas.openxmlformats.org/drawingml/2006/wordprocessingDrawing" xmlns:w10="urn:schemas-microsoft-com:office:word" xmlns:w="http://schemas.openxmlformats.org/wordprocessingml/2006/main" xmlns:w14="http://schemas.microsoft.com/office/word/2010/wordml" xmlns:w15="http://schemas.microsoft.com/office/word/2012/wordml" xmlns:wpg="http://schemas.microsoft.com/office/word/2010/wordprocessingGroup" xmlns:wpi="http://schemas.microsoft.com/office/word/2010/wordprocessingInk" xmlns:wne="http://schemas.microsoft.com/office/word/2006/wordml" xmlns:wps="http://schemas.microsoft.com/office/word/2010/wordprocessingShape" mc:Ignorable="w14 w15 wp14">
   <w:p>
     <w:pPr>
       <w:pStyle w:val="Cabealho"/>
@@ -13753,7 +12345,7 @@
 </file>
 
 <file path=word/numbering.xml><?xml version="1.0" encoding="utf-8"?>
-<w:numbering xmlns:wpc="http://schemas.microsoft.com/office/word/2010/wordprocessingCanvas" xmlns:cx="http://schemas.microsoft.com/office/drawing/2014/chartex" xmlns:cx1="http://schemas.microsoft.com/office/drawing/2015/9/8/chartex" xmlns:cx2="http://schemas.microsoft.com/office/drawing/2015/10/21/chartex" xmlns:cx3="http://schemas.microsoft.com/office/drawing/2016/5/9/chartex" xmlns:cx4="http://schemas.microsoft.com/office/drawing/2016/5/10/chartex" xmlns:cx5="http://schemas.microsoft.com/office/drawing/2016/5/11/chartex" xmlns:mc="http://schemas.openxmlformats.org/markup-compatibility/2006" xmlns:o="urn:schemas-microsoft-com:office:office" xmlns:r="http://schemas.openxmlformats.org/officeDocument/2006/relationships" xmlns:m="http://schemas.openxmlformats.org/officeDocument/2006/math" xmlns:v="urn:schemas-microsoft-com:vml" xmlns:wp14="http://schemas.microsoft.com/office/word/2010/wordprocessingDrawing" xmlns:wp="http://schemas.openxmlformats.org/drawingml/2006/wordprocessingDrawing" xmlns:w10="urn:schemas-microsoft-com:office:word" xmlns:w="http://schemas.openxmlformats.org/wordprocessingml/2006/main" xmlns:w14="http://schemas.microsoft.com/office/word/2010/wordml" xmlns:w15="http://schemas.microsoft.com/office/word/2012/wordml" xmlns:w16se="http://schemas.microsoft.com/office/word/2015/wordml/symex" xmlns:wpg="http://schemas.microsoft.com/office/word/2010/wordprocessingGroup" xmlns:wpi="http://schemas.microsoft.com/office/word/2010/wordprocessingInk" xmlns:wne="http://schemas.microsoft.com/office/word/2006/wordml" xmlns:wps="http://schemas.microsoft.com/office/word/2010/wordprocessingShape" mc:Ignorable="w14 w15 w16se wp14">
+<w:numbering xmlns:wpc="http://schemas.microsoft.com/office/word/2010/wordprocessingCanvas" xmlns:mc="http://schemas.openxmlformats.org/markup-compatibility/2006" xmlns:o="urn:schemas-microsoft-com:office:office" xmlns:r="http://schemas.openxmlformats.org/officeDocument/2006/relationships" xmlns:m="http://schemas.openxmlformats.org/officeDocument/2006/math" xmlns:v="urn:schemas-microsoft-com:vml" xmlns:wp14="http://schemas.microsoft.com/office/word/2010/wordprocessingDrawing" xmlns:wp="http://schemas.openxmlformats.org/drawingml/2006/wordprocessingDrawing" xmlns:w10="urn:schemas-microsoft-com:office:word" xmlns:w="http://schemas.openxmlformats.org/wordprocessingml/2006/main" xmlns:w14="http://schemas.microsoft.com/office/word/2010/wordml" xmlns:w15="http://schemas.microsoft.com/office/word/2012/wordml" xmlns:wpg="http://schemas.microsoft.com/office/word/2010/wordprocessingGroup" xmlns:wpi="http://schemas.microsoft.com/office/word/2010/wordprocessingInk" xmlns:wne="http://schemas.microsoft.com/office/word/2006/wordml" xmlns:wps="http://schemas.microsoft.com/office/word/2010/wordprocessingShape" mc:Ignorable="w14 w15 wp14">
   <w:abstractNum w:abstractNumId="0" w15:restartNumberingAfterBreak="0">
     <w:nsid w:val="10B22989"/>
     <w:multiLevelType w:val="multilevel"/>
@@ -15392,7 +13984,7 @@
 </file>
 
 <file path=word/styles.xml><?xml version="1.0" encoding="utf-8"?>
-<w:styles xmlns:mc="http://schemas.openxmlformats.org/markup-compatibility/2006" xmlns:r="http://schemas.openxmlformats.org/officeDocument/2006/relationships" xmlns:w="http://schemas.openxmlformats.org/wordprocessingml/2006/main" xmlns:w14="http://schemas.microsoft.com/office/word/2010/wordml" xmlns:w15="http://schemas.microsoft.com/office/word/2012/wordml" xmlns:w16se="http://schemas.microsoft.com/office/word/2015/wordml/symex" mc:Ignorable="w14 w15 w16se">
+<w:styles xmlns:mc="http://schemas.openxmlformats.org/markup-compatibility/2006" xmlns:r="http://schemas.openxmlformats.org/officeDocument/2006/relationships" xmlns:w="http://schemas.openxmlformats.org/wordprocessingml/2006/main" xmlns:w14="http://schemas.microsoft.com/office/word/2010/wordml" xmlns:w15="http://schemas.microsoft.com/office/word/2012/wordml" mc:Ignorable="w14 w15">
   <w:docDefaults>
     <w:rPrDefault>
       <w:rPr>
@@ -15402,7 +13994,7 @@
     </w:rPrDefault>
     <w:pPrDefault/>
   </w:docDefaults>
-  <w:latentStyles w:defLockedState="0" w:defUIPriority="0" w:defSemiHidden="0" w:defUnhideWhenUsed="0" w:defQFormat="0" w:count="374">
+  <w:latentStyles w:defLockedState="0" w:defUIPriority="0" w:defSemiHidden="0" w:defUnhideWhenUsed="0" w:defQFormat="0" w:count="371">
     <w:lsdException w:name="Normal" w:qFormat="1"/>
     <w:lsdException w:name="heading 1" w:qFormat="1"/>
     <w:lsdException w:name="heading 2" w:qFormat="1"/>
@@ -15422,6 +14014,7 @@
     <w:lsdException w:name="Strong" w:qFormat="1"/>
     <w:lsdException w:name="Emphasis" w:qFormat="1"/>
     <w:lsdException w:name="HTML Typewriter" w:semiHidden="1" w:unhideWhenUsed="1"/>
+    <w:lsdException w:name="Normal Table" w:semiHidden="1" w:unhideWhenUsed="1"/>
     <w:lsdException w:name="Outline List 2" w:semiHidden="1" w:unhideWhenUsed="1"/>
     <w:lsdException w:name="Outline List 3" w:semiHidden="1" w:unhideWhenUsed="1"/>
     <w:lsdException w:name="Table Simple 1" w:semiHidden="1" w:unhideWhenUsed="1"/>
@@ -15464,8 +14057,10 @@
     <w:lsdException w:name="Table Subtle 1" w:semiHidden="1" w:unhideWhenUsed="1"/>
     <w:lsdException w:name="Table Subtle 2" w:semiHidden="1" w:unhideWhenUsed="1"/>
     <w:lsdException w:name="Table Web 1" w:semiHidden="1" w:unhideWhenUsed="1"/>
+    <w:lsdException w:name="Table Web 2" w:semiHidden="1" w:unhideWhenUsed="1"/>
     <w:lsdException w:name="Table Web 3" w:semiHidden="1" w:unhideWhenUsed="1"/>
     <w:lsdException w:name="Balloon Text" w:semiHidden="1" w:unhideWhenUsed="1"/>
+    <w:lsdException w:name="Table Theme" w:semiHidden="1" w:unhideWhenUsed="1"/>
     <w:lsdException w:name="Placeholder Text" w:semiHidden="1" w:uiPriority="99" w:unhideWhenUsed="1"/>
     <w:lsdException w:name="No Spacing" w:uiPriority="99" w:qFormat="1"/>
     <w:lsdException w:name="Light Shading" w:uiPriority="99"/>
@@ -15681,9 +14276,6 @@
     <w:lsdException w:name="List Table 5 Dark Accent 6" w:uiPriority="50"/>
     <w:lsdException w:name="List Table 6 Colorful Accent 6" w:uiPriority="51"/>
     <w:lsdException w:name="List Table 7 Colorful Accent 6" w:uiPriority="52"/>
-    <w:lsdException w:name="Mention" w:semiHidden="1" w:uiPriority="99" w:unhideWhenUsed="1"/>
-    <w:lsdException w:name="Smart Hyperlink" w:semiHidden="1" w:uiPriority="99" w:unhideWhenUsed="1"/>
-    <w:lsdException w:name="Hashtag" w:semiHidden="1" w:uiPriority="99" w:unhideWhenUsed="1"/>
   </w:latentStyles>
   <w:style w:type="paragraph" w:default="1" w:styleId="Normal">
     <w:name w:val="Normal"/>

</xml_diff>